<commit_message>
Update section Professional skills
</commit_message>
<xml_diff>
--- a/ResumeSoftwareEngineer.docx
+++ b/ResumeSoftwareEngineer.docx
@@ -4,9 +4,11 @@
   <w:body>
     <w:p>
       <w:pPr>
-        <w:spacing w:line="276" w:lineRule="auto"/>
-        <w:rPr>
-          <w:rFonts w:ascii="Times New Roman" w:hAnsi="Times New Roman" w:cs="Times New Roman"/>
+        <w:spacing w:line="240" w:lineRule="auto"/>
+        <w:jc w:val="center"/>
+        <w:rPr>
+          <w:rFonts w:ascii="Times New Roman" w:hAnsi="Times New Roman" w:cs="Times New Roman"/>
+          <w:spacing w:val="4"/>
           <w:sz w:val="32"/>
           <w:szCs w:val="32"/>
         </w:rPr>
@@ -15,55 +17,122 @@
         <w:rPr>
           <w:rFonts w:ascii="Times New Roman" w:hAnsi="Times New Roman" w:cs="Times New Roman"/>
           <w:b/>
+          <w:spacing w:val="4"/>
           <w:sz w:val="32"/>
           <w:szCs w:val="32"/>
         </w:rPr>
-        <w:t>DIEGO</w:t>
+        <w:t>D</w:t>
       </w:r>
       <w:r>
         <w:rPr>
           <w:rFonts w:ascii="Times New Roman" w:hAnsi="Times New Roman" w:cs="Times New Roman"/>
           <w:b/>
+          <w:spacing w:val="4"/>
           <w:sz w:val="32"/>
           <w:szCs w:val="32"/>
         </w:rPr>
-        <w:t xml:space="preserve"> F.</w:t>
+        <w:t>iego</w:t>
       </w:r>
       <w:r>
         <w:rPr>
           <w:rFonts w:ascii="Times New Roman" w:hAnsi="Times New Roman" w:cs="Times New Roman"/>
           <w:b/>
+          <w:spacing w:val="4"/>
           <w:sz w:val="32"/>
           <w:szCs w:val="32"/>
         </w:rPr>
-        <w:t xml:space="preserve"> ARTEAGA</w:t>
-      </w:r>
-    </w:p>
-    <w:p>
-      <w:pPr>
-        <w:spacing w:line="276" w:lineRule="auto"/>
+        <w:t xml:space="preserve"> A</w:t>
+      </w:r>
+      <w:r>
+        <w:rPr>
+          <w:rFonts w:ascii="Times New Roman" w:hAnsi="Times New Roman" w:cs="Times New Roman"/>
+          <w:b/>
+          <w:spacing w:val="4"/>
+          <w:sz w:val="32"/>
+          <w:szCs w:val="32"/>
+        </w:rPr>
+        <w:t>rteaga.</w:t>
+      </w:r>
+    </w:p>
+    <w:p>
+      <w:pPr>
+        <w:spacing w:line="240" w:lineRule="auto"/>
         <w:rPr>
           <w:rStyle w:val="Hipervnculo"/>
           <w:rFonts w:ascii="Times New Roman" w:hAnsi="Times New Roman" w:cs="Times New Roman"/>
-          <w:sz w:val="24"/>
-          <w:szCs w:val="24"/>
-        </w:rPr>
-      </w:pPr>
-      <w:r>
-        <w:rPr>
-          <w:rFonts w:ascii="Times New Roman" w:hAnsi="Times New Roman" w:cs="Times New Roman"/>
-          <w:sz w:val="24"/>
-          <w:szCs w:val="24"/>
-        </w:rPr>
-        <w:t xml:space="preserve">4022 Willington Ave Burnaby, Cell # (236) 668-7841, </w:t>
+          <w:spacing w:val="4"/>
+          <w:sz w:val="24"/>
+          <w:szCs w:val="24"/>
+        </w:rPr>
+      </w:pPr>
+      <w:r>
+        <w:rPr>
+          <w:rFonts w:ascii="Times New Roman" w:hAnsi="Times New Roman" w:cs="Times New Roman"/>
+          <w:spacing w:val="4"/>
+          <w:sz w:val="24"/>
+          <w:szCs w:val="24"/>
+        </w:rPr>
+        <w:t>4022 Willington Ave Burnaby</w:t>
+      </w:r>
+      <w:r>
+        <w:rPr>
+          <w:rFonts w:ascii="Times New Roman" w:hAnsi="Times New Roman" w:cs="Times New Roman"/>
+          <w:spacing w:val="4"/>
+          <w:sz w:val="24"/>
+          <w:szCs w:val="24"/>
+        </w:rPr>
+        <w:t>.</w:t>
+      </w:r>
+      <w:r>
+        <w:rPr>
+          <w:rFonts w:ascii="Times New Roman" w:hAnsi="Times New Roman" w:cs="Times New Roman"/>
+          <w:spacing w:val="4"/>
+          <w:sz w:val="24"/>
+          <w:szCs w:val="24"/>
+        </w:rPr>
+        <w:t xml:space="preserve"> </w:t>
+      </w:r>
+      <w:r>
+        <w:rPr>
+          <w:rFonts w:ascii="Times New Roman" w:hAnsi="Times New Roman" w:cs="Times New Roman"/>
+          <w:spacing w:val="4"/>
+          <w:sz w:val="24"/>
+          <w:szCs w:val="24"/>
+        </w:rPr>
+        <w:t>Phone:</w:t>
+      </w:r>
+      <w:r>
+        <w:rPr>
+          <w:rFonts w:ascii="Times New Roman" w:hAnsi="Times New Roman" w:cs="Times New Roman"/>
+          <w:spacing w:val="4"/>
+          <w:sz w:val="24"/>
+          <w:szCs w:val="24"/>
+        </w:rPr>
+        <w:t xml:space="preserve"> (236) 668-7841,</w:t>
+      </w:r>
+      <w:r>
+        <w:rPr>
+          <w:rFonts w:ascii="Times New Roman" w:hAnsi="Times New Roman" w:cs="Times New Roman"/>
+          <w:spacing w:val="4"/>
+          <w:sz w:val="24"/>
+          <w:szCs w:val="24"/>
+        </w:rPr>
+        <w:t xml:space="preserve"> email:</w:t>
+      </w:r>
+      <w:r>
+        <w:rPr>
+          <w:rFonts w:ascii="Times New Roman" w:hAnsi="Times New Roman" w:cs="Times New Roman"/>
+          <w:spacing w:val="4"/>
+          <w:sz w:val="24"/>
+          <w:szCs w:val="24"/>
+        </w:rPr>
+        <w:t xml:space="preserve"> </w:t>
       </w:r>
       <w:hyperlink r:id="rId5" w:history="1">
         <w:r>
           <w:rPr>
-            <w:rStyle w:val="Hipervnculo"/>
             <w:rFonts w:ascii="Times New Roman" w:hAnsi="Times New Roman" w:cs="Times New Roman"/>
-            <w:sz w:val="24"/>
-            <w:szCs w:val="24"/>
+            <w:spacing w:val="4"/>
           </w:rPr>
           <w:t>dfalopez@gmail.com</w:t>
         </w:r>
@@ -75,6 +144,7 @@
         <w:rPr>
           <w:rFonts w:ascii="Times New Roman" w:hAnsi="Times New Roman" w:cs="Times New Roman"/>
           <w:b/>
+          <w:spacing w:val="4"/>
           <w:sz w:val="24"/>
           <w:szCs w:val="24"/>
         </w:rPr>
@@ -83,28 +153,31 @@
         <w:rPr>
           <w:rFonts w:ascii="Times New Roman" w:hAnsi="Times New Roman" w:cs="Times New Roman"/>
           <w:b/>
-          <w:sz w:val="24"/>
-          <w:szCs w:val="24"/>
-        </w:rPr>
-        <w:t>SUM</w:t>
+          <w:spacing w:val="4"/>
+          <w:sz w:val="24"/>
+          <w:szCs w:val="24"/>
+        </w:rPr>
+        <w:t>Technical</w:t>
       </w:r>
       <w:r>
         <w:rPr>
           <w:rFonts w:ascii="Times New Roman" w:hAnsi="Times New Roman" w:cs="Times New Roman"/>
           <w:b/>
-          <w:sz w:val="24"/>
-          <w:szCs w:val="24"/>
-        </w:rPr>
-        <w:t>M</w:t>
+          <w:spacing w:val="4"/>
+          <w:sz w:val="24"/>
+          <w:szCs w:val="24"/>
+        </w:rPr>
+        <w:t xml:space="preserve"> S</w:t>
       </w:r>
       <w:r>
         <w:rPr>
           <w:rFonts w:ascii="Times New Roman" w:hAnsi="Times New Roman" w:cs="Times New Roman"/>
           <w:b/>
-          <w:sz w:val="24"/>
-          <w:szCs w:val="24"/>
-        </w:rPr>
-        <w:t>ARY</w:t>
+          <w:spacing w:val="4"/>
+          <w:sz w:val="24"/>
+          <w:szCs w:val="24"/>
+        </w:rPr>
+        <w:t>kills</w:t>
       </w:r>
     </w:p>
     <w:p>
@@ -112,17 +185,154 @@
         <w:spacing w:line="276" w:lineRule="auto"/>
         <w:rPr>
           <w:rFonts w:ascii="Times New Roman" w:hAnsi="Times New Roman" w:cs="Times New Roman"/>
-          <w:sz w:val="24"/>
-          <w:szCs w:val="24"/>
-        </w:rPr>
-      </w:pPr>
-      <w:r>
-        <w:rPr>
-          <w:rFonts w:ascii="Times New Roman" w:hAnsi="Times New Roman" w:cs="Times New Roman"/>
-          <w:sz w:val="24"/>
-          <w:szCs w:val="24"/>
-        </w:rPr>
-        <w:t>Software Engineer with over 14 years of experience in all phases of SDLC. Significant experience in development of web sites and desktop applications under Microsoft technologies: leadership of activities of analysis, design and development of information systems; selection and evaluation of hardware and software technologies, support for the correct operation of software applications.</w:t>
+          <w:spacing w:val="4"/>
+          <w:sz w:val="24"/>
+          <w:szCs w:val="24"/>
+        </w:rPr>
+      </w:pPr>
+      <w:r>
+        <w:rPr>
+          <w:rFonts w:ascii="Times New Roman" w:hAnsi="Times New Roman" w:cs="Times New Roman"/>
+          <w:spacing w:val="4"/>
+          <w:sz w:val="24"/>
+          <w:szCs w:val="24"/>
+        </w:rPr>
+        <w:t xml:space="preserve">Development tools: </w:t>
+      </w:r>
+      <w:r>
+        <w:rPr>
+          <w:rFonts w:ascii="Times New Roman" w:hAnsi="Times New Roman" w:cs="Times New Roman"/>
+          <w:spacing w:val="4"/>
+          <w:sz w:val="24"/>
+          <w:szCs w:val="24"/>
+        </w:rPr>
+        <w:t>Microsoft Visual Studio .NET</w:t>
+      </w:r>
+      <w:r>
+        <w:rPr>
+          <w:rFonts w:ascii="Times New Roman" w:hAnsi="Times New Roman" w:cs="Times New Roman"/>
+          <w:spacing w:val="4"/>
+          <w:sz w:val="24"/>
+          <w:szCs w:val="24"/>
+        </w:rPr>
+        <w:t xml:space="preserve">, </w:t>
+      </w:r>
+      <w:r>
+        <w:rPr>
+          <w:rFonts w:ascii="Times New Roman" w:hAnsi="Times New Roman" w:cs="Times New Roman"/>
+          <w:spacing w:val="4"/>
+          <w:sz w:val="24"/>
+          <w:szCs w:val="24"/>
+        </w:rPr>
+        <w:t>Git, SQL Query Analyzer, SQL Server Business Intelligence Studio,</w:t>
+      </w:r>
+      <w:r>
+        <w:rPr>
+          <w:rFonts w:ascii="Times New Roman" w:hAnsi="Times New Roman" w:cs="Times New Roman"/>
+          <w:spacing w:val="4"/>
+          <w:sz w:val="24"/>
+          <w:szCs w:val="24"/>
+        </w:rPr>
+        <w:t xml:space="preserve"> </w:t>
+      </w:r>
+      <w:r>
+        <w:rPr>
+          <w:rFonts w:ascii="Times New Roman" w:hAnsi="Times New Roman" w:cs="Times New Roman"/>
+          <w:spacing w:val="4"/>
+          <w:sz w:val="24"/>
+          <w:szCs w:val="24"/>
+        </w:rPr>
+        <w:t>Crystal Reports, Microsoft FrontPage, Microsoft Visual</w:t>
+      </w:r>
+      <w:r>
+        <w:rPr>
+          <w:rFonts w:ascii="Times New Roman" w:hAnsi="Times New Roman" w:cs="Times New Roman"/>
+          <w:spacing w:val="4"/>
+          <w:sz w:val="24"/>
+          <w:szCs w:val="24"/>
+        </w:rPr>
+        <w:t>, S</w:t>
+      </w:r>
+      <w:r>
+        <w:rPr>
+          <w:rFonts w:ascii="Times New Roman" w:hAnsi="Times New Roman" w:cs="Times New Roman"/>
+          <w:spacing w:val="4"/>
+          <w:sz w:val="24"/>
+          <w:szCs w:val="24"/>
+        </w:rPr>
+        <w:t>ourceSafe, MS Access, Rational ClearQuest,</w:t>
+      </w:r>
+      <w:r>
+        <w:rPr>
+          <w:rFonts w:ascii="Times New Roman" w:hAnsi="Times New Roman" w:cs="Times New Roman"/>
+          <w:spacing w:val="4"/>
+          <w:sz w:val="24"/>
+          <w:szCs w:val="24"/>
+        </w:rPr>
+        <w:t xml:space="preserve"> </w:t>
+      </w:r>
+      <w:r>
+        <w:rPr>
+          <w:rFonts w:ascii="Times New Roman" w:hAnsi="Times New Roman" w:cs="Times New Roman"/>
+          <w:spacing w:val="4"/>
+          <w:sz w:val="24"/>
+          <w:szCs w:val="24"/>
+        </w:rPr>
+        <w:t>SharePoint</w:t>
+      </w:r>
+      <w:r>
+        <w:rPr>
+          <w:rFonts w:ascii="Times New Roman" w:hAnsi="Times New Roman" w:cs="Times New Roman"/>
+          <w:spacing w:val="4"/>
+          <w:sz w:val="24"/>
+          <w:szCs w:val="24"/>
+        </w:rPr>
+        <w:t>, Subversion</w:t>
+      </w:r>
+      <w:r>
+        <w:rPr>
+          <w:rFonts w:ascii="Times New Roman" w:hAnsi="Times New Roman" w:cs="Times New Roman"/>
+          <w:spacing w:val="4"/>
+          <w:sz w:val="24"/>
+          <w:szCs w:val="24"/>
+        </w:rPr>
+        <w:t xml:space="preserve"> </w:t>
+      </w:r>
+      <w:r>
+        <w:rPr>
+          <w:rFonts w:ascii="Times New Roman" w:hAnsi="Times New Roman" w:cs="Times New Roman"/>
+          <w:spacing w:val="4"/>
+          <w:sz w:val="24"/>
+          <w:szCs w:val="24"/>
+        </w:rPr>
+        <w:t>(SVN), Team Foundation Server,</w:t>
+      </w:r>
+      <w:r>
+        <w:rPr>
+          <w:rFonts w:ascii="Times New Roman" w:hAnsi="Times New Roman" w:cs="Times New Roman"/>
+          <w:spacing w:val="4"/>
+          <w:sz w:val="24"/>
+          <w:szCs w:val="24"/>
+        </w:rPr>
+        <w:t xml:space="preserve"> </w:t>
+      </w:r>
+      <w:r>
+        <w:rPr>
+          <w:rFonts w:ascii="Times New Roman" w:hAnsi="Times New Roman" w:cs="Times New Roman"/>
+          <w:spacing w:val="4"/>
+          <w:sz w:val="24"/>
+          <w:szCs w:val="24"/>
+        </w:rPr>
+        <w:t>Windows Azure</w:t>
+      </w:r>
+      <w:r>
+        <w:rPr>
+          <w:rFonts w:ascii="Times New Roman" w:hAnsi="Times New Roman" w:cs="Times New Roman"/>
+          <w:spacing w:val="4"/>
+          <w:sz w:val="24"/>
+          <w:szCs w:val="24"/>
+        </w:rPr>
+        <w:t>.</w:t>
       </w:r>
     </w:p>
     <w:p>
@@ -130,357 +340,618 @@
         <w:spacing w:line="276" w:lineRule="auto"/>
         <w:rPr>
           <w:rFonts w:ascii="Times New Roman" w:hAnsi="Times New Roman" w:cs="Times New Roman"/>
+          <w:spacing w:val="4"/>
+          <w:sz w:val="24"/>
+          <w:szCs w:val="24"/>
+        </w:rPr>
+      </w:pPr>
+      <w:r>
+        <w:rPr>
+          <w:rFonts w:ascii="Times New Roman" w:hAnsi="Times New Roman" w:cs="Times New Roman"/>
+          <w:spacing w:val="4"/>
+          <w:sz w:val="24"/>
+          <w:szCs w:val="24"/>
+        </w:rPr>
+        <w:t>Programing language:</w:t>
+      </w:r>
+      <w:r>
+        <w:rPr>
+          <w:spacing w:val="4"/>
+        </w:rPr>
+        <w:t xml:space="preserve"> </w:t>
+      </w:r>
+      <w:r>
+        <w:rPr>
+          <w:rFonts w:ascii="Times New Roman" w:hAnsi="Times New Roman" w:cs="Times New Roman"/>
+          <w:spacing w:val="4"/>
+          <w:sz w:val="24"/>
+          <w:szCs w:val="24"/>
+        </w:rPr>
+        <w:t>C#,</w:t>
+      </w:r>
+      <w:r>
+        <w:rPr>
+          <w:rFonts w:ascii="Times New Roman" w:hAnsi="Times New Roman" w:cs="Times New Roman"/>
+          <w:spacing w:val="4"/>
+          <w:sz w:val="24"/>
+          <w:szCs w:val="24"/>
+        </w:rPr>
+        <w:t xml:space="preserve"> </w:t>
+      </w:r>
+      <w:r>
+        <w:rPr>
+          <w:rFonts w:ascii="Times New Roman" w:hAnsi="Times New Roman" w:cs="Times New Roman"/>
+          <w:spacing w:val="4"/>
+          <w:sz w:val="24"/>
+          <w:szCs w:val="24"/>
+        </w:rPr>
+        <w:t xml:space="preserve">VB.NET, </w:t>
+      </w:r>
+      <w:r>
+        <w:rPr>
+          <w:rFonts w:ascii="Times New Roman" w:hAnsi="Times New Roman" w:cs="Times New Roman"/>
+          <w:spacing w:val="4"/>
+          <w:sz w:val="24"/>
+          <w:szCs w:val="24"/>
+        </w:rPr>
+        <w:t>Java,</w:t>
+      </w:r>
+      <w:r>
+        <w:rPr>
+          <w:rFonts w:ascii="Times New Roman" w:hAnsi="Times New Roman" w:cs="Times New Roman"/>
+          <w:spacing w:val="4"/>
+          <w:sz w:val="24"/>
+          <w:szCs w:val="24"/>
+        </w:rPr>
+        <w:t xml:space="preserve"> DHTML, DTS (SQL Server), HTML,</w:t>
+      </w:r>
+      <w:r>
+        <w:rPr>
+          <w:rFonts w:ascii="Times New Roman" w:hAnsi="Times New Roman" w:cs="Times New Roman"/>
+          <w:spacing w:val="4"/>
+          <w:sz w:val="24"/>
+          <w:szCs w:val="24"/>
+        </w:rPr>
+        <w:t xml:space="preserve"> TL</w:t>
+      </w:r>
+      <w:r>
+        <w:rPr>
+          <w:rFonts w:ascii="Times New Roman" w:hAnsi="Times New Roman" w:cs="Times New Roman"/>
+          <w:spacing w:val="4"/>
+          <w:sz w:val="24"/>
+          <w:szCs w:val="24"/>
+        </w:rPr>
+        <w:t>SQL,</w:t>
+      </w:r>
+      <w:r>
+        <w:rPr>
+          <w:rFonts w:ascii="Times New Roman" w:hAnsi="Times New Roman" w:cs="Times New Roman"/>
+          <w:spacing w:val="4"/>
+          <w:sz w:val="24"/>
+          <w:szCs w:val="24"/>
+        </w:rPr>
+        <w:t xml:space="preserve"> P</w:t>
+      </w:r>
+      <w:r>
+        <w:rPr>
+          <w:rFonts w:ascii="Times New Roman" w:hAnsi="Times New Roman" w:cs="Times New Roman"/>
+          <w:spacing w:val="4"/>
+          <w:sz w:val="24"/>
+          <w:szCs w:val="24"/>
+        </w:rPr>
+        <w:t>LSQL</w:t>
+      </w:r>
+      <w:r>
+        <w:rPr>
+          <w:rFonts w:ascii="Times New Roman" w:hAnsi="Times New Roman" w:cs="Times New Roman"/>
+          <w:spacing w:val="4"/>
+          <w:sz w:val="24"/>
+          <w:szCs w:val="24"/>
+        </w:rPr>
+        <w:t xml:space="preserve">, </w:t>
+      </w:r>
+      <w:r>
+        <w:rPr>
+          <w:rFonts w:ascii="Times New Roman" w:hAnsi="Times New Roman" w:cs="Times New Roman"/>
+          <w:spacing w:val="4"/>
+          <w:sz w:val="24"/>
+          <w:szCs w:val="24"/>
+        </w:rPr>
+        <w:t>VBScript, Visual Basic 6.0, XML, XSLT</w:t>
+      </w:r>
+      <w:r>
+        <w:rPr>
+          <w:rFonts w:ascii="Times New Roman" w:hAnsi="Times New Roman" w:cs="Times New Roman"/>
+          <w:spacing w:val="4"/>
+          <w:sz w:val="24"/>
+          <w:szCs w:val="24"/>
+        </w:rPr>
+        <w:t xml:space="preserve">, </w:t>
+      </w:r>
+      <w:r>
+        <w:rPr>
+          <w:rFonts w:ascii="Times New Roman" w:hAnsi="Times New Roman" w:cs="Times New Roman"/>
+          <w:spacing w:val="4"/>
+          <w:sz w:val="24"/>
+          <w:szCs w:val="24"/>
+        </w:rPr>
+        <w:t>JavaScript</w:t>
+      </w:r>
+      <w:r>
+        <w:rPr>
+          <w:rFonts w:ascii="Times New Roman" w:hAnsi="Times New Roman" w:cs="Times New Roman"/>
+          <w:spacing w:val="4"/>
+          <w:sz w:val="24"/>
+          <w:szCs w:val="24"/>
+        </w:rPr>
+        <w:t>.</w:t>
+      </w:r>
+    </w:p>
+    <w:p>
+      <w:pPr>
+        <w:spacing w:line="276" w:lineRule="auto"/>
+        <w:rPr>
+          <w:rFonts w:ascii="Times New Roman" w:hAnsi="Times New Roman" w:cs="Times New Roman"/>
+          <w:spacing w:val="4"/>
+          <w:sz w:val="24"/>
+          <w:szCs w:val="24"/>
+        </w:rPr>
+      </w:pPr>
+      <w:r>
+        <w:rPr>
+          <w:rFonts w:ascii="Times New Roman" w:hAnsi="Times New Roman" w:cs="Times New Roman"/>
+          <w:spacing w:val="4"/>
+          <w:sz w:val="24"/>
+          <w:szCs w:val="24"/>
+        </w:rPr>
+        <w:t xml:space="preserve">Databases: </w:t>
+      </w:r>
+      <w:r>
+        <w:rPr>
+          <w:rFonts w:ascii="Times New Roman" w:hAnsi="Times New Roman" w:cs="Times New Roman"/>
+          <w:spacing w:val="4"/>
+          <w:sz w:val="24"/>
+          <w:szCs w:val="24"/>
+        </w:rPr>
+        <w:t>ETL</w:t>
+      </w:r>
+      <w:r>
+        <w:rPr>
+          <w:rFonts w:ascii="Times New Roman" w:hAnsi="Times New Roman" w:cs="Times New Roman"/>
+          <w:spacing w:val="4"/>
+          <w:sz w:val="24"/>
+          <w:szCs w:val="24"/>
+        </w:rPr>
+        <w:t>,</w:t>
+      </w:r>
+      <w:r>
+        <w:rPr>
+          <w:rFonts w:ascii="Times New Roman" w:hAnsi="Times New Roman" w:cs="Times New Roman"/>
+          <w:spacing w:val="4"/>
+          <w:sz w:val="24"/>
+          <w:szCs w:val="24"/>
+        </w:rPr>
+        <w:t xml:space="preserve"> SQL Server Integration Services (SSIS), Microsoft SQL Server 20</w:t>
+      </w:r>
+      <w:r>
+        <w:rPr>
+          <w:rFonts w:ascii="Times New Roman" w:hAnsi="Times New Roman" w:cs="Times New Roman"/>
+          <w:spacing w:val="4"/>
+          <w:sz w:val="24"/>
+          <w:szCs w:val="24"/>
+        </w:rPr>
+        <w:t>12</w:t>
+      </w:r>
+      <w:r>
+        <w:rPr>
+          <w:rFonts w:ascii="Times New Roman" w:hAnsi="Times New Roman" w:cs="Times New Roman"/>
+          <w:spacing w:val="4"/>
+          <w:sz w:val="24"/>
+          <w:szCs w:val="24"/>
+        </w:rPr>
+        <w:t>,</w:t>
+      </w:r>
+      <w:r>
+        <w:rPr>
+          <w:rFonts w:ascii="Times New Roman" w:hAnsi="Times New Roman" w:cs="Times New Roman"/>
+          <w:spacing w:val="4"/>
+          <w:sz w:val="24"/>
+          <w:szCs w:val="24"/>
+        </w:rPr>
+        <w:t xml:space="preserve"> </w:t>
+      </w:r>
+      <w:r>
+        <w:rPr>
+          <w:rFonts w:ascii="Times New Roman" w:hAnsi="Times New Roman" w:cs="Times New Roman"/>
+          <w:spacing w:val="4"/>
+          <w:sz w:val="24"/>
+          <w:szCs w:val="24"/>
+        </w:rPr>
+        <w:t xml:space="preserve">SQL Reporting Services, SQL Server </w:t>
+      </w:r>
+      <w:r>
+        <w:rPr>
+          <w:rFonts w:ascii="Times New Roman" w:hAnsi="Times New Roman" w:cs="Times New Roman"/>
+          <w:spacing w:val="4"/>
+          <w:sz w:val="24"/>
+          <w:szCs w:val="24"/>
+        </w:rPr>
+        <w:t>Analysis services, Oracle 10g, Sybase, MySQL</w:t>
+      </w:r>
+      <w:r>
+        <w:rPr>
+          <w:rFonts w:ascii="Times New Roman" w:hAnsi="Times New Roman" w:cs="Times New Roman"/>
+          <w:spacing w:val="4"/>
+          <w:sz w:val="24"/>
+          <w:szCs w:val="24"/>
+        </w:rPr>
+        <w:t xml:space="preserve">, </w:t>
+      </w:r>
+      <w:r>
+        <w:rPr>
+          <w:rFonts w:ascii="Times New Roman" w:hAnsi="Times New Roman" w:cs="Times New Roman"/>
+          <w:spacing w:val="4"/>
+          <w:sz w:val="24"/>
+          <w:szCs w:val="24"/>
+        </w:rPr>
+        <w:t>Microsoft Access</w:t>
+      </w:r>
+      <w:r>
+        <w:rPr>
+          <w:rFonts w:ascii="Times New Roman" w:hAnsi="Times New Roman" w:cs="Times New Roman"/>
+          <w:spacing w:val="4"/>
+          <w:sz w:val="24"/>
+          <w:szCs w:val="24"/>
+        </w:rPr>
+        <w:t>.</w:t>
+      </w:r>
+    </w:p>
+    <w:p>
+      <w:pPr>
+        <w:spacing w:line="276" w:lineRule="auto"/>
+        <w:rPr>
+          <w:rFonts w:ascii="Times New Roman" w:hAnsi="Times New Roman" w:cs="Times New Roman"/>
+          <w:spacing w:val="4"/>
+          <w:sz w:val="24"/>
+          <w:szCs w:val="24"/>
+        </w:rPr>
+      </w:pPr>
+      <w:r>
+        <w:rPr>
+          <w:rFonts w:ascii="Times New Roman" w:hAnsi="Times New Roman" w:cs="Times New Roman"/>
+          <w:spacing w:val="4"/>
+          <w:sz w:val="24"/>
+          <w:szCs w:val="24"/>
+        </w:rPr>
+        <w:t>Tools:</w:t>
+      </w:r>
+      <w:r>
+        <w:rPr>
+          <w:rFonts w:ascii="Times New Roman" w:hAnsi="Times New Roman" w:cs="Times New Roman"/>
+          <w:spacing w:val="4"/>
+          <w:sz w:val="24"/>
+          <w:szCs w:val="24"/>
+        </w:rPr>
+        <w:t xml:space="preserve"> Enterprise architect, Visio, Datamodeler, </w:t>
+      </w:r>
+      <w:r>
+        <w:rPr>
+          <w:rFonts w:ascii="Times New Roman" w:hAnsi="Times New Roman" w:cs="Times New Roman"/>
+          <w:spacing w:val="4"/>
+          <w:sz w:val="24"/>
+          <w:szCs w:val="24"/>
+        </w:rPr>
+        <w:t>ArchiMate</w:t>
+      </w:r>
+      <w:r>
+        <w:rPr>
+          <w:rFonts w:ascii="Times New Roman" w:hAnsi="Times New Roman" w:cs="Times New Roman"/>
+          <w:spacing w:val="4"/>
+          <w:sz w:val="24"/>
+          <w:szCs w:val="24"/>
+        </w:rPr>
+        <w:t xml:space="preserve">, </w:t>
+      </w:r>
+      <w:r>
+        <w:rPr>
+          <w:rFonts w:ascii="Times New Roman" w:hAnsi="Times New Roman" w:cs="Times New Roman"/>
+          <w:spacing w:val="4"/>
+          <w:sz w:val="24"/>
+          <w:szCs w:val="24"/>
+        </w:rPr>
+        <w:t xml:space="preserve">Process dashboard, Microsoft Office, Microsoft project, Outlook. Tortoise, </w:t>
+      </w:r>
+      <w:r>
+        <w:rPr>
+          <w:rFonts w:ascii="Times New Roman" w:hAnsi="Times New Roman" w:cs="Times New Roman"/>
+          <w:spacing w:val="4"/>
+          <w:sz w:val="24"/>
+          <w:szCs w:val="24"/>
+        </w:rPr>
+        <w:t>SharePoint</w:t>
+      </w:r>
+      <w:r>
+        <w:rPr>
+          <w:rFonts w:ascii="Times New Roman" w:hAnsi="Times New Roman" w:cs="Times New Roman"/>
+          <w:spacing w:val="4"/>
+          <w:sz w:val="24"/>
+          <w:szCs w:val="24"/>
+        </w:rPr>
+        <w:t xml:space="preserve"> 2013.</w:t>
+      </w:r>
+    </w:p>
+    <w:p>
+      <w:pPr>
+        <w:spacing w:line="276" w:lineRule="auto"/>
+        <w:rPr>
+          <w:rFonts w:ascii="Times New Roman" w:hAnsi="Times New Roman" w:cs="Times New Roman"/>
+          <w:spacing w:val="4"/>
+          <w:sz w:val="24"/>
+          <w:szCs w:val="24"/>
+        </w:rPr>
+      </w:pPr>
+      <w:r>
+        <w:rPr>
+          <w:rFonts w:ascii="Times New Roman" w:hAnsi="Times New Roman" w:cs="Times New Roman"/>
+          <w:spacing w:val="4"/>
+          <w:sz w:val="24"/>
+          <w:szCs w:val="24"/>
+        </w:rPr>
+        <w:t xml:space="preserve">Technology: </w:t>
+      </w:r>
+      <w:r>
+        <w:rPr>
+          <w:rFonts w:ascii="Times New Roman" w:hAnsi="Times New Roman" w:cs="Times New Roman"/>
+          <w:spacing w:val="4"/>
+          <w:sz w:val="24"/>
+          <w:szCs w:val="24"/>
+        </w:rPr>
+        <w:t>ASP.NET MVC 5</w:t>
+      </w:r>
+      <w:r>
+        <w:rPr>
+          <w:rFonts w:ascii="Times New Roman" w:hAnsi="Times New Roman" w:cs="Times New Roman"/>
+          <w:spacing w:val="4"/>
+          <w:sz w:val="24"/>
+          <w:szCs w:val="24"/>
+        </w:rPr>
+        <w:t xml:space="preserve">, </w:t>
+      </w:r>
+      <w:r>
+        <w:rPr>
+          <w:rFonts w:ascii="Times New Roman" w:hAnsi="Times New Roman" w:cs="Times New Roman"/>
+          <w:spacing w:val="4"/>
+          <w:sz w:val="24"/>
+          <w:szCs w:val="24"/>
+        </w:rPr>
+        <w:t>ASP.NET</w:t>
+      </w:r>
+      <w:r>
+        <w:rPr>
+          <w:rFonts w:ascii="Times New Roman" w:hAnsi="Times New Roman" w:cs="Times New Roman"/>
+          <w:spacing w:val="4"/>
+          <w:sz w:val="24"/>
+          <w:szCs w:val="24"/>
+        </w:rPr>
+        <w:t xml:space="preserve">, </w:t>
+      </w:r>
+      <w:r>
+        <w:rPr>
+          <w:rFonts w:ascii="Times New Roman" w:hAnsi="Times New Roman" w:cs="Times New Roman"/>
+          <w:spacing w:val="4"/>
+          <w:sz w:val="24"/>
+          <w:szCs w:val="24"/>
+        </w:rPr>
+        <w:t>Framework</w:t>
+      </w:r>
+      <w:r>
+        <w:rPr>
+          <w:rFonts w:ascii="Times New Roman" w:hAnsi="Times New Roman" w:cs="Times New Roman"/>
+          <w:spacing w:val="4"/>
+          <w:sz w:val="24"/>
+          <w:szCs w:val="24"/>
+        </w:rPr>
+        <w:t xml:space="preserve"> </w:t>
+      </w:r>
+      <w:r>
+        <w:rPr>
+          <w:rFonts w:ascii="Times New Roman" w:hAnsi="Times New Roman" w:cs="Times New Roman"/>
+          <w:spacing w:val="4"/>
+          <w:sz w:val="24"/>
+          <w:szCs w:val="24"/>
+        </w:rPr>
+        <w:t>Entity</w:t>
+      </w:r>
+      <w:r>
+        <w:rPr>
+          <w:rFonts w:ascii="Times New Roman" w:hAnsi="Times New Roman" w:cs="Times New Roman"/>
+          <w:spacing w:val="4"/>
+          <w:sz w:val="24"/>
+          <w:szCs w:val="24"/>
+        </w:rPr>
+        <w:t xml:space="preserve">, </w:t>
+      </w:r>
+      <w:r>
+        <w:rPr>
+          <w:rFonts w:ascii="Times New Roman" w:hAnsi="Times New Roman" w:cs="Times New Roman"/>
+          <w:spacing w:val="4"/>
+          <w:sz w:val="24"/>
+          <w:szCs w:val="24"/>
+        </w:rPr>
+        <w:t>Ajax,</w:t>
+      </w:r>
+      <w:r>
+        <w:rPr>
+          <w:rFonts w:ascii="Times New Roman" w:hAnsi="Times New Roman" w:cs="Times New Roman"/>
+          <w:spacing w:val="4"/>
+          <w:sz w:val="24"/>
+          <w:szCs w:val="24"/>
+        </w:rPr>
+        <w:t xml:space="preserve"> </w:t>
+      </w:r>
+      <w:r>
+        <w:rPr>
+          <w:rFonts w:ascii="Times New Roman" w:hAnsi="Times New Roman" w:cs="Times New Roman"/>
+          <w:spacing w:val="4"/>
+          <w:sz w:val="24"/>
+          <w:szCs w:val="24"/>
+        </w:rPr>
+        <w:t>Asp Classic</w:t>
+      </w:r>
+      <w:r>
+        <w:rPr>
+          <w:rFonts w:ascii="Times New Roman" w:hAnsi="Times New Roman" w:cs="Times New Roman"/>
+          <w:spacing w:val="4"/>
+          <w:sz w:val="24"/>
+          <w:szCs w:val="24"/>
+        </w:rPr>
+        <w:t>,</w:t>
+      </w:r>
+      <w:r>
+        <w:rPr>
+          <w:rFonts w:ascii="Times New Roman" w:hAnsi="Times New Roman" w:cs="Times New Roman"/>
+          <w:spacing w:val="4"/>
+          <w:sz w:val="24"/>
+          <w:szCs w:val="24"/>
+        </w:rPr>
+        <w:t xml:space="preserve"> </w:t>
+      </w:r>
+      <w:r>
+        <w:rPr>
+          <w:rFonts w:ascii="Times New Roman" w:hAnsi="Times New Roman" w:cs="Times New Roman"/>
+          <w:spacing w:val="4"/>
+          <w:sz w:val="24"/>
+          <w:szCs w:val="24"/>
+        </w:rPr>
+        <w:t>Microsoft .NET Framework 2.0, Microsoft .NET Framework 3.5, Microsoft .NET Framework 4.0, Microsoft Windows Communication Foundation, Microsoft Windows Presentation Foundation</w:t>
+      </w:r>
+      <w:r>
+        <w:rPr>
+          <w:rFonts w:ascii="Times New Roman" w:hAnsi="Times New Roman" w:cs="Times New Roman"/>
+          <w:spacing w:val="4"/>
+          <w:sz w:val="24"/>
+          <w:szCs w:val="24"/>
+        </w:rPr>
+        <w:t>.</w:t>
+      </w:r>
+    </w:p>
+    <w:p>
+      <w:pPr>
+        <w:spacing w:after="0" w:line="276" w:lineRule="auto"/>
+        <w:rPr>
+          <w:rFonts w:ascii="Times New Roman" w:hAnsi="Times New Roman" w:cs="Times New Roman"/>
+          <w:spacing w:val="4"/>
+          <w:sz w:val="24"/>
+          <w:szCs w:val="24"/>
+        </w:rPr>
+      </w:pPr>
+    </w:p>
+    <w:p>
+      <w:pPr>
+        <w:spacing w:after="0" w:line="276" w:lineRule="auto"/>
+        <w:rPr>
+          <w:rFonts w:ascii="Times New Roman" w:hAnsi="Times New Roman" w:cs="Times New Roman"/>
           <w:b/>
-          <w:sz w:val="24"/>
-          <w:szCs w:val="24"/>
-        </w:rPr>
-      </w:pPr>
-    </w:p>
-    <w:p>
-      <w:pPr>
-        <w:spacing w:line="276" w:lineRule="auto"/>
+          <w:spacing w:val="4"/>
+          <w:sz w:val="24"/>
+          <w:szCs w:val="24"/>
+          <w:shd w:val="clear" w:color="auto" w:fill="FFFFFF"/>
+        </w:rPr>
+      </w:pPr>
+      <w:r>
         <w:rPr>
           <w:rFonts w:ascii="Times New Roman" w:hAnsi="Times New Roman" w:cs="Times New Roman"/>
           <w:b/>
-          <w:sz w:val="24"/>
-          <w:szCs w:val="24"/>
-        </w:rPr>
-      </w:pPr>
+          <w:spacing w:val="4"/>
+          <w:sz w:val="24"/>
+          <w:szCs w:val="24"/>
+          <w:shd w:val="clear" w:color="auto" w:fill="FFFFFF"/>
+        </w:rPr>
+        <w:t>W</w:t>
+      </w:r>
       <w:r>
         <w:rPr>
           <w:rFonts w:ascii="Times New Roman" w:hAnsi="Times New Roman" w:cs="Times New Roman"/>
           <w:b/>
-          <w:sz w:val="24"/>
-          <w:szCs w:val="24"/>
-        </w:rPr>
-        <w:t>PROFESIONAL SKILLS</w:t>
-      </w:r>
-    </w:p>
-    <w:p>
-      <w:pPr>
-        <w:pStyle w:val="Prrafodelista"/>
-        <w:numPr>
-          <w:ilvl w:val="0"/>
-          <w:numId w:val="4"/>
-        </w:numPr>
-        <w:spacing w:line="276" w:lineRule="auto"/>
-        <w:rPr>
-          <w:rFonts w:ascii="Times New Roman" w:hAnsi="Times New Roman" w:cs="Times New Roman"/>
-          <w:b/>
-          <w:sz w:val="24"/>
-          <w:szCs w:val="24"/>
-        </w:rPr>
-      </w:pPr>
-      <w:r>
-        <w:rPr>
-          <w:rFonts w:ascii="Times New Roman" w:hAnsi="Times New Roman" w:cs="Times New Roman"/>
-          <w:sz w:val="24"/>
-          <w:szCs w:val="24"/>
-        </w:rPr>
-        <w:t xml:space="preserve">Microsoft .NET: Windows Azure, Framework 4.0, Asp.NET, Asp.NET MVC, Asp.NET Core, ASP, Windows Forms, Web Services, </w:t>
-      </w:r>
-      <w:proofErr w:type="spellStart"/>
-      <w:r>
-        <w:rPr>
-          <w:rFonts w:ascii="Times New Roman" w:hAnsi="Times New Roman" w:cs="Times New Roman"/>
-          <w:sz w:val="24"/>
-          <w:szCs w:val="24"/>
-        </w:rPr>
-        <w:t>Sql</w:t>
-      </w:r>
-      <w:proofErr w:type="spellEnd"/>
-      <w:r>
-        <w:rPr>
-          <w:rFonts w:ascii="Times New Roman" w:hAnsi="Times New Roman" w:cs="Times New Roman"/>
-          <w:sz w:val="24"/>
-          <w:szCs w:val="24"/>
-        </w:rPr>
-        <w:t xml:space="preserve"> Server Integration Service, </w:t>
-      </w:r>
-      <w:proofErr w:type="spellStart"/>
-      <w:r>
-        <w:rPr>
-          <w:rFonts w:ascii="Times New Roman" w:hAnsi="Times New Roman" w:cs="Times New Roman"/>
-          <w:sz w:val="24"/>
-          <w:szCs w:val="24"/>
-        </w:rPr>
-        <w:t>Sql</w:t>
-      </w:r>
-      <w:proofErr w:type="spellEnd"/>
-      <w:r>
-        <w:rPr>
-          <w:rFonts w:ascii="Times New Roman" w:hAnsi="Times New Roman" w:cs="Times New Roman"/>
-          <w:sz w:val="24"/>
-          <w:szCs w:val="24"/>
-        </w:rPr>
-        <w:t xml:space="preserve"> Server Analysis Service, Reporting Services, ETL, SharePoint, Entity Framework, NHibernate, ODBC, Framework 2.0, Framework 3.5.</w:t>
-      </w:r>
-    </w:p>
-    <w:p>
-      <w:pPr>
-        <w:pStyle w:val="Prrafodelista"/>
-        <w:numPr>
-          <w:ilvl w:val="0"/>
-          <w:numId w:val="4"/>
-        </w:numPr>
-        <w:spacing w:line="276" w:lineRule="auto"/>
-        <w:rPr>
-          <w:rFonts w:ascii="Times New Roman" w:hAnsi="Times New Roman" w:cs="Times New Roman"/>
-          <w:b/>
-          <w:sz w:val="24"/>
-          <w:szCs w:val="24"/>
-        </w:rPr>
-      </w:pPr>
-      <w:r>
-        <w:rPr>
-          <w:rFonts w:ascii="Times New Roman" w:hAnsi="Times New Roman" w:cs="Times New Roman"/>
-          <w:sz w:val="24"/>
-          <w:szCs w:val="24"/>
-        </w:rPr>
-        <w:t>Languages: C#, Visual Basic.Net, Visual Basic 6, Java, JavaScript.</w:t>
-      </w:r>
-    </w:p>
-    <w:p>
-      <w:pPr>
-        <w:pStyle w:val="Prrafodelista"/>
-        <w:numPr>
-          <w:ilvl w:val="0"/>
-          <w:numId w:val="4"/>
-        </w:numPr>
-        <w:spacing w:line="276" w:lineRule="auto"/>
-        <w:rPr>
-          <w:rFonts w:ascii="Times New Roman" w:hAnsi="Times New Roman" w:cs="Times New Roman"/>
-          <w:b/>
-          <w:sz w:val="24"/>
-          <w:szCs w:val="24"/>
-        </w:rPr>
-      </w:pPr>
-      <w:r>
-        <w:rPr>
-          <w:rFonts w:ascii="Times New Roman" w:hAnsi="Times New Roman" w:cs="Times New Roman"/>
-          <w:sz w:val="24"/>
-          <w:szCs w:val="24"/>
-        </w:rPr>
-        <w:t xml:space="preserve">Databases: </w:t>
-      </w:r>
-      <w:proofErr w:type="spellStart"/>
-      <w:r>
-        <w:rPr>
-          <w:rFonts w:ascii="Times New Roman" w:hAnsi="Times New Roman" w:cs="Times New Roman"/>
-          <w:sz w:val="24"/>
-          <w:szCs w:val="24"/>
-        </w:rPr>
-        <w:t>Sql</w:t>
-      </w:r>
-      <w:proofErr w:type="spellEnd"/>
-      <w:r>
-        <w:rPr>
-          <w:rFonts w:ascii="Times New Roman" w:hAnsi="Times New Roman" w:cs="Times New Roman"/>
-          <w:sz w:val="24"/>
-          <w:szCs w:val="24"/>
-        </w:rPr>
-        <w:t xml:space="preserve"> Server, Oracle, Sybase, MySQL.</w:t>
-      </w:r>
-    </w:p>
-    <w:p>
-      <w:pPr>
-        <w:pStyle w:val="Prrafodelista"/>
-        <w:numPr>
-          <w:ilvl w:val="0"/>
-          <w:numId w:val="4"/>
-        </w:numPr>
-        <w:spacing w:line="276" w:lineRule="auto"/>
-        <w:rPr>
-          <w:rFonts w:ascii="Times New Roman" w:hAnsi="Times New Roman" w:cs="Times New Roman"/>
-          <w:b/>
-          <w:sz w:val="24"/>
-          <w:szCs w:val="24"/>
-        </w:rPr>
-      </w:pPr>
-      <w:r>
-        <w:rPr>
-          <w:rFonts w:ascii="Times New Roman" w:hAnsi="Times New Roman" w:cs="Times New Roman"/>
-          <w:sz w:val="24"/>
-          <w:szCs w:val="24"/>
-        </w:rPr>
-        <w:t>Networking: Windows Sockets, TCP/IP protocols, HTTP, HTTPS.</w:t>
-      </w:r>
-    </w:p>
-    <w:p>
-      <w:pPr>
-        <w:pStyle w:val="Prrafodelista"/>
-        <w:numPr>
-          <w:ilvl w:val="0"/>
-          <w:numId w:val="4"/>
-        </w:numPr>
-        <w:spacing w:line="276" w:lineRule="auto"/>
-        <w:rPr>
-          <w:rFonts w:ascii="Times New Roman" w:hAnsi="Times New Roman" w:cs="Times New Roman"/>
-          <w:b/>
-          <w:sz w:val="24"/>
-          <w:szCs w:val="24"/>
-        </w:rPr>
-      </w:pPr>
-      <w:r>
-        <w:rPr>
-          <w:rFonts w:ascii="Times New Roman" w:hAnsi="Times New Roman" w:cs="Times New Roman"/>
-          <w:sz w:val="24"/>
-          <w:szCs w:val="24"/>
-        </w:rPr>
-        <w:t>OOA/OOD/OOP: Object oriented analysis, design and programming.</w:t>
-      </w:r>
-    </w:p>
-    <w:p>
-      <w:pPr>
-        <w:pStyle w:val="Prrafodelista"/>
-        <w:numPr>
-          <w:ilvl w:val="0"/>
-          <w:numId w:val="4"/>
-        </w:numPr>
-        <w:spacing w:line="240" w:lineRule="auto"/>
-        <w:rPr>
-          <w:rFonts w:ascii="Times New Roman" w:hAnsi="Times New Roman" w:cs="Times New Roman"/>
-          <w:sz w:val="24"/>
-          <w:szCs w:val="24"/>
-        </w:rPr>
-      </w:pPr>
-      <w:r>
-        <w:rPr>
-          <w:rFonts w:ascii="Times New Roman" w:hAnsi="Times New Roman" w:cs="Times New Roman"/>
-          <w:sz w:val="24"/>
-          <w:szCs w:val="24"/>
-        </w:rPr>
-        <w:t xml:space="preserve">Other: Cristal Reports, Enterprise Architect, </w:t>
-      </w:r>
-      <w:proofErr w:type="spellStart"/>
-      <w:r>
-        <w:rPr>
-          <w:rFonts w:ascii="Times New Roman" w:hAnsi="Times New Roman" w:cs="Times New Roman"/>
-          <w:sz w:val="24"/>
-          <w:szCs w:val="24"/>
-        </w:rPr>
-        <w:t>Datamodeler</w:t>
-      </w:r>
-      <w:proofErr w:type="spellEnd"/>
-      <w:r>
-        <w:rPr>
-          <w:rFonts w:ascii="Times New Roman" w:hAnsi="Times New Roman" w:cs="Times New Roman"/>
-          <w:sz w:val="24"/>
-          <w:szCs w:val="24"/>
-        </w:rPr>
-        <w:t xml:space="preserve">, Visio, UML, Process </w:t>
-      </w:r>
-      <w:proofErr w:type="spellStart"/>
-      <w:r>
-        <w:rPr>
-          <w:rFonts w:ascii="Times New Roman" w:hAnsi="Times New Roman" w:cs="Times New Roman"/>
-          <w:sz w:val="24"/>
-          <w:szCs w:val="24"/>
-        </w:rPr>
-        <w:t>DashBoard</w:t>
-      </w:r>
-      <w:proofErr w:type="spellEnd"/>
-      <w:r>
-        <w:rPr>
-          <w:rFonts w:ascii="Times New Roman" w:hAnsi="Times New Roman" w:cs="Times New Roman"/>
-          <w:sz w:val="24"/>
-          <w:szCs w:val="24"/>
-        </w:rPr>
-        <w:t>, Project 2013.</w:t>
-      </w:r>
-    </w:p>
-    <w:p>
-      <w:pPr>
-        <w:pStyle w:val="Prrafodelista"/>
-        <w:numPr>
-          <w:ilvl w:val="0"/>
-          <w:numId w:val="4"/>
-        </w:numPr>
-        <w:spacing w:line="240" w:lineRule="auto"/>
-        <w:rPr>
-          <w:rFonts w:ascii="Times New Roman" w:hAnsi="Times New Roman" w:cs="Times New Roman"/>
-          <w:sz w:val="24"/>
-          <w:szCs w:val="24"/>
-        </w:rPr>
-      </w:pPr>
-      <w:r>
-        <w:rPr>
-          <w:rFonts w:ascii="Times New Roman" w:hAnsi="Times New Roman" w:cs="Times New Roman"/>
-          <w:sz w:val="24"/>
-          <w:szCs w:val="24"/>
-        </w:rPr>
-        <w:t>Quality Models: CMMI, TSP, PSP.</w:t>
-      </w:r>
-    </w:p>
-    <w:p>
-      <w:pPr>
-        <w:spacing w:after="0" w:line="276" w:lineRule="auto"/>
-        <w:rPr>
-          <w:rFonts w:ascii="Times New Roman" w:hAnsi="Times New Roman" w:cs="Times New Roman"/>
-          <w:b/>
+          <w:spacing w:val="4"/>
           <w:sz w:val="24"/>
           <w:szCs w:val="24"/>
           <w:shd w:val="clear" w:color="auto" w:fill="FFFFFF"/>
         </w:rPr>
-      </w:pPr>
-      <w:bookmarkStart w:id="0" w:name="_GoBack"/>
-      <w:bookmarkEnd w:id="0"/>
-      <w:r>
-        <w:rPr>
-          <w:rFonts w:ascii="Times New Roman" w:hAnsi="Times New Roman" w:cs="Times New Roman"/>
-          <w:b/>
-          <w:sz w:val="24"/>
-          <w:szCs w:val="24"/>
-          <w:shd w:val="clear" w:color="auto" w:fill="FFFFFF"/>
-        </w:rPr>
-        <w:t>EXPERIENCE</w:t>
-      </w:r>
-    </w:p>
-    <w:p>
-      <w:pPr>
-        <w:spacing w:after="0" w:line="276" w:lineRule="auto"/>
-        <w:rPr>
-          <w:rFonts w:ascii="Times New Roman" w:hAnsi="Times New Roman" w:cs="Times New Roman"/>
-          <w:sz w:val="24"/>
-          <w:szCs w:val="24"/>
-          <w:shd w:val="clear" w:color="auto" w:fill="FFFFFF"/>
-        </w:rPr>
-      </w:pPr>
-    </w:p>
-    <w:p>
-      <w:pPr>
-        <w:spacing w:after="0" w:line="276" w:lineRule="auto"/>
-        <w:rPr>
-          <w:rFonts w:ascii="Times New Roman" w:hAnsi="Times New Roman" w:cs="Times New Roman"/>
-          <w:b/>
-          <w:sz w:val="24"/>
-          <w:szCs w:val="24"/>
-        </w:rPr>
-      </w:pPr>
-      <w:r>
-        <w:rPr>
-          <w:rFonts w:ascii="Times New Roman" w:hAnsi="Times New Roman" w:cs="Times New Roman"/>
-          <w:b/>
-          <w:sz w:val="24"/>
-          <w:szCs w:val="24"/>
-        </w:rPr>
-        <w:t>LEGIS, Bogota, Colombia                                                                      08 2016 – 09 2018</w:t>
-      </w:r>
-    </w:p>
-    <w:p>
-      <w:pPr>
-        <w:spacing w:after="0" w:line="276" w:lineRule="auto"/>
-        <w:rPr>
-          <w:rFonts w:ascii="Times New Roman" w:hAnsi="Times New Roman" w:cs="Times New Roman"/>
-          <w:b/>
-          <w:sz w:val="24"/>
-          <w:szCs w:val="24"/>
-        </w:rPr>
-      </w:pPr>
-      <w:r>
-        <w:rPr>
-          <w:rFonts w:ascii="Times New Roman" w:hAnsi="Times New Roman" w:cs="Times New Roman"/>
-          <w:b/>
+        <w:t>ork Experience</w:t>
+      </w:r>
+    </w:p>
+    <w:p>
+      <w:pPr>
+        <w:spacing w:after="0" w:line="276" w:lineRule="auto"/>
+        <w:rPr>
+          <w:rFonts w:ascii="Times New Roman" w:hAnsi="Times New Roman" w:cs="Times New Roman"/>
+          <w:spacing w:val="4"/>
+          <w:sz w:val="24"/>
+          <w:szCs w:val="24"/>
+        </w:rPr>
+      </w:pPr>
+      <w:r>
+        <w:rPr>
+          <w:rFonts w:ascii="Times New Roman" w:hAnsi="Times New Roman" w:cs="Times New Roman"/>
+          <w:spacing w:val="4"/>
+          <w:sz w:val="24"/>
+          <w:szCs w:val="24"/>
+        </w:rPr>
+        <w:t>08 2016 – 09 2018</w:t>
+      </w:r>
+      <w:r>
+        <w:rPr>
+          <w:rFonts w:ascii="Times New Roman" w:hAnsi="Times New Roman" w:cs="Times New Roman"/>
+          <w:spacing w:val="4"/>
+          <w:sz w:val="24"/>
+          <w:szCs w:val="24"/>
+        </w:rPr>
+        <w:tab/>
+      </w:r>
+      <w:r>
+        <w:rPr>
+          <w:rFonts w:ascii="Times New Roman" w:hAnsi="Times New Roman" w:cs="Times New Roman"/>
+          <w:spacing w:val="4"/>
+          <w:sz w:val="24"/>
+          <w:szCs w:val="24"/>
+        </w:rPr>
+        <w:t xml:space="preserve">LEGIS, Bogota, </w:t>
+      </w:r>
+      <w:r>
+        <w:rPr>
+          <w:rFonts w:ascii="Times New Roman" w:hAnsi="Times New Roman" w:cs="Times New Roman"/>
+          <w:spacing w:val="4"/>
+          <w:sz w:val="24"/>
+          <w:szCs w:val="24"/>
+        </w:rPr>
+        <w:t>COL</w:t>
+      </w:r>
+      <w:r>
+        <w:rPr>
+          <w:rFonts w:ascii="Times New Roman" w:hAnsi="Times New Roman" w:cs="Times New Roman"/>
+          <w:spacing w:val="4"/>
+          <w:sz w:val="24"/>
+          <w:szCs w:val="24"/>
+        </w:rPr>
+        <w:t xml:space="preserve">                                                                      </w:t>
+      </w:r>
+    </w:p>
+    <w:p>
+      <w:pPr>
+        <w:spacing w:after="0" w:line="276" w:lineRule="auto"/>
+        <w:ind w:left="1440" w:firstLine="720"/>
+        <w:rPr>
+          <w:rFonts w:ascii="Times New Roman" w:hAnsi="Times New Roman" w:cs="Times New Roman"/>
+          <w:spacing w:val="4"/>
+          <w:sz w:val="24"/>
+          <w:szCs w:val="24"/>
+        </w:rPr>
+      </w:pPr>
+      <w:r>
+        <w:rPr>
+          <w:rFonts w:ascii="Times New Roman" w:hAnsi="Times New Roman" w:cs="Times New Roman"/>
+          <w:spacing w:val="4"/>
           <w:sz w:val="24"/>
           <w:szCs w:val="24"/>
         </w:rPr>
@@ -497,13 +968,15 @@
         <w:spacing w:line="276" w:lineRule="auto"/>
         <w:rPr>
           <w:rFonts w:ascii="Times New Roman" w:hAnsi="Times New Roman" w:cs="Times New Roman"/>
-          <w:sz w:val="24"/>
-          <w:szCs w:val="24"/>
-        </w:rPr>
-      </w:pPr>
-      <w:r>
-        <w:rPr>
-          <w:rFonts w:ascii="Times New Roman" w:hAnsi="Times New Roman" w:cs="Times New Roman"/>
+          <w:spacing w:val="4"/>
+          <w:sz w:val="24"/>
+          <w:szCs w:val="24"/>
+        </w:rPr>
+      </w:pPr>
+      <w:r>
+        <w:rPr>
+          <w:rFonts w:ascii="Times New Roman" w:hAnsi="Times New Roman" w:cs="Times New Roman"/>
+          <w:spacing w:val="4"/>
           <w:sz w:val="24"/>
           <w:szCs w:val="24"/>
         </w:rPr>
@@ -520,13 +993,15 @@
         <w:spacing w:line="276" w:lineRule="auto"/>
         <w:rPr>
           <w:rFonts w:ascii="Times New Roman" w:hAnsi="Times New Roman" w:cs="Times New Roman"/>
-          <w:sz w:val="24"/>
-          <w:szCs w:val="24"/>
-        </w:rPr>
-      </w:pPr>
-      <w:r>
-        <w:rPr>
-          <w:rFonts w:ascii="Times New Roman" w:hAnsi="Times New Roman" w:cs="Times New Roman"/>
+          <w:spacing w:val="4"/>
+          <w:sz w:val="24"/>
+          <w:szCs w:val="24"/>
+        </w:rPr>
+      </w:pPr>
+      <w:r>
+        <w:rPr>
+          <w:rFonts w:ascii="Times New Roman" w:hAnsi="Times New Roman" w:cs="Times New Roman"/>
+          <w:spacing w:val="4"/>
           <w:sz w:val="24"/>
           <w:szCs w:val="24"/>
         </w:rPr>
@@ -543,13 +1018,15 @@
         <w:spacing w:line="276" w:lineRule="auto"/>
         <w:rPr>
           <w:rFonts w:ascii="Times New Roman" w:hAnsi="Times New Roman" w:cs="Times New Roman"/>
-          <w:sz w:val="24"/>
-          <w:szCs w:val="24"/>
-        </w:rPr>
-      </w:pPr>
-      <w:r>
-        <w:rPr>
-          <w:rFonts w:ascii="Times New Roman" w:hAnsi="Times New Roman" w:cs="Times New Roman"/>
+          <w:spacing w:val="4"/>
+          <w:sz w:val="24"/>
+          <w:szCs w:val="24"/>
+        </w:rPr>
+      </w:pPr>
+      <w:r>
+        <w:rPr>
+          <w:rFonts w:ascii="Times New Roman" w:hAnsi="Times New Roman" w:cs="Times New Roman"/>
+          <w:spacing w:val="4"/>
           <w:sz w:val="24"/>
           <w:szCs w:val="24"/>
         </w:rPr>
@@ -566,13 +1043,15 @@
         <w:spacing w:line="276" w:lineRule="auto"/>
         <w:rPr>
           <w:rFonts w:ascii="Times New Roman" w:hAnsi="Times New Roman" w:cs="Times New Roman"/>
-          <w:sz w:val="24"/>
-          <w:szCs w:val="24"/>
-        </w:rPr>
-      </w:pPr>
-      <w:r>
-        <w:rPr>
-          <w:rFonts w:ascii="Times New Roman" w:hAnsi="Times New Roman" w:cs="Times New Roman"/>
+          <w:spacing w:val="4"/>
+          <w:sz w:val="24"/>
+          <w:szCs w:val="24"/>
+        </w:rPr>
+      </w:pPr>
+      <w:r>
+        <w:rPr>
+          <w:rFonts w:ascii="Times New Roman" w:hAnsi="Times New Roman" w:cs="Times New Roman"/>
+          <w:spacing w:val="4"/>
           <w:sz w:val="24"/>
           <w:szCs w:val="24"/>
         </w:rPr>
@@ -589,13 +1068,15 @@
         <w:spacing w:line="276" w:lineRule="auto"/>
         <w:rPr>
           <w:rFonts w:ascii="Times New Roman" w:hAnsi="Times New Roman" w:cs="Times New Roman"/>
-          <w:sz w:val="24"/>
-          <w:szCs w:val="24"/>
-        </w:rPr>
-      </w:pPr>
-      <w:r>
-        <w:rPr>
-          <w:rFonts w:ascii="Times New Roman" w:hAnsi="Times New Roman" w:cs="Times New Roman"/>
+          <w:spacing w:val="4"/>
+          <w:sz w:val="24"/>
+          <w:szCs w:val="24"/>
+        </w:rPr>
+      </w:pPr>
+      <w:r>
+        <w:rPr>
+          <w:rFonts w:ascii="Times New Roman" w:hAnsi="Times New Roman" w:cs="Times New Roman"/>
+          <w:spacing w:val="4"/>
           <w:sz w:val="24"/>
           <w:szCs w:val="24"/>
         </w:rPr>
@@ -612,36 +1093,15 @@
         <w:spacing w:line="276" w:lineRule="auto"/>
         <w:rPr>
           <w:rFonts w:ascii="Times New Roman" w:hAnsi="Times New Roman" w:cs="Times New Roman"/>
-          <w:sz w:val="24"/>
-          <w:szCs w:val="24"/>
-        </w:rPr>
-      </w:pPr>
-      <w:r>
-        <w:rPr>
-          <w:rFonts w:ascii="Times New Roman" w:hAnsi="Times New Roman" w:cs="Times New Roman"/>
-          <w:sz w:val="24"/>
-          <w:szCs w:val="24"/>
-        </w:rPr>
-        <w:t>Developed applications to fix security bugs on applications web.</w:t>
-      </w:r>
-    </w:p>
-    <w:p>
-      <w:pPr>
-        <w:pStyle w:val="Prrafodelista"/>
-        <w:numPr>
-          <w:ilvl w:val="0"/>
-          <w:numId w:val="5"/>
-        </w:numPr>
-        <w:spacing w:line="276" w:lineRule="auto"/>
-        <w:rPr>
-          <w:rFonts w:ascii="Times New Roman" w:hAnsi="Times New Roman" w:cs="Times New Roman"/>
-          <w:sz w:val="24"/>
-          <w:szCs w:val="24"/>
-        </w:rPr>
-      </w:pPr>
-      <w:r>
-        <w:rPr>
-          <w:rFonts w:ascii="Times New Roman" w:hAnsi="Times New Roman" w:cs="Times New Roman"/>
+          <w:spacing w:val="4"/>
+          <w:sz w:val="24"/>
+          <w:szCs w:val="24"/>
+        </w:rPr>
+      </w:pPr>
+      <w:r>
+        <w:rPr>
+          <w:rFonts w:ascii="Times New Roman" w:hAnsi="Times New Roman" w:cs="Times New Roman"/>
+          <w:spacing w:val="4"/>
           <w:sz w:val="24"/>
           <w:szCs w:val="24"/>
         </w:rPr>
@@ -653,36 +1113,71 @@
         <w:spacing w:after="0" w:line="276" w:lineRule="auto"/>
         <w:rPr>
           <w:rFonts w:ascii="Times New Roman" w:hAnsi="Times New Roman" w:cs="Times New Roman"/>
-          <w:b/>
-          <w:sz w:val="24"/>
-          <w:szCs w:val="24"/>
-        </w:rPr>
-      </w:pPr>
-      <w:r>
-        <w:rPr>
-          <w:rFonts w:ascii="Times New Roman" w:hAnsi="Times New Roman" w:cs="Times New Roman"/>
-          <w:b/>
-          <w:sz w:val="24"/>
-          <w:szCs w:val="24"/>
-        </w:rPr>
-        <w:lastRenderedPageBreak/>
-        <w:t>HEINSONH Software Company, Bogota, Colombia                           11 2015 – 08 2016</w:t>
-      </w:r>
-    </w:p>
-    <w:p>
-      <w:pPr>
-        <w:spacing w:after="0" w:line="276" w:lineRule="auto"/>
-        <w:rPr>
-          <w:rFonts w:ascii="Times New Roman" w:hAnsi="Times New Roman" w:cs="Times New Roman"/>
-          <w:b/>
-          <w:sz w:val="24"/>
-          <w:szCs w:val="24"/>
-        </w:rPr>
-      </w:pPr>
-      <w:r>
-        <w:rPr>
-          <w:rFonts w:ascii="Times New Roman" w:hAnsi="Times New Roman" w:cs="Times New Roman"/>
-          <w:b/>
+          <w:spacing w:val="4"/>
+          <w:sz w:val="24"/>
+          <w:szCs w:val="24"/>
+        </w:rPr>
+      </w:pPr>
+      <w:r>
+        <w:rPr>
+          <w:rFonts w:ascii="Times New Roman" w:hAnsi="Times New Roman" w:cs="Times New Roman"/>
+          <w:spacing w:val="4"/>
+          <w:sz w:val="24"/>
+          <w:szCs w:val="24"/>
+        </w:rPr>
+        <w:t>11 2015 – 08 2016</w:t>
+      </w:r>
+      <w:r>
+        <w:rPr>
+          <w:rFonts w:ascii="Times New Roman" w:hAnsi="Times New Roman" w:cs="Times New Roman"/>
+          <w:spacing w:val="4"/>
+          <w:sz w:val="24"/>
+          <w:szCs w:val="24"/>
+        </w:rPr>
+        <w:tab/>
+      </w:r>
+      <w:r>
+        <w:rPr>
+          <w:rFonts w:ascii="Times New Roman" w:hAnsi="Times New Roman" w:cs="Times New Roman"/>
+          <w:spacing w:val="4"/>
+          <w:sz w:val="24"/>
+          <w:szCs w:val="24"/>
+        </w:rPr>
+        <w:t xml:space="preserve">HEINSONH Software Company, Bogota, </w:t>
+      </w:r>
+      <w:r>
+        <w:rPr>
+          <w:rFonts w:ascii="Times New Roman" w:hAnsi="Times New Roman" w:cs="Times New Roman"/>
+          <w:spacing w:val="4"/>
+          <w:sz w:val="24"/>
+          <w:szCs w:val="24"/>
+        </w:rPr>
+        <w:t>COL</w:t>
+      </w:r>
+      <w:r>
+        <w:rPr>
+          <w:rFonts w:ascii="Times New Roman" w:hAnsi="Times New Roman" w:cs="Times New Roman"/>
+          <w:spacing w:val="4"/>
+          <w:sz w:val="24"/>
+          <w:szCs w:val="24"/>
+        </w:rPr>
+        <w:t xml:space="preserve">                           </w:t>
+      </w:r>
+    </w:p>
+    <w:p>
+      <w:pPr>
+        <w:spacing w:after="0" w:line="276" w:lineRule="auto"/>
+        <w:rPr>
+          <w:rFonts w:ascii="Times New Roman" w:hAnsi="Times New Roman" w:cs="Times New Roman"/>
+          <w:spacing w:val="4"/>
+          <w:sz w:val="24"/>
+          <w:szCs w:val="24"/>
+        </w:rPr>
+      </w:pPr>
+      <w:r>
+        <w:rPr>
+          <w:rFonts w:ascii="Times New Roman" w:hAnsi="Times New Roman" w:cs="Times New Roman"/>
+          <w:spacing w:val="4"/>
           <w:sz w:val="24"/>
           <w:szCs w:val="24"/>
         </w:rPr>
@@ -700,53 +1195,19 @@
         <w:rPr>
           <w:rFonts w:ascii="Times New Roman" w:hAnsi="Times New Roman" w:cs="Times New Roman"/>
           <w:b/>
-          <w:sz w:val="24"/>
-          <w:szCs w:val="24"/>
-        </w:rPr>
-      </w:pPr>
-      <w:r>
-        <w:rPr>
-          <w:rFonts w:ascii="Times New Roman" w:hAnsi="Times New Roman" w:cs="Times New Roman"/>
-          <w:sz w:val="24"/>
-          <w:szCs w:val="24"/>
-        </w:rPr>
-        <w:t>Gave supporting and implemented new functionalities to 5 business application on the project FNA (</w:t>
-      </w:r>
-      <w:proofErr w:type="spellStart"/>
-      <w:r>
-        <w:rPr>
-          <w:rFonts w:ascii="Times New Roman" w:hAnsi="Times New Roman" w:cs="Times New Roman"/>
-          <w:sz w:val="24"/>
-          <w:szCs w:val="24"/>
-        </w:rPr>
-        <w:t>Fondo</w:t>
-      </w:r>
-      <w:proofErr w:type="spellEnd"/>
-      <w:r>
-        <w:rPr>
-          <w:rFonts w:ascii="Times New Roman" w:hAnsi="Times New Roman" w:cs="Times New Roman"/>
-          <w:sz w:val="24"/>
-          <w:szCs w:val="24"/>
-        </w:rPr>
-        <w:t xml:space="preserve"> Nacional del </w:t>
-      </w:r>
-      <w:proofErr w:type="spellStart"/>
-      <w:r>
-        <w:rPr>
-          <w:rFonts w:ascii="Times New Roman" w:hAnsi="Times New Roman" w:cs="Times New Roman"/>
-          <w:sz w:val="24"/>
-          <w:szCs w:val="24"/>
-        </w:rPr>
-        <w:t>Ahorro</w:t>
-      </w:r>
-      <w:proofErr w:type="spellEnd"/>
-      <w:r>
-        <w:rPr>
-          <w:rFonts w:ascii="Times New Roman" w:hAnsi="Times New Roman" w:cs="Times New Roman"/>
-          <w:sz w:val="24"/>
-          <w:szCs w:val="24"/>
-        </w:rPr>
-        <w:t xml:space="preserve"> www.fna.gov.co). </w:t>
+          <w:spacing w:val="4"/>
+          <w:sz w:val="24"/>
+          <w:szCs w:val="24"/>
+        </w:rPr>
+      </w:pPr>
+      <w:r>
+        <w:rPr>
+          <w:rFonts w:ascii="Times New Roman" w:hAnsi="Times New Roman" w:cs="Times New Roman"/>
+          <w:spacing w:val="4"/>
+          <w:sz w:val="24"/>
+          <w:szCs w:val="24"/>
+        </w:rPr>
+        <w:t xml:space="preserve">Gave supporting and implemented new functionalities to 5 business application on the project FNA (Fondo Nacional del Ahorro). </w:t>
       </w:r>
     </w:p>
     <w:p>
@@ -755,45 +1216,83 @@
         <w:rPr>
           <w:rFonts w:ascii="Times New Roman" w:hAnsi="Times New Roman" w:cs="Times New Roman"/>
           <w:b/>
-          <w:sz w:val="24"/>
-          <w:szCs w:val="24"/>
-        </w:rPr>
-      </w:pPr>
-    </w:p>
-    <w:p>
-      <w:pPr>
-        <w:spacing w:after="0" w:line="276" w:lineRule="auto"/>
-        <w:rPr>
-          <w:rFonts w:ascii="Times New Roman" w:hAnsi="Times New Roman" w:cs="Times New Roman"/>
-          <w:b/>
-          <w:sz w:val="24"/>
-          <w:szCs w:val="24"/>
-        </w:rPr>
-      </w:pPr>
-      <w:r>
-        <w:rPr>
-          <w:rFonts w:ascii="Times New Roman" w:hAnsi="Times New Roman" w:cs="Times New Roman"/>
-          <w:b/>
-          <w:sz w:val="24"/>
-          <w:szCs w:val="24"/>
-        </w:rPr>
-        <w:t>CARVAJAL Software Company, Bogota, Colombia                           03 2015 – 11 2015</w:t>
-      </w:r>
-    </w:p>
-    <w:p>
-      <w:pPr>
-        <w:spacing w:after="0" w:line="276" w:lineRule="auto"/>
-        <w:rPr>
-          <w:rFonts w:ascii="Times New Roman" w:hAnsi="Times New Roman" w:cs="Times New Roman"/>
-          <w:b/>
-          <w:sz w:val="24"/>
-          <w:szCs w:val="24"/>
-        </w:rPr>
-      </w:pPr>
-      <w:r>
-        <w:rPr>
-          <w:rFonts w:ascii="Times New Roman" w:hAnsi="Times New Roman" w:cs="Times New Roman"/>
-          <w:b/>
+          <w:spacing w:val="4"/>
+          <w:sz w:val="24"/>
+          <w:szCs w:val="24"/>
+        </w:rPr>
+      </w:pPr>
+    </w:p>
+    <w:p>
+      <w:pPr>
+        <w:spacing w:after="0" w:line="276" w:lineRule="auto"/>
+        <w:rPr>
+          <w:rFonts w:ascii="Times New Roman" w:hAnsi="Times New Roman" w:cs="Times New Roman"/>
+          <w:spacing w:val="4"/>
+          <w:sz w:val="24"/>
+          <w:szCs w:val="24"/>
+        </w:rPr>
+      </w:pPr>
+      <w:r>
+        <w:rPr>
+          <w:rFonts w:ascii="Times New Roman" w:hAnsi="Times New Roman" w:cs="Times New Roman"/>
+          <w:spacing w:val="4"/>
+          <w:sz w:val="24"/>
+          <w:szCs w:val="24"/>
+        </w:rPr>
+        <w:t>03 2015 – 11 2015</w:t>
+      </w:r>
+      <w:r>
+        <w:rPr>
+          <w:rFonts w:ascii="Times New Roman" w:hAnsi="Times New Roman" w:cs="Times New Roman"/>
+          <w:spacing w:val="4"/>
+          <w:sz w:val="24"/>
+          <w:szCs w:val="24"/>
+        </w:rPr>
+        <w:tab/>
+      </w:r>
+      <w:r>
+        <w:rPr>
+          <w:rFonts w:ascii="Times New Roman" w:hAnsi="Times New Roman" w:cs="Times New Roman"/>
+          <w:spacing w:val="4"/>
+          <w:sz w:val="24"/>
+          <w:szCs w:val="24"/>
+        </w:rPr>
+        <w:t xml:space="preserve">CARVAJAL Software Company, Bogota, </w:t>
+      </w:r>
+      <w:r>
+        <w:rPr>
+          <w:rFonts w:ascii="Times New Roman" w:hAnsi="Times New Roman" w:cs="Times New Roman"/>
+          <w:spacing w:val="4"/>
+          <w:sz w:val="24"/>
+          <w:szCs w:val="24"/>
+        </w:rPr>
+        <w:t>COL</w:t>
+      </w:r>
+      <w:r>
+        <w:rPr>
+          <w:rFonts w:ascii="Times New Roman" w:hAnsi="Times New Roman" w:cs="Times New Roman"/>
+          <w:spacing w:val="4"/>
+          <w:sz w:val="24"/>
+          <w:szCs w:val="24"/>
+        </w:rPr>
+        <w:t xml:space="preserve">                           </w:t>
+      </w:r>
+    </w:p>
+    <w:p>
+      <w:pPr>
+        <w:spacing w:after="0" w:line="276" w:lineRule="auto"/>
+        <w:ind w:left="1440" w:firstLine="720"/>
+        <w:rPr>
+          <w:rFonts w:ascii="Times New Roman" w:hAnsi="Times New Roman" w:cs="Times New Roman"/>
+          <w:spacing w:val="4"/>
+          <w:sz w:val="24"/>
+          <w:szCs w:val="24"/>
+        </w:rPr>
+      </w:pPr>
+      <w:r>
+        <w:rPr>
+          <w:rFonts w:ascii="Times New Roman" w:hAnsi="Times New Roman" w:cs="Times New Roman"/>
+          <w:spacing w:val="4"/>
           <w:sz w:val="24"/>
           <w:szCs w:val="24"/>
         </w:rPr>
@@ -810,13 +1309,15 @@
         <w:spacing w:after="0" w:line="276" w:lineRule="auto"/>
         <w:rPr>
           <w:rFonts w:ascii="Times New Roman" w:hAnsi="Times New Roman" w:cs="Times New Roman"/>
-          <w:sz w:val="24"/>
-          <w:szCs w:val="24"/>
-        </w:rPr>
-      </w:pPr>
-      <w:r>
-        <w:rPr>
-          <w:rFonts w:ascii="Times New Roman" w:hAnsi="Times New Roman" w:cs="Times New Roman"/>
+          <w:spacing w:val="4"/>
+          <w:sz w:val="24"/>
+          <w:szCs w:val="24"/>
+        </w:rPr>
+      </w:pPr>
+      <w:r>
+        <w:rPr>
+          <w:rFonts w:ascii="Times New Roman" w:hAnsi="Times New Roman" w:cs="Times New Roman"/>
+          <w:spacing w:val="4"/>
           <w:sz w:val="24"/>
           <w:szCs w:val="24"/>
         </w:rPr>
@@ -833,13 +1334,15 @@
         <w:spacing w:after="0" w:line="276" w:lineRule="auto"/>
         <w:rPr>
           <w:rFonts w:ascii="Times New Roman" w:hAnsi="Times New Roman" w:cs="Times New Roman"/>
-          <w:sz w:val="24"/>
-          <w:szCs w:val="24"/>
-        </w:rPr>
-      </w:pPr>
-      <w:r>
-        <w:rPr>
-          <w:rFonts w:ascii="Times New Roman" w:hAnsi="Times New Roman" w:cs="Times New Roman"/>
+          <w:spacing w:val="4"/>
+          <w:sz w:val="24"/>
+          <w:szCs w:val="24"/>
+        </w:rPr>
+      </w:pPr>
+      <w:r>
+        <w:rPr>
+          <w:rFonts w:ascii="Times New Roman" w:hAnsi="Times New Roman" w:cs="Times New Roman"/>
+          <w:spacing w:val="4"/>
           <w:sz w:val="24"/>
           <w:szCs w:val="24"/>
         </w:rPr>
@@ -856,13 +1359,15 @@
         <w:spacing w:after="0" w:line="276" w:lineRule="auto"/>
         <w:rPr>
           <w:rFonts w:ascii="Times New Roman" w:hAnsi="Times New Roman" w:cs="Times New Roman"/>
-          <w:sz w:val="24"/>
-          <w:szCs w:val="24"/>
-        </w:rPr>
-      </w:pPr>
-      <w:r>
-        <w:rPr>
-          <w:rFonts w:ascii="Times New Roman" w:hAnsi="Times New Roman" w:cs="Times New Roman"/>
+          <w:spacing w:val="4"/>
+          <w:sz w:val="24"/>
+          <w:szCs w:val="24"/>
+        </w:rPr>
+      </w:pPr>
+      <w:r>
+        <w:rPr>
+          <w:rFonts w:ascii="Times New Roman" w:hAnsi="Times New Roman" w:cs="Times New Roman"/>
+          <w:spacing w:val="4"/>
           <w:sz w:val="24"/>
           <w:szCs w:val="24"/>
         </w:rPr>
@@ -879,17 +1384,28 @@
         <w:spacing w:after="0" w:line="276" w:lineRule="auto"/>
         <w:rPr>
           <w:rFonts w:ascii="Times New Roman" w:hAnsi="Times New Roman" w:cs="Times New Roman"/>
-          <w:sz w:val="24"/>
-          <w:szCs w:val="24"/>
-        </w:rPr>
-      </w:pPr>
-      <w:r>
-        <w:rPr>
-          <w:rFonts w:ascii="Times New Roman" w:hAnsi="Times New Roman" w:cs="Times New Roman"/>
-          <w:sz w:val="24"/>
-          <w:szCs w:val="24"/>
-        </w:rPr>
-        <w:t>Done code review in components which are part of critical route of the project or it had high complexity.</w:t>
+          <w:spacing w:val="4"/>
+          <w:sz w:val="24"/>
+          <w:szCs w:val="24"/>
+        </w:rPr>
+      </w:pPr>
+      <w:r>
+        <w:rPr>
+          <w:rFonts w:ascii="Times New Roman" w:hAnsi="Times New Roman" w:cs="Times New Roman"/>
+          <w:spacing w:val="4"/>
+          <w:sz w:val="24"/>
+          <w:szCs w:val="24"/>
+        </w:rPr>
+        <w:t>Coding</w:t>
+      </w:r>
+      <w:r>
+        <w:rPr>
+          <w:rFonts w:ascii="Times New Roman" w:hAnsi="Times New Roman" w:cs="Times New Roman"/>
+          <w:spacing w:val="4"/>
+          <w:sz w:val="24"/>
+          <w:szCs w:val="24"/>
+        </w:rPr>
+        <w:t xml:space="preserve"> review in components which are part of critical route of the project or it had high complexity.</w:t>
       </w:r>
     </w:p>
     <w:p>
@@ -902,13 +1418,15 @@
         <w:spacing w:after="0" w:line="276" w:lineRule="auto"/>
         <w:rPr>
           <w:rFonts w:ascii="Times New Roman" w:hAnsi="Times New Roman" w:cs="Times New Roman"/>
-          <w:sz w:val="24"/>
-          <w:szCs w:val="24"/>
-        </w:rPr>
-      </w:pPr>
-      <w:r>
-        <w:rPr>
-          <w:rFonts w:ascii="Times New Roman" w:hAnsi="Times New Roman" w:cs="Times New Roman"/>
+          <w:spacing w:val="4"/>
+          <w:sz w:val="24"/>
+          <w:szCs w:val="24"/>
+        </w:rPr>
+      </w:pPr>
+      <w:r>
+        <w:rPr>
+          <w:rFonts w:ascii="Times New Roman" w:hAnsi="Times New Roman" w:cs="Times New Roman"/>
+          <w:spacing w:val="4"/>
           <w:sz w:val="24"/>
           <w:szCs w:val="24"/>
         </w:rPr>
@@ -920,29 +1438,48 @@
         <w:spacing w:after="0" w:line="276" w:lineRule="auto"/>
         <w:rPr>
           <w:rFonts w:ascii="Times New Roman" w:hAnsi="Times New Roman" w:cs="Times New Roman"/>
-          <w:sz w:val="24"/>
-          <w:szCs w:val="24"/>
-        </w:rPr>
-      </w:pPr>
-    </w:p>
-    <w:p>
-      <w:pPr>
-        <w:spacing w:after="0" w:line="276" w:lineRule="auto"/>
-        <w:rPr>
-          <w:rFonts w:ascii="Times New Roman" w:hAnsi="Times New Roman" w:cs="Times New Roman"/>
-          <w:b/>
-          <w:sz w:val="24"/>
-          <w:szCs w:val="24"/>
-        </w:rPr>
-      </w:pPr>
-      <w:r>
-        <w:rPr>
-          <w:rFonts w:ascii="Times New Roman" w:hAnsi="Times New Roman" w:cs="Times New Roman"/>
-          <w:b/>
-          <w:sz w:val="24"/>
-          <w:szCs w:val="24"/>
-        </w:rPr>
-        <w:t>CONSULTANT                                                                                        09 2014 – 02 2015</w:t>
+          <w:spacing w:val="4"/>
+          <w:sz w:val="24"/>
+          <w:szCs w:val="24"/>
+        </w:rPr>
+      </w:pPr>
+    </w:p>
+    <w:p>
+      <w:pPr>
+        <w:spacing w:after="0" w:line="276" w:lineRule="auto"/>
+        <w:rPr>
+          <w:rFonts w:ascii="Times New Roman" w:hAnsi="Times New Roman" w:cs="Times New Roman"/>
+          <w:spacing w:val="4"/>
+          <w:sz w:val="24"/>
+          <w:szCs w:val="24"/>
+        </w:rPr>
+      </w:pPr>
+      <w:r>
+        <w:rPr>
+          <w:rFonts w:ascii="Times New Roman" w:hAnsi="Times New Roman" w:cs="Times New Roman"/>
+          <w:spacing w:val="4"/>
+          <w:sz w:val="24"/>
+          <w:szCs w:val="24"/>
+        </w:rPr>
+        <w:t>09 2014 – 02 2015</w:t>
+      </w:r>
+      <w:r>
+        <w:rPr>
+          <w:rFonts w:ascii="Times New Roman" w:hAnsi="Times New Roman" w:cs="Times New Roman"/>
+          <w:spacing w:val="4"/>
+          <w:sz w:val="24"/>
+          <w:szCs w:val="24"/>
+        </w:rPr>
+        <w:tab/>
+      </w:r>
+      <w:r>
+        <w:rPr>
+          <w:rFonts w:ascii="Times New Roman" w:hAnsi="Times New Roman" w:cs="Times New Roman"/>
+          <w:spacing w:val="4"/>
+          <w:sz w:val="24"/>
+          <w:szCs w:val="24"/>
+        </w:rPr>
+        <w:t xml:space="preserve">CONSULTANT                                                                                        </w:t>
       </w:r>
     </w:p>
     <w:p>
@@ -955,13 +1492,15 @@
         <w:spacing w:after="0" w:line="276" w:lineRule="auto"/>
         <w:rPr>
           <w:rFonts w:ascii="Times New Roman" w:hAnsi="Times New Roman" w:cs="Times New Roman"/>
-          <w:sz w:val="24"/>
-          <w:szCs w:val="24"/>
-        </w:rPr>
-      </w:pPr>
-      <w:r>
-        <w:rPr>
-          <w:rFonts w:ascii="Times New Roman" w:hAnsi="Times New Roman" w:cs="Times New Roman"/>
+          <w:spacing w:val="4"/>
+          <w:sz w:val="24"/>
+          <w:szCs w:val="24"/>
+        </w:rPr>
+      </w:pPr>
+      <w:r>
+        <w:rPr>
+          <w:rFonts w:ascii="Times New Roman" w:hAnsi="Times New Roman" w:cs="Times New Roman"/>
+          <w:spacing w:val="4"/>
           <w:sz w:val="24"/>
           <w:szCs w:val="24"/>
         </w:rPr>
@@ -973,76 +1512,133 @@
         <w:spacing w:after="0" w:line="276" w:lineRule="auto"/>
         <w:rPr>
           <w:rFonts w:ascii="Times New Roman" w:hAnsi="Times New Roman" w:cs="Times New Roman"/>
-          <w:sz w:val="24"/>
-          <w:szCs w:val="24"/>
-        </w:rPr>
-      </w:pPr>
-    </w:p>
-    <w:p>
-      <w:pPr>
-        <w:spacing w:after="0" w:line="276" w:lineRule="auto"/>
-        <w:rPr>
-          <w:rFonts w:ascii="Times New Roman" w:hAnsi="Times New Roman" w:cs="Times New Roman"/>
-          <w:b/>
-          <w:sz w:val="24"/>
-          <w:szCs w:val="24"/>
-        </w:rPr>
-      </w:pPr>
-      <w:r>
-        <w:rPr>
-          <w:rFonts w:ascii="Times New Roman" w:hAnsi="Times New Roman" w:cs="Times New Roman"/>
-          <w:b/>
-          <w:sz w:val="24"/>
-          <w:szCs w:val="24"/>
-        </w:rPr>
-        <w:t xml:space="preserve">ASESOFTWARE Software Company, Bogota, Colombia                  </w:t>
-      </w:r>
-    </w:p>
-    <w:p>
-      <w:pPr>
-        <w:spacing w:after="0" w:line="276" w:lineRule="auto"/>
-        <w:rPr>
-          <w:rFonts w:ascii="Times New Roman" w:hAnsi="Times New Roman" w:cs="Times New Roman"/>
-          <w:b/>
-          <w:sz w:val="24"/>
-          <w:szCs w:val="24"/>
-        </w:rPr>
-      </w:pPr>
-      <w:r>
-        <w:rPr>
-          <w:rFonts w:ascii="Times New Roman" w:hAnsi="Times New Roman" w:cs="Times New Roman"/>
-          <w:b/>
-          <w:sz w:val="24"/>
-          <w:szCs w:val="24"/>
-        </w:rPr>
-        <w:t>Architect Software                                                                                  05 2012 – 07 2014</w:t>
-      </w:r>
-    </w:p>
-    <w:p>
-      <w:pPr>
-        <w:spacing w:after="0" w:line="276" w:lineRule="auto"/>
-        <w:rPr>
-          <w:rFonts w:ascii="Times New Roman" w:hAnsi="Times New Roman" w:cs="Times New Roman"/>
-          <w:b/>
-          <w:sz w:val="24"/>
-          <w:szCs w:val="24"/>
-        </w:rPr>
-      </w:pPr>
-      <w:r>
-        <w:rPr>
-          <w:rFonts w:ascii="Times New Roman" w:hAnsi="Times New Roman" w:cs="Times New Roman"/>
-          <w:b/>
-          <w:sz w:val="24"/>
-          <w:szCs w:val="24"/>
-        </w:rPr>
-        <w:t>Senior Software Developer                                                                     07 2008 - 04 2012</w:t>
-      </w:r>
-    </w:p>
-    <w:p>
-      <w:pPr>
-        <w:spacing w:after="0" w:line="276" w:lineRule="auto"/>
-        <w:rPr>
-          <w:rFonts w:ascii="Times New Roman" w:hAnsi="Times New Roman" w:cs="Times New Roman"/>
+          <w:spacing w:val="4"/>
+          <w:sz w:val="24"/>
+          <w:szCs w:val="24"/>
+        </w:rPr>
+      </w:pPr>
+    </w:p>
+    <w:p>
+      <w:pPr>
+        <w:spacing w:after="0" w:line="276" w:lineRule="auto"/>
+        <w:ind w:left="1440" w:firstLine="720"/>
+        <w:rPr>
+          <w:rFonts w:ascii="Times New Roman" w:hAnsi="Times New Roman" w:cs="Times New Roman"/>
+          <w:spacing w:val="4"/>
+          <w:sz w:val="24"/>
+          <w:szCs w:val="24"/>
+        </w:rPr>
+      </w:pPr>
+      <w:r>
+        <w:rPr>
+          <w:rFonts w:ascii="Times New Roman" w:hAnsi="Times New Roman" w:cs="Times New Roman"/>
+          <w:spacing w:val="4"/>
+          <w:sz w:val="24"/>
+          <w:szCs w:val="24"/>
+        </w:rPr>
+        <w:t xml:space="preserve">ASESOFTWARE Software Company, Bogota, </w:t>
+      </w:r>
+      <w:r>
+        <w:rPr>
+          <w:rFonts w:ascii="Times New Roman" w:hAnsi="Times New Roman" w:cs="Times New Roman"/>
+          <w:spacing w:val="4"/>
+          <w:sz w:val="24"/>
+          <w:szCs w:val="24"/>
+        </w:rPr>
+        <w:t>COL</w:t>
+      </w:r>
+      <w:r>
+        <w:rPr>
+          <w:rFonts w:ascii="Times New Roman" w:hAnsi="Times New Roman" w:cs="Times New Roman"/>
+          <w:spacing w:val="4"/>
+          <w:sz w:val="24"/>
+          <w:szCs w:val="24"/>
+        </w:rPr>
+        <w:t xml:space="preserve">                  </w:t>
+      </w:r>
+    </w:p>
+    <w:p>
+      <w:pPr>
+        <w:spacing w:after="0" w:line="276" w:lineRule="auto"/>
+        <w:rPr>
+          <w:rFonts w:ascii="Times New Roman" w:hAnsi="Times New Roman" w:cs="Times New Roman"/>
+          <w:spacing w:val="4"/>
+          <w:sz w:val="24"/>
+          <w:szCs w:val="24"/>
+        </w:rPr>
+      </w:pPr>
+      <w:r>
+        <w:rPr>
+          <w:rFonts w:ascii="Times New Roman" w:hAnsi="Times New Roman" w:cs="Times New Roman"/>
+          <w:spacing w:val="4"/>
+          <w:sz w:val="24"/>
+          <w:szCs w:val="24"/>
+        </w:rPr>
+        <w:t>05 2012 – 07 2014</w:t>
+      </w:r>
+      <w:r>
+        <w:rPr>
+          <w:rFonts w:ascii="Times New Roman" w:hAnsi="Times New Roman" w:cs="Times New Roman"/>
+          <w:spacing w:val="4"/>
+          <w:sz w:val="24"/>
+          <w:szCs w:val="24"/>
+        </w:rPr>
+        <w:tab/>
+      </w:r>
+      <w:r>
+        <w:rPr>
+          <w:rFonts w:ascii="Times New Roman" w:hAnsi="Times New Roman" w:cs="Times New Roman"/>
+          <w:spacing w:val="4"/>
+          <w:sz w:val="24"/>
+          <w:szCs w:val="24"/>
+        </w:rPr>
+        <w:t xml:space="preserve">Architect Software                                                                                  </w:t>
+      </w:r>
+    </w:p>
+    <w:p>
+      <w:pPr>
+        <w:spacing w:after="0" w:line="276" w:lineRule="auto"/>
+        <w:rPr>
+          <w:rFonts w:ascii="Times New Roman" w:hAnsi="Times New Roman" w:cs="Times New Roman"/>
+          <w:spacing w:val="4"/>
+          <w:sz w:val="24"/>
+          <w:szCs w:val="24"/>
+        </w:rPr>
+      </w:pPr>
+      <w:r>
+        <w:rPr>
+          <w:rFonts w:ascii="Times New Roman" w:hAnsi="Times New Roman" w:cs="Times New Roman"/>
+          <w:spacing w:val="4"/>
+          <w:sz w:val="24"/>
+          <w:szCs w:val="24"/>
+        </w:rPr>
+        <w:t>07 2008 - 04 2012</w:t>
+      </w:r>
+      <w:r>
+        <w:rPr>
+          <w:rFonts w:ascii="Times New Roman" w:hAnsi="Times New Roman" w:cs="Times New Roman"/>
+          <w:spacing w:val="4"/>
+          <w:sz w:val="24"/>
+          <w:szCs w:val="24"/>
+        </w:rPr>
+        <w:tab/>
+      </w:r>
+      <w:r>
+        <w:rPr>
+          <w:rFonts w:ascii="Times New Roman" w:hAnsi="Times New Roman" w:cs="Times New Roman"/>
+          <w:spacing w:val="4"/>
+          <w:sz w:val="24"/>
+          <w:szCs w:val="24"/>
+        </w:rPr>
+        <w:t xml:space="preserve">Senior Software Developer                                                                     </w:t>
+      </w:r>
+    </w:p>
+    <w:p>
+      <w:pPr>
+        <w:spacing w:after="0" w:line="276" w:lineRule="auto"/>
+        <w:rPr>
+          <w:rFonts w:ascii="Times New Roman" w:hAnsi="Times New Roman" w:cs="Times New Roman"/>
+          <w:spacing w:val="4"/>
           <w:sz w:val="24"/>
           <w:szCs w:val="24"/>
         </w:rPr>
@@ -1058,17 +1654,109 @@
         <w:spacing w:after="0" w:line="276" w:lineRule="auto"/>
         <w:rPr>
           <w:rFonts w:ascii="Times New Roman" w:hAnsi="Times New Roman" w:cs="Times New Roman"/>
-          <w:sz w:val="24"/>
-          <w:szCs w:val="24"/>
-        </w:rPr>
-      </w:pPr>
-      <w:r>
-        <w:rPr>
-          <w:rFonts w:ascii="Times New Roman" w:hAnsi="Times New Roman" w:cs="Times New Roman"/>
-          <w:sz w:val="24"/>
-          <w:szCs w:val="24"/>
-        </w:rPr>
-        <w:t>Developed a website to report to students results of their state test, which was the first successful case of implementation windows azure in Colombia in 2011.</w:t>
+          <w:spacing w:val="4"/>
+          <w:sz w:val="24"/>
+          <w:szCs w:val="24"/>
+        </w:rPr>
+      </w:pPr>
+      <w:r>
+        <w:rPr>
+          <w:rFonts w:ascii="Times New Roman" w:hAnsi="Times New Roman" w:cs="Times New Roman"/>
+          <w:b/>
+          <w:spacing w:val="4"/>
+          <w:sz w:val="24"/>
+          <w:szCs w:val="24"/>
+        </w:rPr>
+        <w:t>Developed a website to report to students results of their state test, which was</w:t>
+      </w:r>
+      <w:r>
+        <w:rPr>
+          <w:rFonts w:ascii="Times New Roman" w:hAnsi="Times New Roman" w:cs="Times New Roman"/>
+          <w:b/>
+          <w:spacing w:val="4"/>
+          <w:sz w:val="24"/>
+          <w:szCs w:val="24"/>
+        </w:rPr>
+        <w:t xml:space="preserve"> one of</w:t>
+      </w:r>
+      <w:r>
+        <w:rPr>
+          <w:rFonts w:ascii="Times New Roman" w:hAnsi="Times New Roman" w:cs="Times New Roman"/>
+          <w:b/>
+          <w:spacing w:val="4"/>
+          <w:sz w:val="24"/>
+          <w:szCs w:val="24"/>
+        </w:rPr>
+        <w:t xml:space="preserve"> the first successful case</w:t>
+      </w:r>
+      <w:r>
+        <w:rPr>
+          <w:rFonts w:ascii="Times New Roman" w:hAnsi="Times New Roman" w:cs="Times New Roman"/>
+          <w:b/>
+          <w:spacing w:val="4"/>
+          <w:sz w:val="24"/>
+          <w:szCs w:val="24"/>
+        </w:rPr>
+        <w:t>s</w:t>
+      </w:r>
+      <w:r>
+        <w:rPr>
+          <w:rFonts w:ascii="Times New Roman" w:hAnsi="Times New Roman" w:cs="Times New Roman"/>
+          <w:b/>
+          <w:spacing w:val="4"/>
+          <w:sz w:val="24"/>
+          <w:szCs w:val="24"/>
+        </w:rPr>
+        <w:t xml:space="preserve"> of implementation </w:t>
+      </w:r>
+      <w:r>
+        <w:rPr>
+          <w:rFonts w:ascii="Times New Roman" w:hAnsi="Times New Roman" w:cs="Times New Roman"/>
+          <w:b/>
+          <w:spacing w:val="4"/>
+          <w:sz w:val="24"/>
+          <w:szCs w:val="24"/>
+        </w:rPr>
+        <w:t>W</w:t>
+      </w:r>
+      <w:r>
+        <w:rPr>
+          <w:rFonts w:ascii="Times New Roman" w:hAnsi="Times New Roman" w:cs="Times New Roman"/>
+          <w:b/>
+          <w:spacing w:val="4"/>
+          <w:sz w:val="24"/>
+          <w:szCs w:val="24"/>
+        </w:rPr>
+        <w:t xml:space="preserve">indows </w:t>
+      </w:r>
+      <w:r>
+        <w:rPr>
+          <w:rFonts w:ascii="Times New Roman" w:hAnsi="Times New Roman" w:cs="Times New Roman"/>
+          <w:b/>
+          <w:spacing w:val="4"/>
+          <w:sz w:val="24"/>
+          <w:szCs w:val="24"/>
+        </w:rPr>
+        <w:t>A</w:t>
+      </w:r>
+      <w:r>
+        <w:rPr>
+          <w:rFonts w:ascii="Times New Roman" w:hAnsi="Times New Roman" w:cs="Times New Roman"/>
+          <w:b/>
+          <w:spacing w:val="4"/>
+          <w:sz w:val="24"/>
+          <w:szCs w:val="24"/>
+        </w:rPr>
+        <w:t>zure in Colombia in 2011</w:t>
+      </w:r>
+      <w:r>
+        <w:rPr>
+          <w:rFonts w:ascii="Times New Roman" w:hAnsi="Times New Roman" w:cs="Times New Roman"/>
+          <w:spacing w:val="4"/>
+          <w:sz w:val="24"/>
+          <w:szCs w:val="24"/>
+        </w:rPr>
+        <w:t>.</w:t>
       </w:r>
     </w:p>
     <w:p>
@@ -1081,13 +1769,15 @@
         <w:spacing w:after="0" w:line="276" w:lineRule="auto"/>
         <w:rPr>
           <w:rFonts w:ascii="Times New Roman" w:hAnsi="Times New Roman" w:cs="Times New Roman"/>
-          <w:sz w:val="24"/>
-          <w:szCs w:val="24"/>
-        </w:rPr>
-      </w:pPr>
-      <w:r>
-        <w:rPr>
-          <w:rFonts w:ascii="Times New Roman" w:hAnsi="Times New Roman" w:cs="Times New Roman"/>
+          <w:spacing w:val="4"/>
+          <w:sz w:val="24"/>
+          <w:szCs w:val="24"/>
+        </w:rPr>
+      </w:pPr>
+      <w:r>
+        <w:rPr>
+          <w:rFonts w:ascii="Times New Roman" w:hAnsi="Times New Roman" w:cs="Times New Roman"/>
+          <w:spacing w:val="4"/>
           <w:sz w:val="24"/>
           <w:szCs w:val="24"/>
         </w:rPr>
@@ -1104,13 +1794,15 @@
         <w:spacing w:after="0" w:line="276" w:lineRule="auto"/>
         <w:rPr>
           <w:rFonts w:ascii="Times New Roman" w:hAnsi="Times New Roman" w:cs="Times New Roman"/>
-          <w:sz w:val="24"/>
-          <w:szCs w:val="24"/>
-        </w:rPr>
-      </w:pPr>
-      <w:r>
-        <w:rPr>
-          <w:rFonts w:ascii="Times New Roman" w:hAnsi="Times New Roman" w:cs="Times New Roman"/>
+          <w:spacing w:val="4"/>
+          <w:sz w:val="24"/>
+          <w:szCs w:val="24"/>
+        </w:rPr>
+      </w:pPr>
+      <w:r>
+        <w:rPr>
+          <w:rFonts w:ascii="Times New Roman" w:hAnsi="Times New Roman" w:cs="Times New Roman"/>
+          <w:spacing w:val="4"/>
           <w:sz w:val="24"/>
           <w:szCs w:val="24"/>
         </w:rPr>
@@ -1127,13 +1819,15 @@
         <w:spacing w:after="0" w:line="276" w:lineRule="auto"/>
         <w:rPr>
           <w:rFonts w:ascii="Times New Roman" w:hAnsi="Times New Roman" w:cs="Times New Roman"/>
-          <w:sz w:val="24"/>
-          <w:szCs w:val="24"/>
-        </w:rPr>
-      </w:pPr>
-      <w:r>
-        <w:rPr>
-          <w:rFonts w:ascii="Times New Roman" w:hAnsi="Times New Roman" w:cs="Times New Roman"/>
+          <w:spacing w:val="4"/>
+          <w:sz w:val="24"/>
+          <w:szCs w:val="24"/>
+        </w:rPr>
+      </w:pPr>
+      <w:r>
+        <w:rPr>
+          <w:rFonts w:ascii="Times New Roman" w:hAnsi="Times New Roman" w:cs="Times New Roman"/>
+          <w:spacing w:val="4"/>
           <w:sz w:val="24"/>
           <w:szCs w:val="24"/>
         </w:rPr>
@@ -1145,17 +1839,100 @@
         <w:spacing w:after="0" w:line="276" w:lineRule="auto"/>
         <w:rPr>
           <w:rFonts w:ascii="Times New Roman" w:hAnsi="Times New Roman" w:cs="Times New Roman"/>
-          <w:sz w:val="24"/>
-          <w:szCs w:val="24"/>
-        </w:rPr>
-      </w:pPr>
-    </w:p>
-    <w:p>
-      <w:pPr>
-        <w:spacing w:after="0" w:line="276" w:lineRule="auto"/>
+          <w:spacing w:val="4"/>
+          <w:sz w:val="24"/>
+          <w:szCs w:val="24"/>
+        </w:rPr>
+      </w:pPr>
+    </w:p>
+    <w:p>
+      <w:pPr>
+        <w:spacing w:after="0" w:line="276" w:lineRule="auto"/>
+        <w:rPr>
+          <w:rFonts w:ascii="Times New Roman" w:hAnsi="Times New Roman" w:cs="Times New Roman"/>
+          <w:spacing w:val="4"/>
+          <w:sz w:val="24"/>
+          <w:szCs w:val="24"/>
+        </w:rPr>
+      </w:pPr>
+      <w:r>
+        <w:rPr>
+          <w:rFonts w:ascii="Times New Roman" w:hAnsi="Times New Roman" w:cs="Times New Roman"/>
+          <w:spacing w:val="4"/>
+          <w:sz w:val="24"/>
+          <w:szCs w:val="24"/>
+        </w:rPr>
+        <w:t>5 2008 – 06 2008</w:t>
+      </w:r>
+      <w:r>
+        <w:rPr>
+          <w:rFonts w:ascii="Times New Roman" w:hAnsi="Times New Roman" w:cs="Times New Roman"/>
+          <w:spacing w:val="4"/>
+          <w:sz w:val="24"/>
+          <w:szCs w:val="24"/>
+        </w:rPr>
+        <w:tab/>
+      </w:r>
+      <w:r>
+        <w:rPr>
+          <w:rFonts w:ascii="Times New Roman" w:hAnsi="Times New Roman" w:cs="Times New Roman"/>
+          <w:spacing w:val="4"/>
+          <w:sz w:val="24"/>
+          <w:szCs w:val="24"/>
+        </w:rPr>
+        <w:t>ENTRECULTURA</w:t>
+      </w:r>
+      <w:r>
+        <w:rPr>
+          <w:rFonts w:ascii="Times New Roman" w:hAnsi="Times New Roman" w:cs="Times New Roman"/>
+          <w:spacing w:val="4"/>
+          <w:sz w:val="24"/>
+          <w:szCs w:val="24"/>
+        </w:rPr>
+        <w:t>S</w:t>
+      </w:r>
+      <w:r>
+        <w:rPr>
+          <w:rFonts w:ascii="Times New Roman" w:hAnsi="Times New Roman" w:cs="Times New Roman"/>
+          <w:color w:val="222222"/>
+          <w:spacing w:val="4"/>
+          <w:sz w:val="24"/>
+          <w:szCs w:val="24"/>
+          <w:shd w:val="clear" w:color="auto" w:fill="FFFFFF"/>
+        </w:rPr>
+        <w:t> Non-Governmental Org, Madrid</w:t>
+      </w:r>
+      <w:r>
+        <w:rPr>
+          <w:rFonts w:ascii="Times New Roman" w:hAnsi="Times New Roman" w:cs="Times New Roman"/>
+          <w:color w:val="222222"/>
+          <w:spacing w:val="4"/>
+          <w:sz w:val="24"/>
+          <w:szCs w:val="24"/>
+          <w:shd w:val="clear" w:color="auto" w:fill="FFFFFF"/>
+        </w:rPr>
+        <w:t xml:space="preserve"> SPN.</w:t>
+      </w:r>
+      <w:r>
+        <w:rPr>
+          <w:rFonts w:ascii="Times New Roman" w:hAnsi="Times New Roman" w:cs="Times New Roman"/>
+          <w:color w:val="222222"/>
+          <w:spacing w:val="4"/>
+          <w:sz w:val="24"/>
+          <w:szCs w:val="24"/>
+          <w:shd w:val="clear" w:color="auto" w:fill="FFFFFF"/>
+        </w:rPr>
+        <w:t xml:space="preserve">  </w:t>
+      </w:r>
+    </w:p>
+    <w:p>
+      <w:pPr>
+        <w:spacing w:after="0" w:line="276" w:lineRule="auto"/>
+        <w:ind w:left="1440" w:firstLine="720"/>
         <w:rPr>
           <w:rFonts w:ascii="Times New Roman" w:hAnsi="Times New Roman" w:cs="Times New Roman"/>
           <w:b/>
+          <w:spacing w:val="4"/>
           <w:sz w:val="24"/>
           <w:szCs w:val="24"/>
         </w:rPr>
@@ -1164,46 +1941,7 @@
         <w:rPr>
           <w:rFonts w:ascii="Times New Roman" w:hAnsi="Times New Roman" w:cs="Times New Roman"/>
           <w:b/>
-          <w:sz w:val="24"/>
-          <w:szCs w:val="24"/>
-        </w:rPr>
-        <w:t>ENTRECULTURA</w:t>
-      </w:r>
-      <w:r>
-        <w:rPr>
-          <w:rFonts w:ascii="Times New Roman" w:hAnsi="Times New Roman" w:cs="Times New Roman"/>
-          <w:b/>
-          <w:color w:val="222222"/>
-          <w:sz w:val="24"/>
-          <w:szCs w:val="24"/>
-          <w:shd w:val="clear" w:color="auto" w:fill="FFFFFF"/>
-        </w:rPr>
-        <w:t xml:space="preserve"> Non-Governmental Organization, Madrid, Spain   </w:t>
-      </w:r>
-      <w:r>
-        <w:rPr>
-          <w:rFonts w:ascii="Times New Roman" w:hAnsi="Times New Roman" w:cs="Times New Roman"/>
-          <w:b/>
-          <w:sz w:val="24"/>
-          <w:szCs w:val="24"/>
-        </w:rPr>
-        <w:t>5 2008 – 06 2008</w:t>
-      </w:r>
-    </w:p>
-    <w:p>
-      <w:pPr>
-        <w:spacing w:after="0" w:line="276" w:lineRule="auto"/>
-        <w:rPr>
-          <w:rFonts w:ascii="Times New Roman" w:hAnsi="Times New Roman" w:cs="Times New Roman"/>
-          <w:b/>
-          <w:sz w:val="24"/>
-          <w:szCs w:val="24"/>
-        </w:rPr>
-      </w:pPr>
-      <w:r>
-        <w:rPr>
-          <w:rFonts w:ascii="Times New Roman" w:hAnsi="Times New Roman" w:cs="Times New Roman"/>
-          <w:b/>
+          <w:spacing w:val="4"/>
           <w:sz w:val="24"/>
           <w:szCs w:val="24"/>
         </w:rPr>
@@ -1221,13 +1959,15 @@
         <w:rPr>
           <w:rFonts w:ascii="Times New Roman" w:hAnsi="Times New Roman" w:cs="Times New Roman"/>
           <w:b/>
-          <w:sz w:val="24"/>
-          <w:szCs w:val="24"/>
-        </w:rPr>
-      </w:pPr>
-      <w:r>
-        <w:rPr>
-          <w:rFonts w:ascii="Times New Roman" w:hAnsi="Times New Roman" w:cs="Times New Roman"/>
+          <w:spacing w:val="4"/>
+          <w:sz w:val="24"/>
+          <w:szCs w:val="24"/>
+        </w:rPr>
+      </w:pPr>
+      <w:r>
+        <w:rPr>
+          <w:rFonts w:ascii="Times New Roman" w:hAnsi="Times New Roman" w:cs="Times New Roman"/>
+          <w:spacing w:val="4"/>
           <w:sz w:val="24"/>
           <w:szCs w:val="24"/>
         </w:rPr>
@@ -1239,45 +1979,83 @@
         <w:spacing w:after="0" w:line="276" w:lineRule="auto"/>
         <w:rPr>
           <w:rFonts w:ascii="Times New Roman" w:hAnsi="Times New Roman" w:cs="Times New Roman"/>
-          <w:sz w:val="24"/>
-          <w:szCs w:val="24"/>
-        </w:rPr>
-      </w:pPr>
-    </w:p>
-    <w:p>
-      <w:pPr>
-        <w:spacing w:after="0" w:line="276" w:lineRule="auto"/>
-        <w:rPr>
-          <w:rFonts w:ascii="Times New Roman" w:hAnsi="Times New Roman" w:cs="Times New Roman"/>
-          <w:b/>
-          <w:sz w:val="24"/>
-          <w:szCs w:val="24"/>
-        </w:rPr>
-      </w:pPr>
-      <w:r>
-        <w:rPr>
-          <w:rFonts w:ascii="Times New Roman" w:hAnsi="Times New Roman" w:cs="Times New Roman"/>
-          <w:b/>
-          <w:sz w:val="24"/>
-          <w:szCs w:val="24"/>
-        </w:rPr>
-        <w:t>AXEDE Communications company, Bogota, Colombia                      05 2007 – 02 2008</w:t>
-      </w:r>
-    </w:p>
-    <w:p>
-      <w:pPr>
-        <w:spacing w:after="0" w:line="276" w:lineRule="auto"/>
-        <w:rPr>
-          <w:rFonts w:ascii="Times New Roman" w:hAnsi="Times New Roman" w:cs="Times New Roman"/>
-          <w:b/>
-          <w:sz w:val="24"/>
-          <w:szCs w:val="24"/>
-        </w:rPr>
-      </w:pPr>
-      <w:r>
-        <w:rPr>
-          <w:rFonts w:ascii="Times New Roman" w:hAnsi="Times New Roman" w:cs="Times New Roman"/>
-          <w:b/>
+          <w:spacing w:val="4"/>
+          <w:sz w:val="24"/>
+          <w:szCs w:val="24"/>
+        </w:rPr>
+      </w:pPr>
+    </w:p>
+    <w:p>
+      <w:pPr>
+        <w:spacing w:after="0" w:line="276" w:lineRule="auto"/>
+        <w:rPr>
+          <w:rFonts w:ascii="Times New Roman" w:hAnsi="Times New Roman" w:cs="Times New Roman"/>
+          <w:spacing w:val="4"/>
+          <w:sz w:val="24"/>
+          <w:szCs w:val="24"/>
+        </w:rPr>
+      </w:pPr>
+      <w:r>
+        <w:rPr>
+          <w:rFonts w:ascii="Times New Roman" w:hAnsi="Times New Roman" w:cs="Times New Roman"/>
+          <w:spacing w:val="4"/>
+          <w:sz w:val="24"/>
+          <w:szCs w:val="24"/>
+        </w:rPr>
+        <w:t>05 2007 – 02 2008</w:t>
+      </w:r>
+      <w:r>
+        <w:rPr>
+          <w:rFonts w:ascii="Times New Roman" w:hAnsi="Times New Roman" w:cs="Times New Roman"/>
+          <w:spacing w:val="4"/>
+          <w:sz w:val="24"/>
+          <w:szCs w:val="24"/>
+        </w:rPr>
+        <w:tab/>
+      </w:r>
+      <w:r>
+        <w:rPr>
+          <w:rFonts w:ascii="Times New Roman" w:hAnsi="Times New Roman" w:cs="Times New Roman"/>
+          <w:spacing w:val="4"/>
+          <w:sz w:val="24"/>
+          <w:szCs w:val="24"/>
+        </w:rPr>
+        <w:t xml:space="preserve">AXEDE Communications company, Bogota, </w:t>
+      </w:r>
+      <w:r>
+        <w:rPr>
+          <w:rFonts w:ascii="Times New Roman" w:hAnsi="Times New Roman" w:cs="Times New Roman"/>
+          <w:spacing w:val="4"/>
+          <w:sz w:val="24"/>
+          <w:szCs w:val="24"/>
+        </w:rPr>
+        <w:t>COL</w:t>
+      </w:r>
+      <w:r>
+        <w:rPr>
+          <w:rFonts w:ascii="Times New Roman" w:hAnsi="Times New Roman" w:cs="Times New Roman"/>
+          <w:spacing w:val="4"/>
+          <w:sz w:val="24"/>
+          <w:szCs w:val="24"/>
+        </w:rPr>
+        <w:t xml:space="preserve">                      </w:t>
+      </w:r>
+    </w:p>
+    <w:p>
+      <w:pPr>
+        <w:spacing w:after="0" w:line="276" w:lineRule="auto"/>
+        <w:ind w:left="1440" w:firstLine="720"/>
+        <w:rPr>
+          <w:rFonts w:ascii="Times New Roman" w:hAnsi="Times New Roman" w:cs="Times New Roman"/>
+          <w:spacing w:val="4"/>
+          <w:sz w:val="24"/>
+          <w:szCs w:val="24"/>
+        </w:rPr>
+      </w:pPr>
+      <w:r>
+        <w:rPr>
+          <w:rFonts w:ascii="Times New Roman" w:hAnsi="Times New Roman" w:cs="Times New Roman"/>
+          <w:spacing w:val="4"/>
           <w:sz w:val="24"/>
           <w:szCs w:val="24"/>
         </w:rPr>
@@ -1294,13 +2072,15 @@
         <w:spacing w:after="0" w:line="276" w:lineRule="auto"/>
         <w:rPr>
           <w:rFonts w:ascii="Times New Roman" w:hAnsi="Times New Roman" w:cs="Times New Roman"/>
-          <w:sz w:val="24"/>
-          <w:szCs w:val="24"/>
-        </w:rPr>
-      </w:pPr>
-      <w:r>
-        <w:rPr>
-          <w:rFonts w:ascii="Times New Roman" w:hAnsi="Times New Roman" w:cs="Times New Roman"/>
+          <w:spacing w:val="4"/>
+          <w:sz w:val="24"/>
+          <w:szCs w:val="24"/>
+        </w:rPr>
+      </w:pPr>
+      <w:r>
+        <w:rPr>
+          <w:rFonts w:ascii="Times New Roman" w:hAnsi="Times New Roman" w:cs="Times New Roman"/>
+          <w:spacing w:val="4"/>
           <w:sz w:val="24"/>
           <w:szCs w:val="24"/>
         </w:rPr>
@@ -1312,6 +2092,175 @@
         <w:spacing w:after="0" w:line="276" w:lineRule="auto"/>
         <w:rPr>
           <w:rFonts w:ascii="Times New Roman" w:hAnsi="Times New Roman" w:cs="Times New Roman"/>
+          <w:spacing w:val="4"/>
+          <w:sz w:val="24"/>
+          <w:szCs w:val="24"/>
+        </w:rPr>
+      </w:pPr>
+    </w:p>
+    <w:p>
+      <w:pPr>
+        <w:spacing w:after="0" w:line="276" w:lineRule="auto"/>
+        <w:ind w:left="2160"/>
+        <w:rPr>
+          <w:rFonts w:ascii="Times New Roman" w:hAnsi="Times New Roman" w:cs="Times New Roman"/>
+          <w:spacing w:val="4"/>
+          <w:sz w:val="24"/>
+          <w:szCs w:val="24"/>
+        </w:rPr>
+      </w:pPr>
+      <w:r>
+        <w:rPr>
+          <w:rFonts w:ascii="Times New Roman" w:hAnsi="Times New Roman" w:cs="Times New Roman"/>
+          <w:spacing w:val="4"/>
+          <w:sz w:val="24"/>
+          <w:szCs w:val="24"/>
+        </w:rPr>
+        <w:t xml:space="preserve">SOFTMANAGEMENT Software company, Bogotá, </w:t>
+      </w:r>
+      <w:r>
+        <w:rPr>
+          <w:rFonts w:ascii="Times New Roman" w:hAnsi="Times New Roman" w:cs="Times New Roman"/>
+          <w:spacing w:val="4"/>
+          <w:sz w:val="24"/>
+          <w:szCs w:val="24"/>
+        </w:rPr>
+        <w:t>COL</w:t>
+      </w:r>
+    </w:p>
+    <w:p>
+      <w:pPr>
+        <w:spacing w:after="0" w:line="276" w:lineRule="auto"/>
+        <w:rPr>
+          <w:rFonts w:ascii="Times New Roman" w:hAnsi="Times New Roman" w:cs="Times New Roman"/>
+          <w:spacing w:val="4"/>
+          <w:sz w:val="24"/>
+          <w:szCs w:val="24"/>
+        </w:rPr>
+      </w:pPr>
+      <w:r>
+        <w:rPr>
+          <w:rFonts w:ascii="Times New Roman" w:hAnsi="Times New Roman" w:cs="Times New Roman"/>
+          <w:spacing w:val="4"/>
+          <w:sz w:val="24"/>
+          <w:szCs w:val="24"/>
+        </w:rPr>
+        <w:t>03 2006 – 04 2007</w:t>
+      </w:r>
+      <w:r>
+        <w:rPr>
+          <w:rFonts w:ascii="Times New Roman" w:hAnsi="Times New Roman" w:cs="Times New Roman"/>
+          <w:spacing w:val="4"/>
+          <w:sz w:val="24"/>
+          <w:szCs w:val="24"/>
+        </w:rPr>
+        <w:tab/>
+      </w:r>
+      <w:r>
+        <w:rPr>
+          <w:rFonts w:ascii="Times New Roman" w:hAnsi="Times New Roman" w:cs="Times New Roman"/>
+          <w:spacing w:val="4"/>
+          <w:sz w:val="24"/>
+          <w:szCs w:val="24"/>
+        </w:rPr>
+        <w:t xml:space="preserve">Software Developer                                                                               </w:t>
+      </w:r>
+    </w:p>
+    <w:p>
+      <w:pPr>
+        <w:spacing w:after="0" w:line="276" w:lineRule="auto"/>
+        <w:rPr>
+          <w:rFonts w:ascii="Times New Roman" w:hAnsi="Times New Roman" w:cs="Times New Roman"/>
+          <w:spacing w:val="4"/>
+          <w:sz w:val="24"/>
+          <w:szCs w:val="24"/>
+        </w:rPr>
+      </w:pPr>
+      <w:r>
+        <w:rPr>
+          <w:rFonts w:ascii="Times New Roman" w:hAnsi="Times New Roman" w:cs="Times New Roman"/>
+          <w:spacing w:val="4"/>
+          <w:sz w:val="24"/>
+          <w:szCs w:val="24"/>
+        </w:rPr>
+        <w:t>03 2004 – 02 2005</w:t>
+      </w:r>
+      <w:r>
+        <w:rPr>
+          <w:rFonts w:ascii="Times New Roman" w:hAnsi="Times New Roman" w:cs="Times New Roman"/>
+          <w:spacing w:val="4"/>
+          <w:sz w:val="24"/>
+          <w:szCs w:val="24"/>
+        </w:rPr>
+        <w:tab/>
+      </w:r>
+      <w:r>
+        <w:rPr>
+          <w:rFonts w:ascii="Times New Roman" w:hAnsi="Times New Roman" w:cs="Times New Roman"/>
+          <w:spacing w:val="4"/>
+          <w:sz w:val="24"/>
+          <w:szCs w:val="24"/>
+        </w:rPr>
+        <w:t xml:space="preserve">Software Developer                                                                               </w:t>
+      </w:r>
+    </w:p>
+    <w:p>
+      <w:pPr>
+        <w:spacing w:after="0" w:line="276" w:lineRule="auto"/>
+        <w:rPr>
+          <w:rFonts w:ascii="Times New Roman" w:hAnsi="Times New Roman" w:cs="Times New Roman"/>
+          <w:spacing w:val="4"/>
+          <w:sz w:val="24"/>
+          <w:szCs w:val="24"/>
+        </w:rPr>
+      </w:pPr>
+    </w:p>
+    <w:p>
+      <w:pPr>
+        <w:spacing w:after="0" w:line="276" w:lineRule="auto"/>
+        <w:rPr>
+          <w:rFonts w:ascii="Times New Roman" w:hAnsi="Times New Roman" w:cs="Times New Roman"/>
+          <w:spacing w:val="4"/>
+          <w:sz w:val="24"/>
+          <w:szCs w:val="24"/>
+        </w:rPr>
+      </w:pPr>
+      <w:r>
+        <w:rPr>
+          <w:rFonts w:ascii="Times New Roman" w:hAnsi="Times New Roman" w:cs="Times New Roman"/>
+          <w:spacing w:val="4"/>
+          <w:sz w:val="24"/>
+          <w:szCs w:val="24"/>
+        </w:rPr>
+        <w:t>Developed a web site to report alert of violence or possible risks in wherever place of Colombia, specially zone with armed conflict.</w:t>
+      </w:r>
+    </w:p>
+    <w:p>
+      <w:pPr>
+        <w:spacing w:after="0" w:line="276" w:lineRule="auto"/>
+        <w:rPr>
+          <w:rFonts w:ascii="Times New Roman" w:hAnsi="Times New Roman" w:cs="Times New Roman"/>
+          <w:spacing w:val="4"/>
+          <w:sz w:val="24"/>
+          <w:szCs w:val="24"/>
+        </w:rPr>
+      </w:pPr>
+      <w:r>
+        <w:rPr>
+          <w:rFonts w:ascii="Times New Roman" w:hAnsi="Times New Roman" w:cs="Times New Roman"/>
+          <w:spacing w:val="4"/>
+          <w:sz w:val="24"/>
+          <w:szCs w:val="24"/>
+        </w:rPr>
+        <w:t>Implemented a desktop application to collect information about taxes collected by lotteries in Colombia.</w:t>
+      </w:r>
+    </w:p>
+    <w:p>
+      <w:pPr>
+        <w:spacing w:after="0" w:line="276" w:lineRule="auto"/>
+        <w:rPr>
+          <w:rFonts w:ascii="Times New Roman" w:hAnsi="Times New Roman" w:cs="Times New Roman"/>
+          <w:spacing w:val="4"/>
           <w:sz w:val="24"/>
           <w:szCs w:val="24"/>
         </w:rPr>
@@ -1323,6 +2272,7 @@
         <w:rPr>
           <w:rFonts w:ascii="Times New Roman" w:hAnsi="Times New Roman" w:cs="Times New Roman"/>
           <w:b/>
+          <w:spacing w:val="4"/>
           <w:sz w:val="24"/>
           <w:szCs w:val="24"/>
         </w:rPr>
@@ -1331,113 +2281,1012 @@
         <w:rPr>
           <w:rFonts w:ascii="Times New Roman" w:hAnsi="Times New Roman" w:cs="Times New Roman"/>
           <w:b/>
-          <w:sz w:val="24"/>
-          <w:szCs w:val="24"/>
-        </w:rPr>
-        <w:t>SOFTMANAGEMENT Software company, Bogotá, Colombia</w:t>
-      </w:r>
-    </w:p>
-    <w:p>
-      <w:pPr>
-        <w:spacing w:after="0" w:line="276" w:lineRule="auto"/>
+          <w:spacing w:val="4"/>
+          <w:sz w:val="24"/>
+          <w:szCs w:val="24"/>
+        </w:rPr>
+        <w:t>E</w:t>
+      </w:r>
+      <w:r>
         <w:rPr>
           <w:rFonts w:ascii="Times New Roman" w:hAnsi="Times New Roman" w:cs="Times New Roman"/>
           <w:b/>
-          <w:sz w:val="24"/>
-          <w:szCs w:val="24"/>
-        </w:rPr>
-      </w:pPr>
-      <w:r>
+          <w:spacing w:val="4"/>
+          <w:sz w:val="24"/>
+          <w:szCs w:val="24"/>
+        </w:rPr>
+        <w:t>ducation</w:t>
+      </w:r>
+    </w:p>
+    <w:p>
+      <w:pPr>
+        <w:spacing w:after="0" w:line="276" w:lineRule="auto"/>
+        <w:rPr>
+          <w:rFonts w:ascii="Times New Roman" w:hAnsi="Times New Roman" w:cs="Times New Roman"/>
+          <w:spacing w:val="4"/>
+          <w:sz w:val="24"/>
+          <w:szCs w:val="24"/>
+        </w:rPr>
+      </w:pPr>
+      <w:r>
+        <w:rPr>
+          <w:rFonts w:ascii="Times New Roman" w:hAnsi="Times New Roman" w:cs="Times New Roman"/>
+          <w:spacing w:val="4"/>
+          <w:sz w:val="24"/>
+          <w:szCs w:val="24"/>
+        </w:rPr>
+        <w:t>Dec 2019</w:t>
+      </w:r>
+      <w:r>
+        <w:rPr>
+          <w:rFonts w:ascii="Times New Roman" w:hAnsi="Times New Roman" w:cs="Times New Roman"/>
+          <w:spacing w:val="4"/>
+          <w:sz w:val="24"/>
+          <w:szCs w:val="24"/>
+        </w:rPr>
+        <w:tab/>
+      </w:r>
+      <w:r>
+        <w:rPr>
+          <w:rFonts w:ascii="Times New Roman" w:hAnsi="Times New Roman" w:cs="Times New Roman"/>
+          <w:spacing w:val="4"/>
+          <w:sz w:val="24"/>
+          <w:szCs w:val="24"/>
+        </w:rPr>
+        <w:t>British Columbia Institute of Technology, Burnab</w:t>
+      </w:r>
+      <w:r>
+        <w:rPr>
+          <w:rFonts w:ascii="Times New Roman" w:hAnsi="Times New Roman" w:cs="Times New Roman"/>
+          <w:spacing w:val="4"/>
+          <w:sz w:val="24"/>
+          <w:szCs w:val="24"/>
+        </w:rPr>
+        <w:t>y.</w:t>
+      </w:r>
+    </w:p>
+    <w:p>
+      <w:pPr>
+        <w:spacing w:after="0" w:line="276" w:lineRule="auto"/>
+        <w:rPr>
+          <w:rFonts w:ascii="Times New Roman" w:hAnsi="Times New Roman" w:cs="Times New Roman"/>
+          <w:spacing w:val="4"/>
+          <w:sz w:val="24"/>
+          <w:szCs w:val="24"/>
+        </w:rPr>
+      </w:pPr>
+      <w:r>
+        <w:rPr>
+          <w:rFonts w:ascii="Times New Roman" w:hAnsi="Times New Roman" w:cs="Times New Roman"/>
+          <w:spacing w:val="4"/>
+          <w:sz w:val="24"/>
+          <w:szCs w:val="24"/>
+        </w:rPr>
+        <w:t>Expected</w:t>
+      </w:r>
+      <w:bookmarkStart w:id="0" w:name="_GoBack"/>
+      <w:bookmarkEnd w:id="0"/>
+      <w:r>
+        <w:rPr>
+          <w:rFonts w:ascii="Times New Roman" w:hAnsi="Times New Roman" w:cs="Times New Roman"/>
+          <w:spacing w:val="4"/>
+          <w:sz w:val="24"/>
+          <w:szCs w:val="24"/>
+        </w:rPr>
+        <w:t>.</w:t>
+      </w:r>
+      <w:r>
+        <w:rPr>
+          <w:rFonts w:ascii="Times New Roman" w:hAnsi="Times New Roman" w:cs="Times New Roman"/>
+          <w:spacing w:val="4"/>
+          <w:sz w:val="24"/>
+          <w:szCs w:val="24"/>
+        </w:rPr>
+        <w:tab/>
+      </w:r>
+      <w:r>
+        <w:rPr>
+          <w:rFonts w:ascii="Times New Roman" w:hAnsi="Times New Roman" w:cs="Times New Roman"/>
+          <w:spacing w:val="4"/>
+          <w:sz w:val="24"/>
+          <w:szCs w:val="24"/>
+        </w:rPr>
+        <w:t xml:space="preserve">Certificate aggregate </w:t>
+      </w:r>
+      <w:r>
+        <w:rPr>
+          <w:rFonts w:ascii="Times New Roman" w:hAnsi="Times New Roman" w:cs="Times New Roman"/>
+          <w:spacing w:val="4"/>
+          <w:sz w:val="24"/>
+          <w:szCs w:val="24"/>
+        </w:rPr>
+        <w:t>Business Fundamentals,</w:t>
+      </w:r>
+      <w:r>
+        <w:rPr>
+          <w:rFonts w:ascii="Times New Roman" w:hAnsi="Times New Roman" w:cs="Times New Roman"/>
+          <w:spacing w:val="4"/>
+          <w:sz w:val="24"/>
+          <w:szCs w:val="24"/>
+        </w:rPr>
+        <w:t xml:space="preserve"> </w:t>
+      </w:r>
+    </w:p>
+    <w:p>
+      <w:pPr>
+        <w:spacing w:after="0" w:line="276" w:lineRule="auto"/>
+        <w:rPr>
+          <w:rFonts w:ascii="Times New Roman" w:hAnsi="Times New Roman" w:cs="Times New Roman"/>
+          <w:spacing w:val="4"/>
+          <w:sz w:val="24"/>
+          <w:szCs w:val="24"/>
+        </w:rPr>
+      </w:pPr>
+      <w:r>
+        <w:rPr>
+          <w:rFonts w:ascii="Times New Roman" w:hAnsi="Times New Roman" w:cs="Times New Roman"/>
+          <w:spacing w:val="4"/>
+          <w:sz w:val="24"/>
+          <w:szCs w:val="24"/>
+        </w:rPr>
+        <w:t>April 2007</w:t>
+      </w:r>
+      <w:r>
+        <w:rPr>
+          <w:rFonts w:ascii="Times New Roman" w:hAnsi="Times New Roman" w:cs="Times New Roman"/>
+          <w:spacing w:val="4"/>
+          <w:sz w:val="24"/>
+          <w:szCs w:val="24"/>
+        </w:rPr>
+        <w:tab/>
+      </w:r>
+      <w:r>
+        <w:rPr>
+          <w:rFonts w:ascii="Times New Roman" w:hAnsi="Times New Roman" w:cs="Times New Roman"/>
+          <w:spacing w:val="4"/>
+          <w:sz w:val="24"/>
+          <w:szCs w:val="24"/>
+        </w:rPr>
+        <w:t>Andes University, Bogotá, C</w:t>
+      </w:r>
+      <w:r>
+        <w:rPr>
+          <w:rFonts w:ascii="Times New Roman" w:hAnsi="Times New Roman" w:cs="Times New Roman"/>
+          <w:spacing w:val="4"/>
+          <w:sz w:val="24"/>
+          <w:szCs w:val="24"/>
+        </w:rPr>
+        <w:t>OL.</w:t>
+      </w:r>
+    </w:p>
+    <w:p>
+      <w:pPr>
+        <w:spacing w:after="0" w:line="276" w:lineRule="auto"/>
+        <w:ind w:left="720" w:firstLine="720"/>
+        <w:rPr>
+          <w:rFonts w:ascii="Times New Roman" w:hAnsi="Times New Roman" w:cs="Times New Roman"/>
+          <w:spacing w:val="4"/>
+          <w:sz w:val="24"/>
+          <w:szCs w:val="24"/>
+        </w:rPr>
+      </w:pPr>
+      <w:r>
+        <w:rPr>
+          <w:rFonts w:ascii="Times New Roman" w:hAnsi="Times New Roman" w:cs="Times New Roman"/>
+          <w:spacing w:val="4"/>
+          <w:sz w:val="24"/>
+          <w:szCs w:val="24"/>
+        </w:rPr>
+        <w:t>Specialization in S</w:t>
+      </w:r>
+      <w:r>
+        <w:rPr>
+          <w:rFonts w:ascii="Times New Roman" w:hAnsi="Times New Roman" w:cs="Times New Roman"/>
+          <w:spacing w:val="4"/>
+          <w:sz w:val="24"/>
+          <w:szCs w:val="24"/>
+        </w:rPr>
+        <w:t>oftware</w:t>
+      </w:r>
+      <w:r>
+        <w:rPr>
+          <w:rFonts w:ascii="Times New Roman" w:hAnsi="Times New Roman" w:cs="Times New Roman"/>
+          <w:spacing w:val="4"/>
+          <w:sz w:val="24"/>
+          <w:szCs w:val="24"/>
+        </w:rPr>
+        <w:t xml:space="preserve"> Const</w:t>
+      </w:r>
+      <w:r>
+        <w:rPr>
+          <w:rFonts w:ascii="Times New Roman" w:hAnsi="Times New Roman" w:cs="Times New Roman"/>
+          <w:spacing w:val="4"/>
+          <w:sz w:val="24"/>
+          <w:szCs w:val="24"/>
+        </w:rPr>
+        <w:t>r</w:t>
+      </w:r>
+      <w:r>
+        <w:rPr>
+          <w:rFonts w:ascii="Times New Roman" w:hAnsi="Times New Roman" w:cs="Times New Roman"/>
+          <w:spacing w:val="4"/>
+          <w:sz w:val="24"/>
+          <w:szCs w:val="24"/>
+        </w:rPr>
+        <w:t>uction</w:t>
+      </w:r>
+      <w:r>
+        <w:rPr>
+          <w:rFonts w:ascii="Times New Roman" w:hAnsi="Times New Roman" w:cs="Times New Roman"/>
+          <w:spacing w:val="4"/>
+          <w:sz w:val="24"/>
+          <w:szCs w:val="24"/>
+        </w:rPr>
+        <w:t>.</w:t>
+      </w:r>
+    </w:p>
+    <w:p>
+      <w:pPr>
+        <w:spacing w:after="0" w:line="276" w:lineRule="auto"/>
+        <w:rPr>
+          <w:rFonts w:ascii="Times New Roman" w:hAnsi="Times New Roman" w:cs="Times New Roman"/>
+          <w:spacing w:val="4"/>
+          <w:sz w:val="24"/>
+          <w:szCs w:val="24"/>
+        </w:rPr>
+      </w:pPr>
+      <w:r>
+        <w:rPr>
+          <w:rFonts w:ascii="Times New Roman" w:hAnsi="Times New Roman" w:cs="Times New Roman"/>
+          <w:spacing w:val="4"/>
+          <w:sz w:val="24"/>
+          <w:szCs w:val="24"/>
+        </w:rPr>
+        <w:t>Dec 2002</w:t>
+      </w:r>
+      <w:r>
+        <w:rPr>
+          <w:rFonts w:ascii="Times New Roman" w:hAnsi="Times New Roman" w:cs="Times New Roman"/>
+          <w:spacing w:val="4"/>
+          <w:sz w:val="24"/>
+          <w:szCs w:val="24"/>
+        </w:rPr>
+        <w:tab/>
+      </w:r>
+      <w:r>
+        <w:rPr>
+          <w:rFonts w:ascii="Times New Roman" w:hAnsi="Times New Roman" w:cs="Times New Roman"/>
+          <w:spacing w:val="4"/>
+          <w:sz w:val="24"/>
+          <w:szCs w:val="24"/>
+        </w:rPr>
+        <w:t>Mariana University, Pasto, C</w:t>
+      </w:r>
+      <w:r>
+        <w:rPr>
+          <w:rFonts w:ascii="Times New Roman" w:hAnsi="Times New Roman" w:cs="Times New Roman"/>
+          <w:spacing w:val="4"/>
+          <w:sz w:val="24"/>
+          <w:szCs w:val="24"/>
+        </w:rPr>
+        <w:t>OL.</w:t>
+      </w:r>
+    </w:p>
+    <w:p>
+      <w:pPr>
+        <w:spacing w:after="0" w:line="276" w:lineRule="auto"/>
+        <w:ind w:left="1440"/>
+        <w:rPr>
+          <w:rFonts w:ascii="Times New Roman" w:hAnsi="Times New Roman" w:cs="Times New Roman"/>
+          <w:spacing w:val="4"/>
+          <w:sz w:val="24"/>
+          <w:szCs w:val="24"/>
+        </w:rPr>
+      </w:pPr>
+      <w:r>
+        <w:rPr>
+          <w:rFonts w:ascii="Times New Roman" w:hAnsi="Times New Roman" w:cs="Times New Roman"/>
+          <w:spacing w:val="4"/>
+          <w:sz w:val="24"/>
+          <w:szCs w:val="24"/>
+        </w:rPr>
+        <w:t>Systems Enginee</w:t>
+      </w:r>
+      <w:r>
+        <w:rPr>
+          <w:rFonts w:ascii="Times New Roman" w:hAnsi="Times New Roman" w:cs="Times New Roman"/>
+          <w:spacing w:val="4"/>
+          <w:sz w:val="24"/>
+          <w:szCs w:val="24"/>
+        </w:rPr>
+        <w:t>r Diploma.</w:t>
+      </w:r>
+      <w:r>
+        <w:rPr>
+          <w:rFonts w:ascii="Times New Roman" w:hAnsi="Times New Roman" w:cs="Times New Roman"/>
+          <w:spacing w:val="4"/>
+          <w:sz w:val="24"/>
+          <w:szCs w:val="24"/>
+        </w:rPr>
+        <w:t xml:space="preserve"> </w:t>
+      </w:r>
+    </w:p>
+    <w:p>
+      <w:pPr>
+        <w:spacing w:after="0" w:line="276" w:lineRule="auto"/>
+        <w:rPr>
+          <w:rFonts w:ascii="Times New Roman" w:hAnsi="Times New Roman" w:cs="Times New Roman"/>
+          <w:spacing w:val="4"/>
+          <w:sz w:val="24"/>
+          <w:szCs w:val="24"/>
+        </w:rPr>
+      </w:pPr>
+    </w:p>
+    <w:p>
+      <w:pPr>
+        <w:spacing w:after="0" w:line="276" w:lineRule="auto"/>
         <w:rPr>
           <w:rFonts w:ascii="Times New Roman" w:hAnsi="Times New Roman" w:cs="Times New Roman"/>
           <w:b/>
-          <w:sz w:val="24"/>
-          <w:szCs w:val="24"/>
-        </w:rPr>
-        <w:t>Software Developer                                                                               03 2006 – 04 2007</w:t>
-      </w:r>
-    </w:p>
-    <w:p>
-      <w:pPr>
-        <w:spacing w:after="0" w:line="276" w:lineRule="auto"/>
+          <w:spacing w:val="4"/>
+          <w:sz w:val="24"/>
+          <w:szCs w:val="24"/>
+        </w:rPr>
+      </w:pPr>
+      <w:r>
         <w:rPr>
           <w:rFonts w:ascii="Times New Roman" w:hAnsi="Times New Roman" w:cs="Times New Roman"/>
           <w:b/>
-          <w:sz w:val="24"/>
-          <w:szCs w:val="24"/>
-        </w:rPr>
-      </w:pPr>
+          <w:spacing w:val="4"/>
+          <w:sz w:val="24"/>
+          <w:szCs w:val="24"/>
+        </w:rPr>
+        <w:t>IT P</w:t>
+      </w:r>
       <w:r>
         <w:rPr>
           <w:rFonts w:ascii="Times New Roman" w:hAnsi="Times New Roman" w:cs="Times New Roman"/>
           <w:b/>
-          <w:sz w:val="24"/>
-          <w:szCs w:val="24"/>
-        </w:rPr>
-        <w:t>Software Developer                                                                               03 2004 – 02 2005</w:t>
-      </w:r>
-    </w:p>
-    <w:p>
-      <w:pPr>
-        <w:spacing w:after="0" w:line="276" w:lineRule="auto"/>
-        <w:rPr>
-          <w:rFonts w:ascii="Times New Roman" w:hAnsi="Times New Roman" w:cs="Times New Roman"/>
-          <w:sz w:val="24"/>
-          <w:szCs w:val="24"/>
-        </w:rPr>
-      </w:pPr>
+          <w:spacing w:val="4"/>
+          <w:sz w:val="24"/>
+          <w:szCs w:val="24"/>
+        </w:rPr>
+        <w:t>rofessional Certifications</w:t>
+      </w:r>
+    </w:p>
+    <w:p>
+      <w:pPr>
+        <w:spacing w:after="0" w:line="276" w:lineRule="auto"/>
+        <w:rPr>
+          <w:rFonts w:ascii="Times New Roman" w:hAnsi="Times New Roman" w:cs="Times New Roman"/>
+          <w:spacing w:val="4"/>
+          <w:sz w:val="24"/>
+          <w:szCs w:val="24"/>
+        </w:rPr>
+      </w:pPr>
+      <w:r>
+        <w:rPr>
+          <w:rFonts w:ascii="Times New Roman" w:hAnsi="Times New Roman" w:cs="Times New Roman"/>
+          <w:spacing w:val="4"/>
+          <w:sz w:val="24"/>
+          <w:szCs w:val="24"/>
+        </w:rPr>
+        <w:t>July 2018</w:t>
+      </w:r>
+      <w:r>
+        <w:rPr>
+          <w:rFonts w:ascii="Times New Roman" w:hAnsi="Times New Roman" w:cs="Times New Roman"/>
+          <w:spacing w:val="4"/>
+          <w:sz w:val="24"/>
+          <w:szCs w:val="24"/>
+        </w:rPr>
+        <w:tab/>
+      </w:r>
+      <w:r>
+        <w:rPr>
+          <w:rFonts w:ascii="Times New Roman" w:hAnsi="Times New Roman" w:cs="Times New Roman"/>
+          <w:spacing w:val="4"/>
+          <w:sz w:val="24"/>
+          <w:szCs w:val="24"/>
+        </w:rPr>
+        <w:t>Arcitura Education Inc.</w:t>
+      </w:r>
     </w:p>
     <w:p>
       <w:pPr>
         <w:pStyle w:val="Prrafodelista"/>
-        <w:numPr>
-          <w:ilvl w:val="0"/>
-          <w:numId w:val="11"/>
-        </w:numPr>
-        <w:spacing w:after="0" w:line="276" w:lineRule="auto"/>
-        <w:rPr>
-          <w:rFonts w:ascii="Times New Roman" w:hAnsi="Times New Roman" w:cs="Times New Roman"/>
-          <w:sz w:val="24"/>
-          <w:szCs w:val="24"/>
-        </w:rPr>
-      </w:pPr>
-      <w:r>
-        <w:rPr>
-          <w:rFonts w:ascii="Times New Roman" w:hAnsi="Times New Roman" w:cs="Times New Roman"/>
-          <w:sz w:val="24"/>
-          <w:szCs w:val="24"/>
-        </w:rPr>
-        <w:t>Developed a web site to report alert of violence or possible risks in wherever place of Colombia, specially zone with armed conflict.</w:t>
+        <w:spacing w:after="0" w:line="276" w:lineRule="auto"/>
+        <w:ind w:left="1080" w:firstLine="360"/>
+        <w:rPr>
+          <w:rFonts w:ascii="Times New Roman" w:hAnsi="Times New Roman" w:cs="Times New Roman"/>
+          <w:spacing w:val="4"/>
+          <w:sz w:val="24"/>
+          <w:szCs w:val="24"/>
+        </w:rPr>
+      </w:pPr>
+      <w:r>
+        <w:rPr>
+          <w:rFonts w:ascii="Times New Roman" w:hAnsi="Times New Roman" w:cs="Times New Roman"/>
+          <w:spacing w:val="4"/>
+          <w:sz w:val="24"/>
+          <w:szCs w:val="24"/>
+        </w:rPr>
+        <w:t>SOA Architect</w:t>
+      </w:r>
+      <w:r>
+        <w:rPr>
+          <w:rFonts w:ascii="Times New Roman" w:hAnsi="Times New Roman" w:cs="Times New Roman"/>
+          <w:spacing w:val="4"/>
+          <w:sz w:val="24"/>
+          <w:szCs w:val="24"/>
+        </w:rPr>
+        <w:t>.</w:t>
+      </w:r>
+    </w:p>
+    <w:p>
+      <w:pPr>
+        <w:spacing w:after="0" w:line="276" w:lineRule="auto"/>
+        <w:rPr>
+          <w:rFonts w:ascii="Times New Roman" w:hAnsi="Times New Roman" w:cs="Times New Roman"/>
+          <w:spacing w:val="4"/>
+          <w:sz w:val="24"/>
+          <w:szCs w:val="24"/>
+        </w:rPr>
+      </w:pPr>
+      <w:r>
+        <w:rPr>
+          <w:rFonts w:ascii="Times New Roman" w:hAnsi="Times New Roman" w:cs="Times New Roman"/>
+          <w:spacing w:val="4"/>
+          <w:sz w:val="24"/>
+          <w:szCs w:val="24"/>
+        </w:rPr>
+        <w:t>Oct</w:t>
+      </w:r>
+      <w:r>
+        <w:rPr>
+          <w:rFonts w:ascii="Times New Roman" w:hAnsi="Times New Roman" w:cs="Times New Roman"/>
+          <w:spacing w:val="4"/>
+          <w:sz w:val="24"/>
+          <w:szCs w:val="24"/>
+        </w:rPr>
+        <w:t xml:space="preserve"> </w:t>
+      </w:r>
+      <w:r>
+        <w:rPr>
+          <w:rFonts w:ascii="Times New Roman" w:hAnsi="Times New Roman" w:cs="Times New Roman"/>
+          <w:spacing w:val="4"/>
+          <w:sz w:val="24"/>
+          <w:szCs w:val="24"/>
+        </w:rPr>
+        <w:t>2014</w:t>
+      </w:r>
+      <w:r>
+        <w:rPr>
+          <w:rFonts w:ascii="Times New Roman" w:hAnsi="Times New Roman" w:cs="Times New Roman"/>
+          <w:spacing w:val="4"/>
+          <w:sz w:val="24"/>
+          <w:szCs w:val="24"/>
+        </w:rPr>
+        <w:tab/>
+      </w:r>
+      <w:r>
+        <w:rPr>
+          <w:rFonts w:ascii="Times New Roman" w:hAnsi="Times New Roman" w:cs="Times New Roman"/>
+          <w:spacing w:val="4"/>
+          <w:sz w:val="24"/>
+          <w:szCs w:val="24"/>
+        </w:rPr>
+        <w:t>Carnegie Mellon University</w:t>
+      </w:r>
+      <w:r>
+        <w:rPr>
+          <w:rFonts w:ascii="Times New Roman" w:hAnsi="Times New Roman" w:cs="Times New Roman"/>
+          <w:spacing w:val="4"/>
+          <w:sz w:val="24"/>
+          <w:szCs w:val="24"/>
+        </w:rPr>
+        <w:t>.</w:t>
+      </w:r>
+      <w:r>
+        <w:rPr>
+          <w:rFonts w:ascii="Times New Roman" w:hAnsi="Times New Roman" w:cs="Times New Roman"/>
+          <w:spacing w:val="4"/>
+          <w:sz w:val="24"/>
+          <w:szCs w:val="24"/>
+        </w:rPr>
+        <w:t xml:space="preserve"> </w:t>
       </w:r>
     </w:p>
     <w:p>
       <w:pPr>
         <w:pStyle w:val="Prrafodelista"/>
-        <w:numPr>
-          <w:ilvl w:val="0"/>
-          <w:numId w:val="11"/>
-        </w:numPr>
-        <w:spacing w:after="0" w:line="276" w:lineRule="auto"/>
-        <w:rPr>
-          <w:rFonts w:ascii="Times New Roman" w:hAnsi="Times New Roman" w:cs="Times New Roman"/>
-          <w:sz w:val="24"/>
-          <w:szCs w:val="24"/>
-        </w:rPr>
-      </w:pPr>
-      <w:r>
-        <w:rPr>
-          <w:rFonts w:ascii="Times New Roman" w:hAnsi="Times New Roman" w:cs="Times New Roman"/>
-          <w:sz w:val="24"/>
-          <w:szCs w:val="24"/>
-        </w:rPr>
-        <w:t>Implemented a desktop application to collect information about taxes collected by lotteries in Colombia.</w:t>
-      </w:r>
-    </w:p>
-    <w:p>
-      <w:pPr>
-        <w:spacing w:after="0" w:line="276" w:lineRule="auto"/>
-        <w:rPr>
-          <w:rFonts w:ascii="Times New Roman" w:hAnsi="Times New Roman" w:cs="Times New Roman"/>
+        <w:spacing w:after="0" w:line="276" w:lineRule="auto"/>
+        <w:ind w:left="1080" w:firstLine="360"/>
+        <w:rPr>
+          <w:rFonts w:ascii="Times New Roman" w:hAnsi="Times New Roman" w:cs="Times New Roman"/>
+          <w:spacing w:val="4"/>
+          <w:sz w:val="24"/>
+          <w:szCs w:val="24"/>
+        </w:rPr>
+      </w:pPr>
+      <w:r>
+        <w:rPr>
+          <w:rFonts w:ascii="Times New Roman" w:hAnsi="Times New Roman" w:cs="Times New Roman"/>
+          <w:spacing w:val="4"/>
+          <w:sz w:val="24"/>
+          <w:szCs w:val="24"/>
+        </w:rPr>
+        <w:t>Certified PSP Developer</w:t>
+      </w:r>
+      <w:r>
+        <w:rPr>
+          <w:rFonts w:ascii="Times New Roman" w:hAnsi="Times New Roman" w:cs="Times New Roman"/>
+          <w:spacing w:val="4"/>
+          <w:sz w:val="24"/>
+          <w:szCs w:val="24"/>
+        </w:rPr>
+        <w:t>.</w:t>
+      </w:r>
+    </w:p>
+    <w:p>
+      <w:pPr>
+        <w:spacing w:after="0" w:line="276" w:lineRule="auto"/>
+        <w:rPr>
+          <w:rFonts w:ascii="Times New Roman" w:hAnsi="Times New Roman" w:cs="Times New Roman"/>
+          <w:spacing w:val="4"/>
+          <w:sz w:val="24"/>
+          <w:szCs w:val="24"/>
+        </w:rPr>
+      </w:pPr>
+      <w:r>
+        <w:rPr>
+          <w:rFonts w:ascii="Times New Roman" w:hAnsi="Times New Roman" w:cs="Times New Roman"/>
+          <w:spacing w:val="4"/>
+          <w:sz w:val="24"/>
+          <w:szCs w:val="24"/>
+        </w:rPr>
+        <w:t>Nov</w:t>
+      </w:r>
+      <w:r>
+        <w:rPr>
+          <w:rFonts w:ascii="Times New Roman" w:hAnsi="Times New Roman" w:cs="Times New Roman"/>
+          <w:spacing w:val="4"/>
+          <w:sz w:val="24"/>
+          <w:szCs w:val="24"/>
+        </w:rPr>
+        <w:t xml:space="preserve"> </w:t>
+      </w:r>
+      <w:r>
+        <w:rPr>
+          <w:rFonts w:ascii="Times New Roman" w:hAnsi="Times New Roman" w:cs="Times New Roman"/>
+          <w:spacing w:val="4"/>
+          <w:sz w:val="24"/>
+          <w:szCs w:val="24"/>
+        </w:rPr>
+        <w:t>2011</w:t>
+      </w:r>
+      <w:r>
+        <w:rPr>
+          <w:rFonts w:ascii="Times New Roman" w:hAnsi="Times New Roman" w:cs="Times New Roman"/>
+          <w:spacing w:val="4"/>
+          <w:sz w:val="24"/>
+          <w:szCs w:val="24"/>
+        </w:rPr>
+        <w:tab/>
+      </w:r>
+      <w:r>
+        <w:rPr>
+          <w:rFonts w:ascii="Times New Roman" w:hAnsi="Times New Roman" w:cs="Times New Roman"/>
+          <w:spacing w:val="4"/>
+          <w:sz w:val="24"/>
+          <w:szCs w:val="24"/>
+        </w:rPr>
+        <w:t>Carnegie Mellon University</w:t>
+      </w:r>
+      <w:r>
+        <w:rPr>
+          <w:rFonts w:ascii="Times New Roman" w:hAnsi="Times New Roman" w:cs="Times New Roman"/>
+          <w:spacing w:val="4"/>
+          <w:sz w:val="24"/>
+          <w:szCs w:val="24"/>
+        </w:rPr>
+        <w:t>.</w:t>
+      </w:r>
+    </w:p>
+    <w:p>
+      <w:pPr>
+        <w:pStyle w:val="Prrafodelista"/>
+        <w:spacing w:after="0" w:line="276" w:lineRule="auto"/>
+        <w:ind w:left="1080" w:firstLine="360"/>
+        <w:rPr>
+          <w:rFonts w:ascii="Times New Roman" w:hAnsi="Times New Roman" w:cs="Times New Roman"/>
+          <w:spacing w:val="4"/>
+          <w:sz w:val="24"/>
+          <w:szCs w:val="24"/>
+        </w:rPr>
+      </w:pPr>
+      <w:r>
+        <w:rPr>
+          <w:rFonts w:ascii="Times New Roman" w:hAnsi="Times New Roman" w:cs="Times New Roman"/>
+          <w:spacing w:val="4"/>
+          <w:sz w:val="24"/>
+          <w:szCs w:val="24"/>
+        </w:rPr>
+        <w:t>Architecting Enterprise Systems</w:t>
+      </w:r>
+      <w:r>
+        <w:rPr>
+          <w:rFonts w:ascii="Times New Roman" w:hAnsi="Times New Roman" w:cs="Times New Roman"/>
+          <w:spacing w:val="4"/>
+          <w:sz w:val="24"/>
+          <w:szCs w:val="24"/>
+        </w:rPr>
+        <w:t>.</w:t>
+      </w:r>
+    </w:p>
+    <w:p>
+      <w:pPr>
+        <w:spacing w:after="0" w:line="276" w:lineRule="auto"/>
+        <w:rPr>
+          <w:rFonts w:ascii="Times New Roman" w:hAnsi="Times New Roman" w:cs="Times New Roman"/>
+          <w:spacing w:val="4"/>
+          <w:sz w:val="24"/>
+          <w:szCs w:val="24"/>
+        </w:rPr>
+      </w:pPr>
+      <w:r>
+        <w:rPr>
+          <w:rFonts w:ascii="Times New Roman" w:hAnsi="Times New Roman" w:cs="Times New Roman"/>
+          <w:spacing w:val="4"/>
+          <w:sz w:val="24"/>
+          <w:szCs w:val="24"/>
+        </w:rPr>
+        <w:t>Dec 2010</w:t>
+      </w:r>
+      <w:r>
+        <w:rPr>
+          <w:rFonts w:ascii="Times New Roman" w:hAnsi="Times New Roman" w:cs="Times New Roman"/>
+          <w:spacing w:val="4"/>
+          <w:sz w:val="24"/>
+          <w:szCs w:val="24"/>
+        </w:rPr>
+        <w:tab/>
+      </w:r>
+      <w:r>
+        <w:rPr>
+          <w:rFonts w:ascii="Times New Roman" w:hAnsi="Times New Roman" w:cs="Times New Roman"/>
+          <w:spacing w:val="4"/>
+          <w:sz w:val="24"/>
+          <w:szCs w:val="24"/>
+        </w:rPr>
+        <w:t>Microsoft</w:t>
+      </w:r>
+      <w:r>
+        <w:rPr>
+          <w:rFonts w:ascii="Times New Roman" w:hAnsi="Times New Roman" w:cs="Times New Roman"/>
+          <w:spacing w:val="4"/>
+          <w:sz w:val="24"/>
+          <w:szCs w:val="24"/>
+        </w:rPr>
+        <w:t>.</w:t>
+      </w:r>
+    </w:p>
+    <w:p>
+      <w:pPr>
+        <w:pStyle w:val="Prrafodelista"/>
+        <w:spacing w:after="0" w:line="276" w:lineRule="auto"/>
+        <w:ind w:left="1080" w:firstLine="360"/>
+        <w:rPr>
+          <w:rFonts w:ascii="Times New Roman" w:hAnsi="Times New Roman" w:cs="Times New Roman"/>
+          <w:spacing w:val="4"/>
+          <w:sz w:val="24"/>
+          <w:szCs w:val="24"/>
+        </w:rPr>
+      </w:pPr>
+      <w:r>
+        <w:rPr>
+          <w:rFonts w:ascii="Times New Roman" w:hAnsi="Times New Roman" w:cs="Times New Roman"/>
+          <w:spacing w:val="4"/>
+          <w:sz w:val="24"/>
+          <w:szCs w:val="24"/>
+        </w:rPr>
+        <w:t>NET Framework 3.5, ASP.NET Application Development</w:t>
+      </w:r>
+      <w:r>
+        <w:rPr>
+          <w:rFonts w:ascii="Times New Roman" w:hAnsi="Times New Roman" w:cs="Times New Roman"/>
+          <w:spacing w:val="4"/>
+          <w:sz w:val="24"/>
+          <w:szCs w:val="24"/>
+        </w:rPr>
+        <w:t>.</w:t>
+      </w:r>
+    </w:p>
+    <w:p>
+      <w:pPr>
+        <w:spacing w:after="0" w:line="276" w:lineRule="auto"/>
+        <w:rPr>
+          <w:rFonts w:ascii="Times New Roman" w:hAnsi="Times New Roman" w:cs="Times New Roman"/>
+          <w:spacing w:val="4"/>
+          <w:sz w:val="24"/>
+          <w:szCs w:val="24"/>
+        </w:rPr>
+      </w:pPr>
+      <w:r>
+        <w:rPr>
+          <w:rFonts w:ascii="Times New Roman" w:hAnsi="Times New Roman" w:cs="Times New Roman"/>
+          <w:spacing w:val="4"/>
+          <w:sz w:val="24"/>
+          <w:szCs w:val="24"/>
+        </w:rPr>
+        <w:t>Nov</w:t>
+      </w:r>
+      <w:r>
+        <w:rPr>
+          <w:rFonts w:ascii="Times New Roman" w:hAnsi="Times New Roman" w:cs="Times New Roman"/>
+          <w:spacing w:val="4"/>
+          <w:sz w:val="24"/>
+          <w:szCs w:val="24"/>
+        </w:rPr>
+        <w:t xml:space="preserve"> </w:t>
+      </w:r>
+      <w:r>
+        <w:rPr>
+          <w:rFonts w:ascii="Times New Roman" w:hAnsi="Times New Roman" w:cs="Times New Roman"/>
+          <w:spacing w:val="4"/>
+          <w:sz w:val="24"/>
+          <w:szCs w:val="24"/>
+        </w:rPr>
+        <w:t>2008</w:t>
+      </w:r>
+      <w:r>
+        <w:rPr>
+          <w:rFonts w:ascii="Times New Roman" w:hAnsi="Times New Roman" w:cs="Times New Roman"/>
+          <w:spacing w:val="4"/>
+          <w:sz w:val="24"/>
+          <w:szCs w:val="24"/>
+        </w:rPr>
+        <w:t xml:space="preserve"> </w:t>
+      </w:r>
+      <w:r>
+        <w:rPr>
+          <w:rFonts w:ascii="Times New Roman" w:hAnsi="Times New Roman" w:cs="Times New Roman"/>
+          <w:spacing w:val="4"/>
+          <w:sz w:val="24"/>
+          <w:szCs w:val="24"/>
+        </w:rPr>
+        <w:tab/>
+      </w:r>
+      <w:r>
+        <w:rPr>
+          <w:rFonts w:ascii="Times New Roman" w:hAnsi="Times New Roman" w:cs="Times New Roman"/>
+          <w:spacing w:val="4"/>
+          <w:sz w:val="24"/>
+          <w:szCs w:val="24"/>
+        </w:rPr>
+        <w:t>Microsoft</w:t>
+      </w:r>
+      <w:r>
+        <w:rPr>
+          <w:rFonts w:ascii="Times New Roman" w:hAnsi="Times New Roman" w:cs="Times New Roman"/>
+          <w:spacing w:val="4"/>
+          <w:sz w:val="24"/>
+          <w:szCs w:val="24"/>
+        </w:rPr>
+        <w:t>.</w:t>
+      </w:r>
+      <w:r>
+        <w:rPr>
+          <w:rFonts w:ascii="Times New Roman" w:hAnsi="Times New Roman" w:cs="Times New Roman"/>
+          <w:spacing w:val="4"/>
+          <w:sz w:val="24"/>
+          <w:szCs w:val="24"/>
+        </w:rPr>
+        <w:tab/>
+      </w:r>
+    </w:p>
+    <w:p>
+      <w:pPr>
+        <w:pStyle w:val="Prrafodelista"/>
+        <w:spacing w:after="0" w:line="276" w:lineRule="auto"/>
+        <w:ind w:left="1080" w:firstLine="360"/>
+        <w:rPr>
+          <w:rFonts w:ascii="Times New Roman" w:hAnsi="Times New Roman" w:cs="Times New Roman"/>
+          <w:spacing w:val="4"/>
+          <w:sz w:val="24"/>
+          <w:szCs w:val="24"/>
+        </w:rPr>
+      </w:pPr>
+      <w:r>
+        <w:rPr>
+          <w:rFonts w:ascii="Times New Roman" w:hAnsi="Times New Roman" w:cs="Times New Roman"/>
+          <w:spacing w:val="4"/>
+          <w:sz w:val="24"/>
+          <w:szCs w:val="24"/>
+        </w:rPr>
+        <w:t>Technology Specialist .NET Framework Web Applications</w:t>
+      </w:r>
+      <w:r>
+        <w:rPr>
+          <w:rFonts w:ascii="Times New Roman" w:hAnsi="Times New Roman" w:cs="Times New Roman"/>
+          <w:spacing w:val="4"/>
+          <w:sz w:val="24"/>
+          <w:szCs w:val="24"/>
+        </w:rPr>
+        <w:t>.</w:t>
+      </w:r>
+    </w:p>
+    <w:p>
+      <w:pPr>
+        <w:spacing w:after="0" w:line="276" w:lineRule="auto"/>
+        <w:rPr>
+          <w:rFonts w:ascii="Times New Roman" w:hAnsi="Times New Roman" w:cs="Times New Roman"/>
+          <w:spacing w:val="4"/>
+          <w:sz w:val="24"/>
+          <w:szCs w:val="24"/>
+        </w:rPr>
+      </w:pPr>
+      <w:r>
+        <w:rPr>
+          <w:rFonts w:ascii="Times New Roman" w:hAnsi="Times New Roman" w:cs="Times New Roman"/>
+          <w:spacing w:val="4"/>
+          <w:sz w:val="24"/>
+          <w:szCs w:val="24"/>
+        </w:rPr>
+        <w:t>Aug 2007</w:t>
+      </w:r>
+      <w:r>
+        <w:rPr>
+          <w:rFonts w:ascii="Times New Roman" w:hAnsi="Times New Roman" w:cs="Times New Roman"/>
+          <w:spacing w:val="4"/>
+          <w:sz w:val="24"/>
+          <w:szCs w:val="24"/>
+        </w:rPr>
+        <w:tab/>
+      </w:r>
+      <w:r>
+        <w:rPr>
+          <w:rFonts w:ascii="Times New Roman" w:hAnsi="Times New Roman" w:cs="Times New Roman"/>
+          <w:spacing w:val="4"/>
+          <w:sz w:val="24"/>
+          <w:szCs w:val="24"/>
+        </w:rPr>
+        <w:t>Microsoft</w:t>
+      </w:r>
+      <w:r>
+        <w:rPr>
+          <w:rFonts w:ascii="Times New Roman" w:hAnsi="Times New Roman" w:cs="Times New Roman"/>
+          <w:spacing w:val="4"/>
+          <w:sz w:val="24"/>
+          <w:szCs w:val="24"/>
+        </w:rPr>
+        <w:t>.</w:t>
+      </w:r>
+      <w:r>
+        <w:rPr>
+          <w:rFonts w:ascii="Times New Roman" w:hAnsi="Times New Roman" w:cs="Times New Roman"/>
+          <w:spacing w:val="4"/>
+          <w:sz w:val="24"/>
+          <w:szCs w:val="24"/>
+        </w:rPr>
+        <w:tab/>
+      </w:r>
+    </w:p>
+    <w:p>
+      <w:pPr>
+        <w:pStyle w:val="Prrafodelista"/>
+        <w:spacing w:after="0" w:line="276" w:lineRule="auto"/>
+        <w:ind w:left="1080" w:firstLine="360"/>
+        <w:rPr>
+          <w:rFonts w:ascii="Times New Roman" w:hAnsi="Times New Roman" w:cs="Times New Roman"/>
+          <w:spacing w:val="4"/>
+          <w:sz w:val="24"/>
+          <w:szCs w:val="24"/>
+        </w:rPr>
+      </w:pPr>
+      <w:r>
+        <w:rPr>
+          <w:rFonts w:ascii="Times New Roman" w:hAnsi="Times New Roman" w:cs="Times New Roman"/>
+          <w:spacing w:val="4"/>
+          <w:sz w:val="24"/>
+          <w:szCs w:val="24"/>
+        </w:rPr>
+        <w:t>70-528 Microsoft .NET Framework 2.0 - Web Based Client</w:t>
+      </w:r>
+      <w:r>
+        <w:rPr>
+          <w:rFonts w:ascii="Times New Roman" w:hAnsi="Times New Roman" w:cs="Times New Roman"/>
+          <w:spacing w:val="4"/>
+          <w:sz w:val="24"/>
+          <w:szCs w:val="24"/>
+        </w:rPr>
+        <w:t>.</w:t>
+      </w:r>
+    </w:p>
+    <w:p>
+      <w:pPr>
+        <w:spacing w:after="0" w:line="276" w:lineRule="auto"/>
+        <w:rPr>
+          <w:rFonts w:ascii="Times New Roman" w:hAnsi="Times New Roman" w:cs="Times New Roman"/>
+          <w:spacing w:val="4"/>
+          <w:sz w:val="24"/>
+          <w:szCs w:val="24"/>
+        </w:rPr>
+      </w:pPr>
+      <w:r>
+        <w:rPr>
+          <w:rFonts w:ascii="Times New Roman" w:hAnsi="Times New Roman" w:cs="Times New Roman"/>
+          <w:spacing w:val="4"/>
+          <w:sz w:val="24"/>
+          <w:szCs w:val="24"/>
+        </w:rPr>
+        <w:t>July 2007</w:t>
+      </w:r>
+      <w:r>
+        <w:rPr>
+          <w:rFonts w:ascii="Times New Roman" w:hAnsi="Times New Roman" w:cs="Times New Roman"/>
+          <w:spacing w:val="4"/>
+          <w:sz w:val="24"/>
+          <w:szCs w:val="24"/>
+        </w:rPr>
+        <w:tab/>
+      </w:r>
+      <w:r>
+        <w:rPr>
+          <w:rFonts w:ascii="Times New Roman" w:hAnsi="Times New Roman" w:cs="Times New Roman"/>
+          <w:spacing w:val="4"/>
+          <w:sz w:val="24"/>
+          <w:szCs w:val="24"/>
+        </w:rPr>
+        <w:t>Microsoft.</w:t>
+      </w:r>
+    </w:p>
+    <w:p>
+      <w:pPr>
+        <w:pStyle w:val="Prrafodelista"/>
+        <w:spacing w:after="0" w:line="276" w:lineRule="auto"/>
+        <w:ind w:left="1080" w:firstLine="360"/>
+        <w:rPr>
+          <w:rFonts w:ascii="Times New Roman" w:hAnsi="Times New Roman" w:cs="Times New Roman"/>
+          <w:spacing w:val="4"/>
+          <w:sz w:val="24"/>
+          <w:szCs w:val="24"/>
+        </w:rPr>
+      </w:pPr>
+      <w:r>
+        <w:rPr>
+          <w:rFonts w:ascii="Times New Roman" w:hAnsi="Times New Roman" w:cs="Times New Roman"/>
+          <w:spacing w:val="4"/>
+          <w:sz w:val="24"/>
+          <w:szCs w:val="24"/>
+        </w:rPr>
+        <w:t>70-536 Microsoft .NET Framework 2.0 Application development</w:t>
+      </w:r>
+      <w:r>
+        <w:rPr>
+          <w:rFonts w:ascii="Times New Roman" w:hAnsi="Times New Roman" w:cs="Times New Roman"/>
+          <w:spacing w:val="4"/>
+          <w:sz w:val="24"/>
+          <w:szCs w:val="24"/>
+        </w:rPr>
+        <w:t>.</w:t>
+      </w:r>
+      <w:r>
+        <w:rPr>
+          <w:rFonts w:ascii="Times New Roman" w:hAnsi="Times New Roman" w:cs="Times New Roman"/>
+          <w:spacing w:val="4"/>
+          <w:sz w:val="24"/>
+          <w:szCs w:val="24"/>
+        </w:rPr>
+        <w:t xml:space="preserve"> </w:t>
+      </w:r>
+    </w:p>
+    <w:p>
+      <w:pPr>
+        <w:spacing w:after="0" w:line="276" w:lineRule="auto"/>
+        <w:rPr>
+          <w:rFonts w:ascii="Times New Roman" w:hAnsi="Times New Roman" w:cs="Times New Roman"/>
+          <w:spacing w:val="4"/>
           <w:sz w:val="24"/>
           <w:szCs w:val="24"/>
         </w:rPr>
@@ -1449,6 +3298,7 @@
         <w:rPr>
           <w:rFonts w:ascii="Times New Roman" w:hAnsi="Times New Roman" w:cs="Times New Roman"/>
           <w:b/>
+          <w:spacing w:val="4"/>
           <w:sz w:val="24"/>
           <w:szCs w:val="24"/>
         </w:rPr>
@@ -1457,403 +3307,102 @@
         <w:rPr>
           <w:rFonts w:ascii="Times New Roman" w:hAnsi="Times New Roman" w:cs="Times New Roman"/>
           <w:b/>
-          <w:sz w:val="24"/>
-          <w:szCs w:val="24"/>
-        </w:rPr>
-        <w:t>EDUCATION</w:t>
-      </w:r>
-    </w:p>
-    <w:p>
-      <w:pPr>
-        <w:pStyle w:val="Prrafodelista"/>
-        <w:numPr>
-          <w:ilvl w:val="0"/>
-          <w:numId w:val="8"/>
-        </w:numPr>
-        <w:spacing w:after="0" w:line="276" w:lineRule="auto"/>
-        <w:rPr>
-          <w:rFonts w:ascii="Times New Roman" w:hAnsi="Times New Roman" w:cs="Times New Roman"/>
-          <w:sz w:val="24"/>
-          <w:szCs w:val="24"/>
-        </w:rPr>
-      </w:pPr>
-      <w:r>
-        <w:rPr>
-          <w:rFonts w:ascii="Times New Roman" w:hAnsi="Times New Roman" w:cs="Times New Roman"/>
-          <w:sz w:val="24"/>
-          <w:szCs w:val="24"/>
-        </w:rPr>
-        <w:t>Business Fundamentals, British Columbia Institute of Technology, Burnaby, Canada, (Expected) December 2019</w:t>
-      </w:r>
-    </w:p>
-    <w:p>
-      <w:pPr>
-        <w:pStyle w:val="Prrafodelista"/>
-        <w:numPr>
-          <w:ilvl w:val="0"/>
-          <w:numId w:val="8"/>
-        </w:numPr>
-        <w:spacing w:after="0" w:line="276" w:lineRule="auto"/>
-        <w:rPr>
-          <w:rFonts w:ascii="Times New Roman" w:hAnsi="Times New Roman" w:cs="Times New Roman"/>
-          <w:sz w:val="24"/>
-          <w:szCs w:val="24"/>
-        </w:rPr>
-      </w:pPr>
-      <w:r>
-        <w:rPr>
-          <w:rFonts w:ascii="Times New Roman" w:hAnsi="Times New Roman" w:cs="Times New Roman"/>
-          <w:sz w:val="24"/>
-          <w:szCs w:val="24"/>
-        </w:rPr>
-        <w:t xml:space="preserve">Specialization in SW </w:t>
-      </w:r>
-      <w:proofErr w:type="spellStart"/>
-      <w:r>
-        <w:rPr>
-          <w:rFonts w:ascii="Times New Roman" w:hAnsi="Times New Roman" w:cs="Times New Roman"/>
-          <w:sz w:val="24"/>
-          <w:szCs w:val="24"/>
-        </w:rPr>
-        <w:t>Constuction</w:t>
-      </w:r>
-      <w:proofErr w:type="spellEnd"/>
-      <w:r>
-        <w:rPr>
-          <w:rFonts w:ascii="Times New Roman" w:hAnsi="Times New Roman" w:cs="Times New Roman"/>
-          <w:sz w:val="24"/>
-          <w:szCs w:val="24"/>
-        </w:rPr>
-        <w:t>, Andes University, Bogotá, Colombia, April 2007</w:t>
-      </w:r>
-    </w:p>
-    <w:p>
-      <w:pPr>
-        <w:pStyle w:val="Prrafodelista"/>
-        <w:numPr>
-          <w:ilvl w:val="0"/>
-          <w:numId w:val="8"/>
-        </w:numPr>
-        <w:spacing w:after="0" w:line="276" w:lineRule="auto"/>
-        <w:rPr>
-          <w:rFonts w:ascii="Times New Roman" w:hAnsi="Times New Roman" w:cs="Times New Roman"/>
-          <w:sz w:val="24"/>
-          <w:szCs w:val="24"/>
-        </w:rPr>
-      </w:pPr>
-      <w:r>
-        <w:rPr>
-          <w:rFonts w:ascii="Times New Roman" w:hAnsi="Times New Roman" w:cs="Times New Roman"/>
-          <w:sz w:val="24"/>
-          <w:szCs w:val="24"/>
-        </w:rPr>
-        <w:t>Bachelor of Science in Systems Engineering, Mariana University, Pasto, Colombia,</w:t>
-      </w:r>
-      <w:r>
-        <w:rPr>
-          <w:rFonts w:ascii="Times New Roman" w:hAnsi="Times New Roman" w:cs="Times New Roman"/>
-          <w:sz w:val="24"/>
-          <w:szCs w:val="24"/>
-        </w:rPr>
-        <w:tab/>
-        <w:t xml:space="preserve"> December 2002</w:t>
-      </w:r>
-    </w:p>
-    <w:p>
-      <w:pPr>
-        <w:spacing w:after="0" w:line="276" w:lineRule="auto"/>
-        <w:rPr>
-          <w:rFonts w:ascii="Times New Roman" w:hAnsi="Times New Roman" w:cs="Times New Roman"/>
-          <w:sz w:val="24"/>
-          <w:szCs w:val="24"/>
-        </w:rPr>
-      </w:pPr>
-    </w:p>
-    <w:p>
-      <w:pPr>
-        <w:spacing w:after="0" w:line="276" w:lineRule="auto"/>
+          <w:spacing w:val="4"/>
+          <w:sz w:val="24"/>
+          <w:szCs w:val="24"/>
+        </w:rPr>
+        <w:t>L</w:t>
+      </w:r>
+      <w:r>
         <w:rPr>
           <w:rFonts w:ascii="Times New Roman" w:hAnsi="Times New Roman" w:cs="Times New Roman"/>
           <w:b/>
-          <w:sz w:val="24"/>
-          <w:szCs w:val="24"/>
-        </w:rPr>
-      </w:pPr>
-      <w:r>
-        <w:rPr>
-          <w:rFonts w:ascii="Times New Roman" w:hAnsi="Times New Roman" w:cs="Times New Roman"/>
-          <w:b/>
-          <w:sz w:val="24"/>
-          <w:szCs w:val="24"/>
-        </w:rPr>
-        <w:t>IT PROFESSIONAL CERTIFICATION</w:t>
-      </w:r>
-    </w:p>
-    <w:p>
-      <w:pPr>
-        <w:pStyle w:val="Prrafodelista"/>
-        <w:numPr>
-          <w:ilvl w:val="0"/>
-          <w:numId w:val="6"/>
-        </w:numPr>
-        <w:spacing w:after="0" w:line="276" w:lineRule="auto"/>
-        <w:rPr>
-          <w:rFonts w:ascii="Times New Roman" w:hAnsi="Times New Roman" w:cs="Times New Roman"/>
-          <w:sz w:val="24"/>
-          <w:szCs w:val="24"/>
-        </w:rPr>
-      </w:pPr>
-      <w:r>
-        <w:rPr>
-          <w:rFonts w:ascii="Times New Roman" w:hAnsi="Times New Roman" w:cs="Times New Roman"/>
-          <w:sz w:val="24"/>
-          <w:szCs w:val="24"/>
-        </w:rPr>
-        <w:t xml:space="preserve">SOA Architect, </w:t>
-      </w:r>
-      <w:proofErr w:type="spellStart"/>
-      <w:r>
-        <w:rPr>
-          <w:rFonts w:ascii="Times New Roman" w:hAnsi="Times New Roman" w:cs="Times New Roman"/>
-          <w:sz w:val="24"/>
-          <w:szCs w:val="24"/>
-        </w:rPr>
-        <w:t>Arcitura</w:t>
-      </w:r>
-      <w:proofErr w:type="spellEnd"/>
-      <w:r>
-        <w:rPr>
-          <w:rFonts w:ascii="Times New Roman" w:hAnsi="Times New Roman" w:cs="Times New Roman"/>
-          <w:sz w:val="24"/>
-          <w:szCs w:val="24"/>
-        </w:rPr>
-        <w:t xml:space="preserve"> Education Inc, July 2018</w:t>
-      </w:r>
-    </w:p>
-    <w:p>
-      <w:pPr>
-        <w:pStyle w:val="Prrafodelista"/>
-        <w:numPr>
-          <w:ilvl w:val="0"/>
-          <w:numId w:val="6"/>
-        </w:numPr>
-        <w:spacing w:after="0" w:line="276" w:lineRule="auto"/>
-        <w:rPr>
-          <w:rFonts w:ascii="Times New Roman" w:hAnsi="Times New Roman" w:cs="Times New Roman"/>
-          <w:sz w:val="24"/>
-          <w:szCs w:val="24"/>
-        </w:rPr>
-      </w:pPr>
-      <w:r>
-        <w:rPr>
-          <w:rFonts w:ascii="Times New Roman" w:hAnsi="Times New Roman" w:cs="Times New Roman"/>
-          <w:sz w:val="24"/>
-          <w:szCs w:val="24"/>
-        </w:rPr>
-        <w:t>Certified PSP Developer, Carnegie Mellon University, October 2014</w:t>
-      </w:r>
-    </w:p>
-    <w:p>
-      <w:pPr>
-        <w:pStyle w:val="Prrafodelista"/>
-        <w:numPr>
-          <w:ilvl w:val="0"/>
-          <w:numId w:val="6"/>
-        </w:numPr>
-        <w:spacing w:after="0" w:line="276" w:lineRule="auto"/>
-        <w:rPr>
-          <w:rFonts w:ascii="Times New Roman" w:hAnsi="Times New Roman" w:cs="Times New Roman"/>
-          <w:sz w:val="24"/>
-          <w:szCs w:val="24"/>
-        </w:rPr>
-      </w:pPr>
-      <w:r>
-        <w:rPr>
-          <w:rFonts w:ascii="Times New Roman" w:hAnsi="Times New Roman" w:cs="Times New Roman"/>
-          <w:sz w:val="24"/>
-          <w:szCs w:val="24"/>
-        </w:rPr>
-        <w:t>Architecting Enterprise Systems, Carnegie Mellon University, November 2011</w:t>
-      </w:r>
-    </w:p>
-    <w:p>
-      <w:pPr>
-        <w:pStyle w:val="Prrafodelista"/>
-        <w:numPr>
-          <w:ilvl w:val="0"/>
-          <w:numId w:val="6"/>
-        </w:numPr>
-        <w:spacing w:after="0" w:line="276" w:lineRule="auto"/>
-        <w:rPr>
-          <w:rFonts w:ascii="Times New Roman" w:hAnsi="Times New Roman" w:cs="Times New Roman"/>
-          <w:sz w:val="24"/>
-          <w:szCs w:val="24"/>
-        </w:rPr>
-      </w:pPr>
-      <w:r>
-        <w:rPr>
-          <w:rFonts w:ascii="Times New Roman" w:hAnsi="Times New Roman" w:cs="Times New Roman"/>
-          <w:sz w:val="24"/>
-          <w:szCs w:val="24"/>
-        </w:rPr>
-        <w:t>NET Framework 3.5, ASP.NET Application Development, Microsoft, December 2010</w:t>
-      </w:r>
-    </w:p>
-    <w:p>
-      <w:pPr>
-        <w:pStyle w:val="Prrafodelista"/>
-        <w:numPr>
-          <w:ilvl w:val="0"/>
-          <w:numId w:val="6"/>
-        </w:numPr>
-        <w:spacing w:after="0" w:line="276" w:lineRule="auto"/>
-        <w:rPr>
-          <w:rFonts w:ascii="Times New Roman" w:hAnsi="Times New Roman" w:cs="Times New Roman"/>
-          <w:sz w:val="24"/>
-          <w:szCs w:val="24"/>
-        </w:rPr>
-      </w:pPr>
-      <w:r>
-        <w:rPr>
-          <w:rFonts w:ascii="Times New Roman" w:hAnsi="Times New Roman" w:cs="Times New Roman"/>
-          <w:sz w:val="24"/>
-          <w:szCs w:val="24"/>
-        </w:rPr>
-        <w:t>Technology Specialist .NET Framework Web Applications, Microsoft, November 2008</w:t>
-      </w:r>
-    </w:p>
-    <w:p>
-      <w:pPr>
-        <w:pStyle w:val="Prrafodelista"/>
-        <w:numPr>
-          <w:ilvl w:val="0"/>
-          <w:numId w:val="6"/>
-        </w:numPr>
-        <w:spacing w:after="0" w:line="276" w:lineRule="auto"/>
-        <w:rPr>
-          <w:rFonts w:ascii="Times New Roman" w:hAnsi="Times New Roman" w:cs="Times New Roman"/>
-          <w:sz w:val="24"/>
-          <w:szCs w:val="24"/>
-        </w:rPr>
-      </w:pPr>
-      <w:r>
-        <w:rPr>
-          <w:rFonts w:ascii="Times New Roman" w:hAnsi="Times New Roman" w:cs="Times New Roman"/>
-          <w:sz w:val="24"/>
-          <w:szCs w:val="24"/>
-        </w:rPr>
-        <w:t>70-528 Microsoft .NET Framework 2.0 - Web Based Client, Microsoft, August 2007</w:t>
-      </w:r>
-    </w:p>
-    <w:p>
-      <w:pPr>
-        <w:pStyle w:val="Prrafodelista"/>
-        <w:numPr>
-          <w:ilvl w:val="0"/>
-          <w:numId w:val="6"/>
-        </w:numPr>
-        <w:spacing w:after="0" w:line="276" w:lineRule="auto"/>
-        <w:rPr>
-          <w:rFonts w:ascii="Times New Roman" w:hAnsi="Times New Roman" w:cs="Times New Roman"/>
-          <w:sz w:val="24"/>
-          <w:szCs w:val="24"/>
-        </w:rPr>
-      </w:pPr>
-      <w:r>
-        <w:rPr>
-          <w:rFonts w:ascii="Times New Roman" w:hAnsi="Times New Roman" w:cs="Times New Roman"/>
-          <w:sz w:val="24"/>
-          <w:szCs w:val="24"/>
-        </w:rPr>
-        <w:t>70-536 Microsoft .NET Framework 2.0 Application development, Microsoft, July 2007</w:t>
-      </w:r>
-    </w:p>
-    <w:p>
-      <w:pPr>
-        <w:spacing w:after="0" w:line="276" w:lineRule="auto"/>
-        <w:rPr>
-          <w:rFonts w:ascii="Times New Roman" w:hAnsi="Times New Roman" w:cs="Times New Roman"/>
-          <w:sz w:val="24"/>
-          <w:szCs w:val="24"/>
-        </w:rPr>
-      </w:pPr>
-    </w:p>
-    <w:p>
-      <w:pPr>
-        <w:spacing w:after="0" w:line="276" w:lineRule="auto"/>
-        <w:rPr>
-          <w:rFonts w:ascii="Times New Roman" w:hAnsi="Times New Roman" w:cs="Times New Roman"/>
-          <w:b/>
-          <w:sz w:val="24"/>
-          <w:szCs w:val="24"/>
-        </w:rPr>
-      </w:pPr>
-      <w:r>
-        <w:rPr>
-          <w:rFonts w:ascii="Times New Roman" w:hAnsi="Times New Roman" w:cs="Times New Roman"/>
-          <w:b/>
-          <w:sz w:val="24"/>
-          <w:szCs w:val="24"/>
-        </w:rPr>
-        <w:t>LANGUAGES</w:t>
-      </w:r>
-    </w:p>
-    <w:p>
-      <w:pPr>
-        <w:pStyle w:val="Prrafodelista"/>
-        <w:numPr>
-          <w:ilvl w:val="0"/>
-          <w:numId w:val="7"/>
-        </w:numPr>
-        <w:spacing w:after="0" w:line="276" w:lineRule="auto"/>
-        <w:rPr>
-          <w:rFonts w:ascii="Times New Roman" w:hAnsi="Times New Roman" w:cs="Times New Roman"/>
-          <w:sz w:val="24"/>
-          <w:szCs w:val="24"/>
-        </w:rPr>
-      </w:pPr>
-      <w:r>
-        <w:rPr>
-          <w:rFonts w:ascii="Times New Roman" w:hAnsi="Times New Roman" w:cs="Times New Roman"/>
-          <w:sz w:val="24"/>
-          <w:szCs w:val="24"/>
-        </w:rPr>
-        <w:t xml:space="preserve">Spanish </w:t>
-      </w:r>
-    </w:p>
-    <w:p>
-      <w:pPr>
-        <w:pStyle w:val="Prrafodelista"/>
-        <w:numPr>
-          <w:ilvl w:val="0"/>
-          <w:numId w:val="7"/>
-        </w:numPr>
-        <w:spacing w:after="0" w:line="276" w:lineRule="auto"/>
-        <w:rPr>
-          <w:rFonts w:ascii="Times New Roman" w:hAnsi="Times New Roman" w:cs="Times New Roman"/>
-          <w:sz w:val="24"/>
-          <w:szCs w:val="24"/>
-        </w:rPr>
-      </w:pPr>
-      <w:r>
-        <w:rPr>
-          <w:rFonts w:ascii="Times New Roman" w:hAnsi="Times New Roman" w:cs="Times New Roman"/>
+          <w:spacing w:val="4"/>
+          <w:sz w:val="24"/>
+          <w:szCs w:val="24"/>
+        </w:rPr>
+        <w:t>anguages</w:t>
+      </w:r>
+    </w:p>
+    <w:p>
+      <w:pPr>
+        <w:spacing w:after="0" w:line="276" w:lineRule="auto"/>
+        <w:rPr>
+          <w:rFonts w:ascii="Times New Roman" w:hAnsi="Times New Roman" w:cs="Times New Roman"/>
+          <w:spacing w:val="4"/>
+          <w:sz w:val="24"/>
+          <w:szCs w:val="24"/>
+        </w:rPr>
+      </w:pPr>
+      <w:r>
+        <w:rPr>
+          <w:rFonts w:ascii="Times New Roman" w:hAnsi="Times New Roman" w:cs="Times New Roman"/>
+          <w:spacing w:val="4"/>
+          <w:sz w:val="24"/>
+          <w:szCs w:val="24"/>
+        </w:rPr>
+        <w:t>Spanish</w:t>
+      </w:r>
+      <w:r>
+        <w:rPr>
+          <w:rFonts w:ascii="Times New Roman" w:hAnsi="Times New Roman" w:cs="Times New Roman"/>
+          <w:spacing w:val="4"/>
+          <w:sz w:val="24"/>
+          <w:szCs w:val="24"/>
+        </w:rPr>
+        <w:t xml:space="preserve"> (First language).</w:t>
+      </w:r>
+      <w:r>
+        <w:rPr>
+          <w:rFonts w:ascii="Times New Roman" w:hAnsi="Times New Roman" w:cs="Times New Roman"/>
+          <w:spacing w:val="4"/>
+          <w:sz w:val="24"/>
+          <w:szCs w:val="24"/>
+        </w:rPr>
+        <w:t xml:space="preserve"> </w:t>
+      </w:r>
+    </w:p>
+    <w:p>
+      <w:pPr>
+        <w:spacing w:after="0" w:line="276" w:lineRule="auto"/>
+        <w:rPr>
+          <w:rFonts w:ascii="Times New Roman" w:hAnsi="Times New Roman" w:cs="Times New Roman"/>
+          <w:spacing w:val="4"/>
+          <w:sz w:val="24"/>
+          <w:szCs w:val="24"/>
+        </w:rPr>
+      </w:pPr>
+      <w:r>
+        <w:rPr>
+          <w:rFonts w:ascii="Times New Roman" w:hAnsi="Times New Roman" w:cs="Times New Roman"/>
+          <w:spacing w:val="4"/>
           <w:sz w:val="24"/>
           <w:szCs w:val="24"/>
         </w:rPr>
         <w:t>English</w:t>
       </w:r>
-    </w:p>
-    <w:p>
-      <w:pPr>
-        <w:rPr>
-          <w:rFonts w:ascii="Times New Roman" w:hAnsi="Times New Roman" w:cs="Times New Roman"/>
+      <w:r>
+        <w:rPr>
+          <w:rFonts w:ascii="Times New Roman" w:hAnsi="Times New Roman" w:cs="Times New Roman"/>
+          <w:spacing w:val="4"/>
+          <w:sz w:val="24"/>
+          <w:szCs w:val="24"/>
+        </w:rPr>
+        <w:t>.</w:t>
+      </w:r>
+    </w:p>
+    <w:p>
+      <w:pPr>
+        <w:rPr>
+          <w:rFonts w:ascii="Times New Roman" w:hAnsi="Times New Roman" w:cs="Times New Roman"/>
+          <w:spacing w:val="4"/>
           <w:sz w:val="24"/>
           <w:szCs w:val="24"/>
         </w:rPr>
       </w:pPr>
     </w:p>
     <w:sectPr>
+      <w:type w:val="continuous"/>
       <w:pgSz w:w="12240" w:h="15840"/>
       <w:pgMar w:top="1417" w:right="1701" w:bottom="1417" w:left="1701" w:header="708" w:footer="708" w:gutter="0"/>
       <w:cols w:space="708"/>
@@ -2220,7 +3769,7 @@
         <w:rFonts w:ascii="Symbol" w:hAnsi="Symbol" w:hint="default"/>
       </w:rPr>
     </w:lvl>
-    <w:lvl w:ilvl="1" w:tplc="10090003" w:tentative="1">
+    <w:lvl w:ilvl="1" w:tplc="10090003">
       <w:start w:val="1"/>
       <w:numFmt w:val="bullet"/>
       <w:lvlText w:val="o"/>
@@ -2559,7 +4108,7 @@
         <w:rFonts w:ascii="Symbol" w:hAnsi="Symbol" w:hint="default"/>
       </w:rPr>
     </w:lvl>
-    <w:lvl w:ilvl="1" w:tplc="10090003" w:tentative="1">
+    <w:lvl w:ilvl="1" w:tplc="10090003">
       <w:start w:val="1"/>
       <w:numFmt w:val="bullet"/>
       <w:lvlText w:val="o"/>
@@ -2571,7 +4120,7 @@
         <w:rFonts w:ascii="Courier New" w:hAnsi="Courier New" w:cs="Courier New" w:hint="default"/>
       </w:rPr>
     </w:lvl>
-    <w:lvl w:ilvl="2" w:tplc="10090005" w:tentative="1">
+    <w:lvl w:ilvl="2" w:tplc="10090005">
       <w:start w:val="1"/>
       <w:numFmt w:val="bullet"/>
       <w:lvlText w:val=""/>

</xml_diff>

<commit_message>
Improve section of professional skills
</commit_message>
<xml_diff>
--- a/ResumeSoftwareEngineer.docx
+++ b/ResumeSoftwareEngineer.docx
@@ -206,7 +206,177 @@
           <w:sz w:val="24"/>
           <w:szCs w:val="24"/>
         </w:rPr>
-        <w:t>Microsoft Visual Studio .NET</w:t>
+        <w:t xml:space="preserve">Microsoft Visual Studio .NET, Git, SQL Query Analyzer, SQL Server Business Intelligence Studio, </w:t>
+      </w:r>
+      <w:r>
+        <w:rPr>
+          <w:rFonts w:ascii="Times New Roman" w:hAnsi="Times New Roman" w:cs="Times New Roman"/>
+          <w:spacing w:val="4"/>
+          <w:sz w:val="24"/>
+          <w:szCs w:val="24"/>
+        </w:rPr>
+        <w:t>Crystal Reports, Microsoft FrontPage, Microsoft Visual, SourceSafe, MS Access, Rational ClearQuest,</w:t>
+      </w:r>
+      <w:r>
+        <w:rPr>
+          <w:rFonts w:ascii="Times New Roman" w:hAnsi="Times New Roman" w:cs="Times New Roman"/>
+          <w:spacing w:val="4"/>
+          <w:sz w:val="24"/>
+          <w:szCs w:val="24"/>
+        </w:rPr>
+        <w:t xml:space="preserve"> </w:t>
+      </w:r>
+      <w:r>
+        <w:rPr>
+          <w:rFonts w:ascii="Times New Roman" w:hAnsi="Times New Roman" w:cs="Times New Roman"/>
+          <w:spacing w:val="4"/>
+          <w:sz w:val="24"/>
+          <w:szCs w:val="24"/>
+        </w:rPr>
+        <w:t>SharePoint</w:t>
+      </w:r>
+      <w:r>
+        <w:rPr>
+          <w:rFonts w:ascii="Times New Roman" w:hAnsi="Times New Roman" w:cs="Times New Roman"/>
+          <w:spacing w:val="4"/>
+          <w:sz w:val="24"/>
+          <w:szCs w:val="24"/>
+        </w:rPr>
+        <w:t>, Subversion</w:t>
+      </w:r>
+      <w:r>
+        <w:rPr>
+          <w:rFonts w:ascii="Times New Roman" w:hAnsi="Times New Roman" w:cs="Times New Roman"/>
+          <w:spacing w:val="4"/>
+          <w:sz w:val="24"/>
+          <w:szCs w:val="24"/>
+        </w:rPr>
+        <w:t xml:space="preserve"> </w:t>
+      </w:r>
+      <w:r>
+        <w:rPr>
+          <w:rFonts w:ascii="Times New Roman" w:hAnsi="Times New Roman" w:cs="Times New Roman"/>
+          <w:spacing w:val="4"/>
+          <w:sz w:val="24"/>
+          <w:szCs w:val="24"/>
+        </w:rPr>
+        <w:t>(SVN), Team Foundation Server,</w:t>
+      </w:r>
+      <w:r>
+        <w:rPr>
+          <w:rFonts w:ascii="Times New Roman" w:hAnsi="Times New Roman" w:cs="Times New Roman"/>
+          <w:spacing w:val="4"/>
+          <w:sz w:val="24"/>
+          <w:szCs w:val="24"/>
+        </w:rPr>
+        <w:t xml:space="preserve"> </w:t>
+      </w:r>
+      <w:r>
+        <w:rPr>
+          <w:rFonts w:ascii="Times New Roman" w:hAnsi="Times New Roman" w:cs="Times New Roman"/>
+          <w:spacing w:val="4"/>
+          <w:sz w:val="24"/>
+          <w:szCs w:val="24"/>
+        </w:rPr>
+        <w:t>Windows Azure</w:t>
+      </w:r>
+      <w:r>
+        <w:rPr>
+          <w:rFonts w:ascii="Times New Roman" w:hAnsi="Times New Roman" w:cs="Times New Roman"/>
+          <w:spacing w:val="4"/>
+          <w:sz w:val="24"/>
+          <w:szCs w:val="24"/>
+        </w:rPr>
+        <w:t>.</w:t>
+      </w:r>
+    </w:p>
+    <w:p>
+      <w:pPr>
+        <w:spacing w:line="276" w:lineRule="auto"/>
+        <w:rPr>
+          <w:rFonts w:ascii="Times New Roman" w:hAnsi="Times New Roman" w:cs="Times New Roman"/>
+          <w:spacing w:val="4"/>
+          <w:sz w:val="24"/>
+          <w:szCs w:val="24"/>
+        </w:rPr>
+      </w:pPr>
+      <w:r>
+        <w:rPr>
+          <w:rFonts w:ascii="Times New Roman" w:hAnsi="Times New Roman" w:cs="Times New Roman"/>
+          <w:spacing w:val="4"/>
+          <w:sz w:val="24"/>
+          <w:szCs w:val="24"/>
+        </w:rPr>
+        <w:t>Programing language:</w:t>
+      </w:r>
+      <w:r>
+        <w:rPr>
+          <w:spacing w:val="4"/>
+        </w:rPr>
+        <w:t xml:space="preserve"> </w:t>
+      </w:r>
+      <w:r>
+        <w:rPr>
+          <w:rFonts w:ascii="Times New Roman" w:hAnsi="Times New Roman" w:cs="Times New Roman"/>
+          <w:spacing w:val="4"/>
+          <w:sz w:val="24"/>
+          <w:szCs w:val="24"/>
+        </w:rPr>
+        <w:t>C#,</w:t>
+      </w:r>
+      <w:r>
+        <w:rPr>
+          <w:rFonts w:ascii="Times New Roman" w:hAnsi="Times New Roman" w:cs="Times New Roman"/>
+          <w:spacing w:val="4"/>
+          <w:sz w:val="24"/>
+          <w:szCs w:val="24"/>
+        </w:rPr>
+        <w:t xml:space="preserve"> VB.NET, Java,</w:t>
+      </w:r>
+      <w:r>
+        <w:rPr>
+          <w:rFonts w:ascii="Times New Roman" w:hAnsi="Times New Roman" w:cs="Times New Roman"/>
+          <w:spacing w:val="4"/>
+          <w:sz w:val="24"/>
+          <w:szCs w:val="24"/>
+        </w:rPr>
+        <w:t xml:space="preserve"> DHTML, DTS (SQL Server), HTML,</w:t>
+      </w:r>
+      <w:r>
+        <w:rPr>
+          <w:rFonts w:ascii="Times New Roman" w:hAnsi="Times New Roman" w:cs="Times New Roman"/>
+          <w:spacing w:val="4"/>
+          <w:sz w:val="24"/>
+          <w:szCs w:val="24"/>
+        </w:rPr>
+        <w:t xml:space="preserve"> TL</w:t>
+      </w:r>
+      <w:r>
+        <w:rPr>
+          <w:rFonts w:ascii="Times New Roman" w:hAnsi="Times New Roman" w:cs="Times New Roman"/>
+          <w:spacing w:val="4"/>
+          <w:sz w:val="24"/>
+          <w:szCs w:val="24"/>
+        </w:rPr>
+        <w:t>SQL,</w:t>
+      </w:r>
+      <w:r>
+        <w:rPr>
+          <w:rFonts w:ascii="Times New Roman" w:hAnsi="Times New Roman" w:cs="Times New Roman"/>
+          <w:spacing w:val="4"/>
+          <w:sz w:val="24"/>
+          <w:szCs w:val="24"/>
+        </w:rPr>
+        <w:t xml:space="preserve"> PLSQL, </w:t>
+      </w:r>
+      <w:r>
+        <w:rPr>
+          <w:rFonts w:ascii="Times New Roman" w:hAnsi="Times New Roman" w:cs="Times New Roman"/>
+          <w:spacing w:val="4"/>
+          <w:sz w:val="24"/>
+          <w:szCs w:val="24"/>
+        </w:rPr>
+        <w:t>VBScript, Visual Basic 6.0, XML, XSLT</w:t>
       </w:r>
       <w:r>
         <w:rPr>
@@ -224,52 +394,101 @@
           <w:sz w:val="24"/>
           <w:szCs w:val="24"/>
         </w:rPr>
-        <w:t>Git, SQL Query Analyzer, SQL Server Business Intelligence Studio,</w:t>
-      </w:r>
-      <w:r>
-        <w:rPr>
-          <w:rFonts w:ascii="Times New Roman" w:hAnsi="Times New Roman" w:cs="Times New Roman"/>
-          <w:spacing w:val="4"/>
-          <w:sz w:val="24"/>
-          <w:szCs w:val="24"/>
-        </w:rPr>
-        <w:t xml:space="preserve"> </w:t>
-      </w:r>
-      <w:r>
-        <w:rPr>
-          <w:rFonts w:ascii="Times New Roman" w:hAnsi="Times New Roman" w:cs="Times New Roman"/>
-          <w:spacing w:val="4"/>
-          <w:sz w:val="24"/>
-          <w:szCs w:val="24"/>
-        </w:rPr>
-        <w:t>Crystal Reports, Microsoft FrontPage, Microsoft Visual</w:t>
-      </w:r>
-      <w:r>
-        <w:rPr>
-          <w:rFonts w:ascii="Times New Roman" w:hAnsi="Times New Roman" w:cs="Times New Roman"/>
-          <w:spacing w:val="4"/>
-          <w:sz w:val="24"/>
-          <w:szCs w:val="24"/>
-        </w:rPr>
-        <w:t>, S</w:t>
-      </w:r>
-      <w:r>
-        <w:rPr>
-          <w:rFonts w:ascii="Times New Roman" w:hAnsi="Times New Roman" w:cs="Times New Roman"/>
-          <w:spacing w:val="4"/>
-          <w:sz w:val="24"/>
-          <w:szCs w:val="24"/>
-        </w:rPr>
-        <w:t>ourceSafe, MS Access, Rational ClearQuest,</w:t>
-      </w:r>
-      <w:r>
-        <w:rPr>
-          <w:rFonts w:ascii="Times New Roman" w:hAnsi="Times New Roman" w:cs="Times New Roman"/>
-          <w:spacing w:val="4"/>
-          <w:sz w:val="24"/>
-          <w:szCs w:val="24"/>
-        </w:rPr>
-        <w:t xml:space="preserve"> </w:t>
+        <w:t>JavaScript</w:t>
+      </w:r>
+      <w:r>
+        <w:rPr>
+          <w:rFonts w:ascii="Times New Roman" w:hAnsi="Times New Roman" w:cs="Times New Roman"/>
+          <w:spacing w:val="4"/>
+          <w:sz w:val="24"/>
+          <w:szCs w:val="24"/>
+        </w:rPr>
+        <w:t>.</w:t>
+      </w:r>
+    </w:p>
+    <w:p>
+      <w:pPr>
+        <w:spacing w:line="276" w:lineRule="auto"/>
+        <w:rPr>
+          <w:rFonts w:ascii="Times New Roman" w:hAnsi="Times New Roman" w:cs="Times New Roman"/>
+          <w:spacing w:val="4"/>
+          <w:sz w:val="24"/>
+          <w:szCs w:val="24"/>
+        </w:rPr>
+      </w:pPr>
+      <w:r>
+        <w:rPr>
+          <w:rFonts w:ascii="Times New Roman" w:hAnsi="Times New Roman" w:cs="Times New Roman"/>
+          <w:spacing w:val="4"/>
+          <w:sz w:val="24"/>
+          <w:szCs w:val="24"/>
+        </w:rPr>
+        <w:t>Databases: ETL, SQL Server Integration Services (SSIS), Microsoft SQL Server 2012, SQL Reporting Services, SQL Server Analysis services, Oracle 10g, Sybase, MySQL</w:t>
+      </w:r>
+      <w:r>
+        <w:rPr>
+          <w:rFonts w:ascii="Times New Roman" w:hAnsi="Times New Roman" w:cs="Times New Roman"/>
+          <w:spacing w:val="4"/>
+          <w:sz w:val="24"/>
+          <w:szCs w:val="24"/>
+        </w:rPr>
+        <w:t>, Microsoft Access.</w:t>
+      </w:r>
+    </w:p>
+    <w:p>
+      <w:pPr>
+        <w:spacing w:line="276" w:lineRule="auto"/>
+        <w:rPr>
+          <w:rFonts w:ascii="Times New Roman" w:hAnsi="Times New Roman" w:cs="Times New Roman"/>
+          <w:spacing w:val="4"/>
+          <w:sz w:val="24"/>
+          <w:szCs w:val="24"/>
+        </w:rPr>
+      </w:pPr>
+      <w:r>
+        <w:rPr>
+          <w:rFonts w:ascii="Times New Roman" w:hAnsi="Times New Roman" w:cs="Times New Roman"/>
+          <w:spacing w:val="4"/>
+          <w:sz w:val="24"/>
+          <w:szCs w:val="24"/>
+        </w:rPr>
+        <w:t>Tools:</w:t>
+      </w:r>
+      <w:r>
+        <w:rPr>
+          <w:rFonts w:ascii="Times New Roman" w:hAnsi="Times New Roman" w:cs="Times New Roman"/>
+          <w:spacing w:val="4"/>
+          <w:sz w:val="24"/>
+          <w:szCs w:val="24"/>
+        </w:rPr>
+        <w:t xml:space="preserve"> Enterprise architect, Visio, Datamodeler, </w:t>
+      </w:r>
+      <w:r>
+        <w:rPr>
+          <w:rFonts w:ascii="Times New Roman" w:hAnsi="Times New Roman" w:cs="Times New Roman"/>
+          <w:spacing w:val="4"/>
+          <w:sz w:val="24"/>
+          <w:szCs w:val="24"/>
+        </w:rPr>
+        <w:t>ArchiMate</w:t>
+      </w:r>
+      <w:r>
+        <w:rPr>
+          <w:rFonts w:ascii="Times New Roman" w:hAnsi="Times New Roman" w:cs="Times New Roman"/>
+          <w:spacing w:val="4"/>
+          <w:sz w:val="24"/>
+          <w:szCs w:val="24"/>
+        </w:rPr>
+        <w:t xml:space="preserve">, </w:t>
+      </w:r>
+      <w:r>
+        <w:rPr>
+          <w:rFonts w:ascii="Times New Roman" w:hAnsi="Times New Roman" w:cs="Times New Roman"/>
+          <w:spacing w:val="4"/>
+          <w:sz w:val="24"/>
+          <w:szCs w:val="24"/>
+        </w:rPr>
+        <w:t xml:space="preserve">Process dashboard, Microsoft Office, Microsoft project, Outlook. Tortoise, </w:t>
       </w:r>
       <w:r>
         <w:rPr>
@@ -287,52 +506,7 @@
           <w:sz w:val="24"/>
           <w:szCs w:val="24"/>
         </w:rPr>
-        <w:t>, Subversion</w:t>
-      </w:r>
-      <w:r>
-        <w:rPr>
-          <w:rFonts w:ascii="Times New Roman" w:hAnsi="Times New Roman" w:cs="Times New Roman"/>
-          <w:spacing w:val="4"/>
-          <w:sz w:val="24"/>
-          <w:szCs w:val="24"/>
-        </w:rPr>
-        <w:t xml:space="preserve"> </w:t>
-      </w:r>
-      <w:r>
-        <w:rPr>
-          <w:rFonts w:ascii="Times New Roman" w:hAnsi="Times New Roman" w:cs="Times New Roman"/>
-          <w:spacing w:val="4"/>
-          <w:sz w:val="24"/>
-          <w:szCs w:val="24"/>
-        </w:rPr>
-        <w:t>(SVN), Team Foundation Server,</w:t>
-      </w:r>
-      <w:r>
-        <w:rPr>
-          <w:rFonts w:ascii="Times New Roman" w:hAnsi="Times New Roman" w:cs="Times New Roman"/>
-          <w:spacing w:val="4"/>
-          <w:sz w:val="24"/>
-          <w:szCs w:val="24"/>
-        </w:rPr>
-        <w:t xml:space="preserve"> </w:t>
-      </w:r>
-      <w:r>
-        <w:rPr>
-          <w:rFonts w:ascii="Times New Roman" w:hAnsi="Times New Roman" w:cs="Times New Roman"/>
-          <w:spacing w:val="4"/>
-          <w:sz w:val="24"/>
-          <w:szCs w:val="24"/>
-        </w:rPr>
-        <w:t>Windows Azure</w:t>
-      </w:r>
-      <w:r>
-        <w:rPr>
-          <w:rFonts w:ascii="Times New Roman" w:hAnsi="Times New Roman" w:cs="Times New Roman"/>
-          <w:spacing w:val="4"/>
-          <w:sz w:val="24"/>
-          <w:szCs w:val="24"/>
-        </w:rPr>
-        <w:t>.</w:t>
+        <w:t xml:space="preserve"> 2013.</w:t>
       </w:r>
     </w:p>
     <w:p>
@@ -352,168 +526,25 @@
           <w:sz w:val="24"/>
           <w:szCs w:val="24"/>
         </w:rPr>
-        <w:t>Programing language:</w:t>
-      </w:r>
-      <w:r>
-        <w:rPr>
-          <w:spacing w:val="4"/>
-        </w:rPr>
-        <w:t xml:space="preserve"> </w:t>
-      </w:r>
-      <w:r>
-        <w:rPr>
-          <w:rFonts w:ascii="Times New Roman" w:hAnsi="Times New Roman" w:cs="Times New Roman"/>
-          <w:spacing w:val="4"/>
-          <w:sz w:val="24"/>
-          <w:szCs w:val="24"/>
-        </w:rPr>
-        <w:t>C#,</w:t>
-      </w:r>
-      <w:r>
-        <w:rPr>
-          <w:rFonts w:ascii="Times New Roman" w:hAnsi="Times New Roman" w:cs="Times New Roman"/>
-          <w:spacing w:val="4"/>
-          <w:sz w:val="24"/>
-          <w:szCs w:val="24"/>
-        </w:rPr>
-        <w:t xml:space="preserve"> </w:t>
-      </w:r>
-      <w:r>
-        <w:rPr>
-          <w:rFonts w:ascii="Times New Roman" w:hAnsi="Times New Roman" w:cs="Times New Roman"/>
-          <w:spacing w:val="4"/>
-          <w:sz w:val="24"/>
-          <w:szCs w:val="24"/>
-        </w:rPr>
-        <w:t xml:space="preserve">VB.NET, </w:t>
-      </w:r>
-      <w:r>
-        <w:rPr>
-          <w:rFonts w:ascii="Times New Roman" w:hAnsi="Times New Roman" w:cs="Times New Roman"/>
-          <w:spacing w:val="4"/>
-          <w:sz w:val="24"/>
-          <w:szCs w:val="24"/>
-        </w:rPr>
-        <w:t>Java,</w:t>
-      </w:r>
-      <w:r>
-        <w:rPr>
-          <w:rFonts w:ascii="Times New Roman" w:hAnsi="Times New Roman" w:cs="Times New Roman"/>
-          <w:spacing w:val="4"/>
-          <w:sz w:val="24"/>
-          <w:szCs w:val="24"/>
-        </w:rPr>
-        <w:t xml:space="preserve"> DHTML, DTS (SQL Server), HTML,</w:t>
-      </w:r>
-      <w:r>
-        <w:rPr>
-          <w:rFonts w:ascii="Times New Roman" w:hAnsi="Times New Roman" w:cs="Times New Roman"/>
-          <w:spacing w:val="4"/>
-          <w:sz w:val="24"/>
-          <w:szCs w:val="24"/>
-        </w:rPr>
-        <w:t xml:space="preserve"> TL</w:t>
-      </w:r>
-      <w:r>
-        <w:rPr>
-          <w:rFonts w:ascii="Times New Roman" w:hAnsi="Times New Roman" w:cs="Times New Roman"/>
-          <w:spacing w:val="4"/>
-          <w:sz w:val="24"/>
-          <w:szCs w:val="24"/>
-        </w:rPr>
-        <w:t>SQL,</w:t>
-      </w:r>
-      <w:r>
-        <w:rPr>
-          <w:rFonts w:ascii="Times New Roman" w:hAnsi="Times New Roman" w:cs="Times New Roman"/>
-          <w:spacing w:val="4"/>
-          <w:sz w:val="24"/>
-          <w:szCs w:val="24"/>
-        </w:rPr>
-        <w:t xml:space="preserve"> P</w:t>
-      </w:r>
-      <w:r>
-        <w:rPr>
-          <w:rFonts w:ascii="Times New Roman" w:hAnsi="Times New Roman" w:cs="Times New Roman"/>
-          <w:spacing w:val="4"/>
-          <w:sz w:val="24"/>
-          <w:szCs w:val="24"/>
-        </w:rPr>
-        <w:t>LSQL</w:t>
-      </w:r>
-      <w:r>
-        <w:rPr>
-          <w:rFonts w:ascii="Times New Roman" w:hAnsi="Times New Roman" w:cs="Times New Roman"/>
-          <w:spacing w:val="4"/>
-          <w:sz w:val="24"/>
-          <w:szCs w:val="24"/>
-        </w:rPr>
-        <w:t xml:space="preserve">, </w:t>
-      </w:r>
-      <w:r>
-        <w:rPr>
-          <w:rFonts w:ascii="Times New Roman" w:hAnsi="Times New Roman" w:cs="Times New Roman"/>
-          <w:spacing w:val="4"/>
-          <w:sz w:val="24"/>
-          <w:szCs w:val="24"/>
-        </w:rPr>
-        <w:t>VBScript, Visual Basic 6.0, XML, XSLT</w:t>
-      </w:r>
-      <w:r>
-        <w:rPr>
-          <w:rFonts w:ascii="Times New Roman" w:hAnsi="Times New Roman" w:cs="Times New Roman"/>
-          <w:spacing w:val="4"/>
-          <w:sz w:val="24"/>
-          <w:szCs w:val="24"/>
-        </w:rPr>
-        <w:t xml:space="preserve">, </w:t>
-      </w:r>
-      <w:r>
-        <w:rPr>
-          <w:rFonts w:ascii="Times New Roman" w:hAnsi="Times New Roman" w:cs="Times New Roman"/>
-          <w:spacing w:val="4"/>
-          <w:sz w:val="24"/>
-          <w:szCs w:val="24"/>
-        </w:rPr>
-        <w:t>JavaScript</w:t>
-      </w:r>
-      <w:r>
-        <w:rPr>
-          <w:rFonts w:ascii="Times New Roman" w:hAnsi="Times New Roman" w:cs="Times New Roman"/>
-          <w:spacing w:val="4"/>
-          <w:sz w:val="24"/>
-          <w:szCs w:val="24"/>
-        </w:rPr>
-        <w:t>.</w:t>
-      </w:r>
-    </w:p>
-    <w:p>
-      <w:pPr>
-        <w:spacing w:line="276" w:lineRule="auto"/>
-        <w:rPr>
-          <w:rFonts w:ascii="Times New Roman" w:hAnsi="Times New Roman" w:cs="Times New Roman"/>
-          <w:spacing w:val="4"/>
-          <w:sz w:val="24"/>
-          <w:szCs w:val="24"/>
-        </w:rPr>
-      </w:pPr>
-      <w:r>
-        <w:rPr>
-          <w:rFonts w:ascii="Times New Roman" w:hAnsi="Times New Roman" w:cs="Times New Roman"/>
-          <w:spacing w:val="4"/>
-          <w:sz w:val="24"/>
-          <w:szCs w:val="24"/>
-        </w:rPr>
-        <w:t xml:space="preserve">Databases: </w:t>
-      </w:r>
-      <w:r>
-        <w:rPr>
-          <w:rFonts w:ascii="Times New Roman" w:hAnsi="Times New Roman" w:cs="Times New Roman"/>
-          <w:spacing w:val="4"/>
-          <w:sz w:val="24"/>
-          <w:szCs w:val="24"/>
-        </w:rPr>
-        <w:t>ETL</w:t>
+        <w:t xml:space="preserve">Technology: </w:t>
+      </w:r>
+      <w:r>
+        <w:rPr>
+          <w:rFonts w:ascii="Times New Roman" w:hAnsi="Times New Roman" w:cs="Times New Roman"/>
+          <w:spacing w:val="4"/>
+          <w:sz w:val="24"/>
+          <w:szCs w:val="24"/>
+        </w:rPr>
+        <w:t xml:space="preserve">ASP.NET MVC 5, ASP.NET, Framework Entity, Ajax, </w:t>
+      </w:r>
+      <w:r>
+        <w:rPr>
+          <w:rFonts w:ascii="Times New Roman" w:hAnsi="Times New Roman" w:cs="Times New Roman"/>
+          <w:spacing w:val="4"/>
+          <w:sz w:val="24"/>
+          <w:szCs w:val="24"/>
+        </w:rPr>
+        <w:t>Asp Classic</w:t>
       </w:r>
       <w:r>
         <w:rPr>
@@ -531,299 +562,7 @@
           <w:sz w:val="24"/>
           <w:szCs w:val="24"/>
         </w:rPr>
-        <w:t xml:space="preserve"> SQL Server Integration Services (SSIS), Microsoft SQL Server 20</w:t>
-      </w:r>
-      <w:r>
-        <w:rPr>
-          <w:rFonts w:ascii="Times New Roman" w:hAnsi="Times New Roman" w:cs="Times New Roman"/>
-          <w:spacing w:val="4"/>
-          <w:sz w:val="24"/>
-          <w:szCs w:val="24"/>
-        </w:rPr>
-        <w:t>12</w:t>
-      </w:r>
-      <w:r>
-        <w:rPr>
-          <w:rFonts w:ascii="Times New Roman" w:hAnsi="Times New Roman" w:cs="Times New Roman"/>
-          <w:spacing w:val="4"/>
-          <w:sz w:val="24"/>
-          <w:szCs w:val="24"/>
-        </w:rPr>
-        <w:t>,</w:t>
-      </w:r>
-      <w:r>
-        <w:rPr>
-          <w:rFonts w:ascii="Times New Roman" w:hAnsi="Times New Roman" w:cs="Times New Roman"/>
-          <w:spacing w:val="4"/>
-          <w:sz w:val="24"/>
-          <w:szCs w:val="24"/>
-        </w:rPr>
-        <w:t xml:space="preserve"> </w:t>
-      </w:r>
-      <w:r>
-        <w:rPr>
-          <w:rFonts w:ascii="Times New Roman" w:hAnsi="Times New Roman" w:cs="Times New Roman"/>
-          <w:spacing w:val="4"/>
-          <w:sz w:val="24"/>
-          <w:szCs w:val="24"/>
-        </w:rPr>
-        <w:t xml:space="preserve">SQL Reporting Services, SQL Server </w:t>
-      </w:r>
-      <w:r>
-        <w:rPr>
-          <w:rFonts w:ascii="Times New Roman" w:hAnsi="Times New Roman" w:cs="Times New Roman"/>
-          <w:spacing w:val="4"/>
-          <w:sz w:val="24"/>
-          <w:szCs w:val="24"/>
-        </w:rPr>
-        <w:t>Analysis services, Oracle 10g, Sybase, MySQL</w:t>
-      </w:r>
-      <w:r>
-        <w:rPr>
-          <w:rFonts w:ascii="Times New Roman" w:hAnsi="Times New Roman" w:cs="Times New Roman"/>
-          <w:spacing w:val="4"/>
-          <w:sz w:val="24"/>
-          <w:szCs w:val="24"/>
-        </w:rPr>
-        <w:t xml:space="preserve">, </w:t>
-      </w:r>
-      <w:r>
-        <w:rPr>
-          <w:rFonts w:ascii="Times New Roman" w:hAnsi="Times New Roman" w:cs="Times New Roman"/>
-          <w:spacing w:val="4"/>
-          <w:sz w:val="24"/>
-          <w:szCs w:val="24"/>
-        </w:rPr>
-        <w:t>Microsoft Access</w:t>
-      </w:r>
-      <w:r>
-        <w:rPr>
-          <w:rFonts w:ascii="Times New Roman" w:hAnsi="Times New Roman" w:cs="Times New Roman"/>
-          <w:spacing w:val="4"/>
-          <w:sz w:val="24"/>
-          <w:szCs w:val="24"/>
-        </w:rPr>
-        <w:t>.</w:t>
-      </w:r>
-    </w:p>
-    <w:p>
-      <w:pPr>
-        <w:spacing w:line="276" w:lineRule="auto"/>
-        <w:rPr>
-          <w:rFonts w:ascii="Times New Roman" w:hAnsi="Times New Roman" w:cs="Times New Roman"/>
-          <w:spacing w:val="4"/>
-          <w:sz w:val="24"/>
-          <w:szCs w:val="24"/>
-        </w:rPr>
-      </w:pPr>
-      <w:r>
-        <w:rPr>
-          <w:rFonts w:ascii="Times New Roman" w:hAnsi="Times New Roman" w:cs="Times New Roman"/>
-          <w:spacing w:val="4"/>
-          <w:sz w:val="24"/>
-          <w:szCs w:val="24"/>
-        </w:rPr>
-        <w:t>Tools:</w:t>
-      </w:r>
-      <w:r>
-        <w:rPr>
-          <w:rFonts w:ascii="Times New Roman" w:hAnsi="Times New Roman" w:cs="Times New Roman"/>
-          <w:spacing w:val="4"/>
-          <w:sz w:val="24"/>
-          <w:szCs w:val="24"/>
-        </w:rPr>
-        <w:t xml:space="preserve"> Enterprise architect, Visio, Datamodeler, </w:t>
-      </w:r>
-      <w:r>
-        <w:rPr>
-          <w:rFonts w:ascii="Times New Roman" w:hAnsi="Times New Roman" w:cs="Times New Roman"/>
-          <w:spacing w:val="4"/>
-          <w:sz w:val="24"/>
-          <w:szCs w:val="24"/>
-        </w:rPr>
-        <w:t>ArchiMate</w:t>
-      </w:r>
-      <w:r>
-        <w:rPr>
-          <w:rFonts w:ascii="Times New Roman" w:hAnsi="Times New Roman" w:cs="Times New Roman"/>
-          <w:spacing w:val="4"/>
-          <w:sz w:val="24"/>
-          <w:szCs w:val="24"/>
-        </w:rPr>
-        <w:t xml:space="preserve">, </w:t>
-      </w:r>
-      <w:r>
-        <w:rPr>
-          <w:rFonts w:ascii="Times New Roman" w:hAnsi="Times New Roman" w:cs="Times New Roman"/>
-          <w:spacing w:val="4"/>
-          <w:sz w:val="24"/>
-          <w:szCs w:val="24"/>
-        </w:rPr>
-        <w:t xml:space="preserve">Process dashboard, Microsoft Office, Microsoft project, Outlook. Tortoise, </w:t>
-      </w:r>
-      <w:r>
-        <w:rPr>
-          <w:rFonts w:ascii="Times New Roman" w:hAnsi="Times New Roman" w:cs="Times New Roman"/>
-          <w:spacing w:val="4"/>
-          <w:sz w:val="24"/>
-          <w:szCs w:val="24"/>
-        </w:rPr>
-        <w:t>SharePoint</w:t>
-      </w:r>
-      <w:r>
-        <w:rPr>
-          <w:rFonts w:ascii="Times New Roman" w:hAnsi="Times New Roman" w:cs="Times New Roman"/>
-          <w:spacing w:val="4"/>
-          <w:sz w:val="24"/>
-          <w:szCs w:val="24"/>
-        </w:rPr>
-        <w:t xml:space="preserve"> 2013.</w:t>
-      </w:r>
-    </w:p>
-    <w:p>
-      <w:pPr>
-        <w:spacing w:line="276" w:lineRule="auto"/>
-        <w:rPr>
-          <w:rFonts w:ascii="Times New Roman" w:hAnsi="Times New Roman" w:cs="Times New Roman"/>
-          <w:spacing w:val="4"/>
-          <w:sz w:val="24"/>
-          <w:szCs w:val="24"/>
-        </w:rPr>
-      </w:pPr>
-      <w:r>
-        <w:rPr>
-          <w:rFonts w:ascii="Times New Roman" w:hAnsi="Times New Roman" w:cs="Times New Roman"/>
-          <w:spacing w:val="4"/>
-          <w:sz w:val="24"/>
-          <w:szCs w:val="24"/>
-        </w:rPr>
-        <w:t xml:space="preserve">Technology: </w:t>
-      </w:r>
-      <w:r>
-        <w:rPr>
-          <w:rFonts w:ascii="Times New Roman" w:hAnsi="Times New Roman" w:cs="Times New Roman"/>
-          <w:spacing w:val="4"/>
-          <w:sz w:val="24"/>
-          <w:szCs w:val="24"/>
-        </w:rPr>
-        <w:t>ASP.NET MVC 5</w:t>
-      </w:r>
-      <w:r>
-        <w:rPr>
-          <w:rFonts w:ascii="Times New Roman" w:hAnsi="Times New Roman" w:cs="Times New Roman"/>
-          <w:spacing w:val="4"/>
-          <w:sz w:val="24"/>
-          <w:szCs w:val="24"/>
-        </w:rPr>
-        <w:t xml:space="preserve">, </w:t>
-      </w:r>
-      <w:r>
-        <w:rPr>
-          <w:rFonts w:ascii="Times New Roman" w:hAnsi="Times New Roman" w:cs="Times New Roman"/>
-          <w:spacing w:val="4"/>
-          <w:sz w:val="24"/>
-          <w:szCs w:val="24"/>
-        </w:rPr>
-        <w:t>ASP.NET</w:t>
-      </w:r>
-      <w:r>
-        <w:rPr>
-          <w:rFonts w:ascii="Times New Roman" w:hAnsi="Times New Roman" w:cs="Times New Roman"/>
-          <w:spacing w:val="4"/>
-          <w:sz w:val="24"/>
-          <w:szCs w:val="24"/>
-        </w:rPr>
-        <w:t xml:space="preserve">, </w:t>
-      </w:r>
-      <w:r>
-        <w:rPr>
-          <w:rFonts w:ascii="Times New Roman" w:hAnsi="Times New Roman" w:cs="Times New Roman"/>
-          <w:spacing w:val="4"/>
-          <w:sz w:val="24"/>
-          <w:szCs w:val="24"/>
-        </w:rPr>
-        <w:t>Framework</w:t>
-      </w:r>
-      <w:r>
-        <w:rPr>
-          <w:rFonts w:ascii="Times New Roman" w:hAnsi="Times New Roman" w:cs="Times New Roman"/>
-          <w:spacing w:val="4"/>
-          <w:sz w:val="24"/>
-          <w:szCs w:val="24"/>
-        </w:rPr>
-        <w:t xml:space="preserve"> </w:t>
-      </w:r>
-      <w:r>
-        <w:rPr>
-          <w:rFonts w:ascii="Times New Roman" w:hAnsi="Times New Roman" w:cs="Times New Roman"/>
-          <w:spacing w:val="4"/>
-          <w:sz w:val="24"/>
-          <w:szCs w:val="24"/>
-        </w:rPr>
-        <w:t>Entity</w:t>
-      </w:r>
-      <w:r>
-        <w:rPr>
-          <w:rFonts w:ascii="Times New Roman" w:hAnsi="Times New Roman" w:cs="Times New Roman"/>
-          <w:spacing w:val="4"/>
-          <w:sz w:val="24"/>
-          <w:szCs w:val="24"/>
-        </w:rPr>
-        <w:t xml:space="preserve">, </w:t>
-      </w:r>
-      <w:r>
-        <w:rPr>
-          <w:rFonts w:ascii="Times New Roman" w:hAnsi="Times New Roman" w:cs="Times New Roman"/>
-          <w:spacing w:val="4"/>
-          <w:sz w:val="24"/>
-          <w:szCs w:val="24"/>
-        </w:rPr>
-        <w:t>Ajax,</w:t>
-      </w:r>
-      <w:r>
-        <w:rPr>
-          <w:rFonts w:ascii="Times New Roman" w:hAnsi="Times New Roman" w:cs="Times New Roman"/>
-          <w:spacing w:val="4"/>
-          <w:sz w:val="24"/>
-          <w:szCs w:val="24"/>
-        </w:rPr>
-        <w:t xml:space="preserve"> </w:t>
-      </w:r>
-      <w:r>
-        <w:rPr>
-          <w:rFonts w:ascii="Times New Roman" w:hAnsi="Times New Roman" w:cs="Times New Roman"/>
-          <w:spacing w:val="4"/>
-          <w:sz w:val="24"/>
-          <w:szCs w:val="24"/>
-        </w:rPr>
-        <w:t>Asp Classic</w:t>
-      </w:r>
-      <w:r>
-        <w:rPr>
-          <w:rFonts w:ascii="Times New Roman" w:hAnsi="Times New Roman" w:cs="Times New Roman"/>
-          <w:spacing w:val="4"/>
-          <w:sz w:val="24"/>
-          <w:szCs w:val="24"/>
-        </w:rPr>
-        <w:t>,</w:t>
-      </w:r>
-      <w:r>
-        <w:rPr>
-          <w:rFonts w:ascii="Times New Roman" w:hAnsi="Times New Roman" w:cs="Times New Roman"/>
-          <w:spacing w:val="4"/>
-          <w:sz w:val="24"/>
-          <w:szCs w:val="24"/>
-        </w:rPr>
-        <w:t xml:space="preserve"> </w:t>
-      </w:r>
-      <w:r>
-        <w:rPr>
-          <w:rFonts w:ascii="Times New Roman" w:hAnsi="Times New Roman" w:cs="Times New Roman"/>
-          <w:spacing w:val="4"/>
-          <w:sz w:val="24"/>
-          <w:szCs w:val="24"/>
-        </w:rPr>
-        <w:t>Microsoft .NET Framework 2.0, Microsoft .NET Framework 3.5, Microsoft .NET Framework 4.0, Microsoft Windows Communication Foundation, Microsoft Windows Presentation Foundation</w:t>
+        <w:t xml:space="preserve"> Microsoft .NET Framework 2.0, Microsoft .NET Framework 3.5, Microsoft .NET Framework 4.0, Microsoft Windows Communication Foundation, Microsoft Windows Presentation Foundation</w:t>
       </w:r>
       <w:r>
         <w:rPr>
@@ -2217,6 +1956,11 @@
     </w:p>
     <w:p>
       <w:pPr>
+        <w:pStyle w:val="Prrafodelista"/>
+        <w:numPr>
+          <w:ilvl w:val="0"/>
+          <w:numId w:val="11"/>
+        </w:numPr>
         <w:spacing w:after="0" w:line="276" w:lineRule="auto"/>
         <w:rPr>
           <w:rFonts w:ascii="Times New Roman" w:hAnsi="Times New Roman" w:cs="Times New Roman"/>
@@ -2237,132 +1981,27 @@
     </w:p>
     <w:p>
       <w:pPr>
-        <w:spacing w:after="0" w:line="276" w:lineRule="auto"/>
-        <w:rPr>
-          <w:rFonts w:ascii="Times New Roman" w:hAnsi="Times New Roman" w:cs="Times New Roman"/>
-          <w:spacing w:val="4"/>
-          <w:sz w:val="24"/>
-          <w:szCs w:val="24"/>
-        </w:rPr>
-      </w:pPr>
-      <w:r>
-        <w:rPr>
-          <w:rFonts w:ascii="Times New Roman" w:hAnsi="Times New Roman" w:cs="Times New Roman"/>
-          <w:spacing w:val="4"/>
-          <w:sz w:val="24"/>
-          <w:szCs w:val="24"/>
-        </w:rPr>
-        <w:t>Implemented a desktop application to collect information about taxes collected by lotteries in Colombia.</w:t>
-      </w:r>
-    </w:p>
-    <w:p>
-      <w:pPr>
-        <w:spacing w:after="0" w:line="276" w:lineRule="auto"/>
-        <w:rPr>
-          <w:rFonts w:ascii="Times New Roman" w:hAnsi="Times New Roman" w:cs="Times New Roman"/>
-          <w:spacing w:val="4"/>
-          <w:sz w:val="24"/>
-          <w:szCs w:val="24"/>
-        </w:rPr>
-      </w:pPr>
-    </w:p>
-    <w:p>
-      <w:pPr>
-        <w:spacing w:after="0" w:line="276" w:lineRule="auto"/>
-        <w:rPr>
-          <w:rFonts w:ascii="Times New Roman" w:hAnsi="Times New Roman" w:cs="Times New Roman"/>
-          <w:b/>
-          <w:spacing w:val="4"/>
-          <w:sz w:val="24"/>
-          <w:szCs w:val="24"/>
-        </w:rPr>
-      </w:pPr>
-      <w:r>
-        <w:rPr>
-          <w:rFonts w:ascii="Times New Roman" w:hAnsi="Times New Roman" w:cs="Times New Roman"/>
-          <w:b/>
-          <w:spacing w:val="4"/>
-          <w:sz w:val="24"/>
-          <w:szCs w:val="24"/>
-        </w:rPr>
-        <w:t>E</w:t>
-      </w:r>
-      <w:r>
-        <w:rPr>
-          <w:rFonts w:ascii="Times New Roman" w:hAnsi="Times New Roman" w:cs="Times New Roman"/>
-          <w:b/>
-          <w:spacing w:val="4"/>
-          <w:sz w:val="24"/>
-          <w:szCs w:val="24"/>
-        </w:rPr>
-        <w:t>ducation</w:t>
-      </w:r>
-    </w:p>
-    <w:p>
-      <w:pPr>
-        <w:spacing w:after="0" w:line="276" w:lineRule="auto"/>
-        <w:rPr>
-          <w:rFonts w:ascii="Times New Roman" w:hAnsi="Times New Roman" w:cs="Times New Roman"/>
-          <w:spacing w:val="4"/>
-          <w:sz w:val="24"/>
-          <w:szCs w:val="24"/>
-        </w:rPr>
-      </w:pPr>
-      <w:r>
-        <w:rPr>
-          <w:rFonts w:ascii="Times New Roman" w:hAnsi="Times New Roman" w:cs="Times New Roman"/>
-          <w:spacing w:val="4"/>
-          <w:sz w:val="24"/>
-          <w:szCs w:val="24"/>
-        </w:rPr>
-        <w:t>Dec 2019</w:t>
-      </w:r>
-      <w:r>
-        <w:rPr>
-          <w:rFonts w:ascii="Times New Roman" w:hAnsi="Times New Roman" w:cs="Times New Roman"/>
-          <w:spacing w:val="4"/>
-          <w:sz w:val="24"/>
-          <w:szCs w:val="24"/>
-        </w:rPr>
-        <w:tab/>
-      </w:r>
-      <w:r>
-        <w:rPr>
-          <w:rFonts w:ascii="Times New Roman" w:hAnsi="Times New Roman" w:cs="Times New Roman"/>
-          <w:spacing w:val="4"/>
-          <w:sz w:val="24"/>
-          <w:szCs w:val="24"/>
-        </w:rPr>
-        <w:t>British Columbia Institute of Technology, Burnab</w:t>
-      </w:r>
-      <w:r>
-        <w:rPr>
-          <w:rFonts w:ascii="Times New Roman" w:hAnsi="Times New Roman" w:cs="Times New Roman"/>
-          <w:spacing w:val="4"/>
-          <w:sz w:val="24"/>
-          <w:szCs w:val="24"/>
-        </w:rPr>
-        <w:t>y.</w:t>
-      </w:r>
-    </w:p>
-    <w:p>
-      <w:pPr>
-        <w:spacing w:after="0" w:line="276" w:lineRule="auto"/>
-        <w:rPr>
-          <w:rFonts w:ascii="Times New Roman" w:hAnsi="Times New Roman" w:cs="Times New Roman"/>
-          <w:spacing w:val="4"/>
-          <w:sz w:val="24"/>
-          <w:szCs w:val="24"/>
-        </w:rPr>
-      </w:pPr>
-      <w:r>
-        <w:rPr>
-          <w:rFonts w:ascii="Times New Roman" w:hAnsi="Times New Roman" w:cs="Times New Roman"/>
-          <w:spacing w:val="4"/>
-          <w:sz w:val="24"/>
-          <w:szCs w:val="24"/>
-        </w:rPr>
-        <w:t>Expected</w:t>
+        <w:pStyle w:val="Prrafodelista"/>
+        <w:numPr>
+          <w:ilvl w:val="0"/>
+          <w:numId w:val="11"/>
+        </w:numPr>
+        <w:spacing w:after="0" w:line="276" w:lineRule="auto"/>
+        <w:rPr>
+          <w:rFonts w:ascii="Times New Roman" w:hAnsi="Times New Roman" w:cs="Times New Roman"/>
+          <w:spacing w:val="4"/>
+          <w:sz w:val="24"/>
+          <w:szCs w:val="24"/>
+        </w:rPr>
+      </w:pPr>
+      <w:r>
+        <w:rPr>
+          <w:rFonts w:ascii="Times New Roman" w:hAnsi="Times New Roman" w:cs="Times New Roman"/>
+          <w:spacing w:val="4"/>
+          <w:sz w:val="24"/>
+          <w:szCs w:val="24"/>
+        </w:rPr>
+        <w:t>Developed</w:t>
       </w:r>
       <w:bookmarkStart w:id="0" w:name="_GoBack"/>
       <w:bookmarkEnd w:id="0"/>
@@ -2373,8 +2012,467 @@
           <w:sz w:val="24"/>
           <w:szCs w:val="24"/>
         </w:rPr>
+        <w:t xml:space="preserve"> a desktop application to collect information about taxes collected by lotteries in Colombia.</w:t>
+      </w:r>
+    </w:p>
+    <w:p>
+      <w:pPr>
+        <w:spacing w:after="0" w:line="276" w:lineRule="auto"/>
+        <w:rPr>
+          <w:rFonts w:ascii="Times New Roman" w:hAnsi="Times New Roman" w:cs="Times New Roman"/>
+          <w:spacing w:val="4"/>
+          <w:sz w:val="24"/>
+          <w:szCs w:val="24"/>
+        </w:rPr>
+      </w:pPr>
+    </w:p>
+    <w:p>
+      <w:pPr>
+        <w:spacing w:after="0" w:line="276" w:lineRule="auto"/>
+        <w:rPr>
+          <w:rFonts w:ascii="Times New Roman" w:hAnsi="Times New Roman" w:cs="Times New Roman"/>
+          <w:b/>
+          <w:spacing w:val="4"/>
+          <w:sz w:val="24"/>
+          <w:szCs w:val="24"/>
+        </w:rPr>
+      </w:pPr>
+      <w:r>
+        <w:rPr>
+          <w:rFonts w:ascii="Times New Roman" w:hAnsi="Times New Roman" w:cs="Times New Roman"/>
+          <w:b/>
+          <w:spacing w:val="4"/>
+          <w:sz w:val="24"/>
+          <w:szCs w:val="24"/>
+        </w:rPr>
+        <w:t>E</w:t>
+      </w:r>
+      <w:r>
+        <w:rPr>
+          <w:rFonts w:ascii="Times New Roman" w:hAnsi="Times New Roman" w:cs="Times New Roman"/>
+          <w:b/>
+          <w:spacing w:val="4"/>
+          <w:sz w:val="24"/>
+          <w:szCs w:val="24"/>
+        </w:rPr>
+        <w:t>ducation</w:t>
+      </w:r>
+    </w:p>
+    <w:p>
+      <w:pPr>
+        <w:spacing w:after="0" w:line="276" w:lineRule="auto"/>
+        <w:rPr>
+          <w:rFonts w:ascii="Times New Roman" w:hAnsi="Times New Roman" w:cs="Times New Roman"/>
+          <w:spacing w:val="4"/>
+          <w:sz w:val="24"/>
+          <w:szCs w:val="24"/>
+        </w:rPr>
+      </w:pPr>
+      <w:r>
+        <w:rPr>
+          <w:rFonts w:ascii="Times New Roman" w:hAnsi="Times New Roman" w:cs="Times New Roman"/>
+          <w:spacing w:val="4"/>
+          <w:sz w:val="24"/>
+          <w:szCs w:val="24"/>
+        </w:rPr>
+        <w:t>Dec 2019</w:t>
+      </w:r>
+      <w:r>
+        <w:rPr>
+          <w:rFonts w:ascii="Times New Roman" w:hAnsi="Times New Roman" w:cs="Times New Roman"/>
+          <w:spacing w:val="4"/>
+          <w:sz w:val="24"/>
+          <w:szCs w:val="24"/>
+        </w:rPr>
+        <w:tab/>
+      </w:r>
+      <w:r>
+        <w:rPr>
+          <w:rFonts w:ascii="Times New Roman" w:hAnsi="Times New Roman" w:cs="Times New Roman"/>
+          <w:spacing w:val="4"/>
+          <w:sz w:val="24"/>
+          <w:szCs w:val="24"/>
+        </w:rPr>
+        <w:t>British Columbia Institute of Technology, Burnab</w:t>
+      </w:r>
+      <w:r>
+        <w:rPr>
+          <w:rFonts w:ascii="Times New Roman" w:hAnsi="Times New Roman" w:cs="Times New Roman"/>
+          <w:spacing w:val="4"/>
+          <w:sz w:val="24"/>
+          <w:szCs w:val="24"/>
+        </w:rPr>
+        <w:t>y.</w:t>
+      </w:r>
+    </w:p>
+    <w:p>
+      <w:pPr>
+        <w:spacing w:after="0" w:line="276" w:lineRule="auto"/>
+        <w:rPr>
+          <w:rFonts w:ascii="Times New Roman" w:hAnsi="Times New Roman" w:cs="Times New Roman"/>
+          <w:spacing w:val="4"/>
+          <w:sz w:val="24"/>
+          <w:szCs w:val="24"/>
+        </w:rPr>
+      </w:pPr>
+      <w:r>
+        <w:rPr>
+          <w:rFonts w:ascii="Times New Roman" w:hAnsi="Times New Roman" w:cs="Times New Roman"/>
+          <w:spacing w:val="4"/>
+          <w:sz w:val="24"/>
+          <w:szCs w:val="24"/>
+        </w:rPr>
+        <w:t>Expected.</w:t>
+      </w:r>
+      <w:r>
+        <w:rPr>
+          <w:rFonts w:ascii="Times New Roman" w:hAnsi="Times New Roman" w:cs="Times New Roman"/>
+          <w:spacing w:val="4"/>
+          <w:sz w:val="24"/>
+          <w:szCs w:val="24"/>
+        </w:rPr>
+        <w:tab/>
+      </w:r>
+      <w:r>
+        <w:rPr>
+          <w:rFonts w:ascii="Times New Roman" w:hAnsi="Times New Roman" w:cs="Times New Roman"/>
+          <w:spacing w:val="4"/>
+          <w:sz w:val="24"/>
+          <w:szCs w:val="24"/>
+        </w:rPr>
+        <w:t>Certificate aggregate Business Fundamentals,</w:t>
+      </w:r>
+      <w:r>
+        <w:rPr>
+          <w:rFonts w:ascii="Times New Roman" w:hAnsi="Times New Roman" w:cs="Times New Roman"/>
+          <w:spacing w:val="4"/>
+          <w:sz w:val="24"/>
+          <w:szCs w:val="24"/>
+        </w:rPr>
+        <w:t xml:space="preserve"> </w:t>
+      </w:r>
+    </w:p>
+    <w:p>
+      <w:pPr>
+        <w:spacing w:after="0" w:line="276" w:lineRule="auto"/>
+        <w:rPr>
+          <w:rFonts w:ascii="Times New Roman" w:hAnsi="Times New Roman" w:cs="Times New Roman"/>
+          <w:spacing w:val="4"/>
+          <w:sz w:val="24"/>
+          <w:szCs w:val="24"/>
+        </w:rPr>
+      </w:pPr>
+      <w:r>
+        <w:rPr>
+          <w:rFonts w:ascii="Times New Roman" w:hAnsi="Times New Roman" w:cs="Times New Roman"/>
+          <w:spacing w:val="4"/>
+          <w:sz w:val="24"/>
+          <w:szCs w:val="24"/>
+        </w:rPr>
+        <w:t>April 2007</w:t>
+      </w:r>
+      <w:r>
+        <w:rPr>
+          <w:rFonts w:ascii="Times New Roman" w:hAnsi="Times New Roman" w:cs="Times New Roman"/>
+          <w:spacing w:val="4"/>
+          <w:sz w:val="24"/>
+          <w:szCs w:val="24"/>
+        </w:rPr>
+        <w:tab/>
+      </w:r>
+      <w:r>
+        <w:rPr>
+          <w:rFonts w:ascii="Times New Roman" w:hAnsi="Times New Roman" w:cs="Times New Roman"/>
+          <w:spacing w:val="4"/>
+          <w:sz w:val="24"/>
+          <w:szCs w:val="24"/>
+        </w:rPr>
+        <w:t>Andes University, Bogotá, C</w:t>
+      </w:r>
+      <w:r>
+        <w:rPr>
+          <w:rFonts w:ascii="Times New Roman" w:hAnsi="Times New Roman" w:cs="Times New Roman"/>
+          <w:spacing w:val="4"/>
+          <w:sz w:val="24"/>
+          <w:szCs w:val="24"/>
+        </w:rPr>
+        <w:t>OL.</w:t>
+      </w:r>
+    </w:p>
+    <w:p>
+      <w:pPr>
+        <w:spacing w:after="0" w:line="276" w:lineRule="auto"/>
+        <w:ind w:left="720" w:firstLine="720"/>
+        <w:rPr>
+          <w:rFonts w:ascii="Times New Roman" w:hAnsi="Times New Roman" w:cs="Times New Roman"/>
+          <w:spacing w:val="4"/>
+          <w:sz w:val="24"/>
+          <w:szCs w:val="24"/>
+        </w:rPr>
+      </w:pPr>
+      <w:r>
+        <w:rPr>
+          <w:rFonts w:ascii="Times New Roman" w:hAnsi="Times New Roman" w:cs="Times New Roman"/>
+          <w:spacing w:val="4"/>
+          <w:sz w:val="24"/>
+          <w:szCs w:val="24"/>
+        </w:rPr>
+        <w:t>Specialization in Software Const</w:t>
+      </w:r>
+      <w:r>
+        <w:rPr>
+          <w:rFonts w:ascii="Times New Roman" w:hAnsi="Times New Roman" w:cs="Times New Roman"/>
+          <w:spacing w:val="4"/>
+          <w:sz w:val="24"/>
+          <w:szCs w:val="24"/>
+        </w:rPr>
+        <w:t>r</w:t>
+      </w:r>
+      <w:r>
+        <w:rPr>
+          <w:rFonts w:ascii="Times New Roman" w:hAnsi="Times New Roman" w:cs="Times New Roman"/>
+          <w:spacing w:val="4"/>
+          <w:sz w:val="24"/>
+          <w:szCs w:val="24"/>
+        </w:rPr>
+        <w:t>uction.</w:t>
+      </w:r>
+    </w:p>
+    <w:p>
+      <w:pPr>
+        <w:spacing w:after="0" w:line="276" w:lineRule="auto"/>
+        <w:rPr>
+          <w:rFonts w:ascii="Times New Roman" w:hAnsi="Times New Roman" w:cs="Times New Roman"/>
+          <w:spacing w:val="4"/>
+          <w:sz w:val="24"/>
+          <w:szCs w:val="24"/>
+        </w:rPr>
+      </w:pPr>
+      <w:r>
+        <w:rPr>
+          <w:rFonts w:ascii="Times New Roman" w:hAnsi="Times New Roman" w:cs="Times New Roman"/>
+          <w:spacing w:val="4"/>
+          <w:sz w:val="24"/>
+          <w:szCs w:val="24"/>
+        </w:rPr>
+        <w:t>Dec 2002</w:t>
+      </w:r>
+      <w:r>
+        <w:rPr>
+          <w:rFonts w:ascii="Times New Roman" w:hAnsi="Times New Roman" w:cs="Times New Roman"/>
+          <w:spacing w:val="4"/>
+          <w:sz w:val="24"/>
+          <w:szCs w:val="24"/>
+        </w:rPr>
+        <w:tab/>
+      </w:r>
+      <w:r>
+        <w:rPr>
+          <w:rFonts w:ascii="Times New Roman" w:hAnsi="Times New Roman" w:cs="Times New Roman"/>
+          <w:spacing w:val="4"/>
+          <w:sz w:val="24"/>
+          <w:szCs w:val="24"/>
+        </w:rPr>
+        <w:t>Mariana University, Pasto, C</w:t>
+      </w:r>
+      <w:r>
+        <w:rPr>
+          <w:rFonts w:ascii="Times New Roman" w:hAnsi="Times New Roman" w:cs="Times New Roman"/>
+          <w:spacing w:val="4"/>
+          <w:sz w:val="24"/>
+          <w:szCs w:val="24"/>
+        </w:rPr>
+        <w:t>OL.</w:t>
+      </w:r>
+    </w:p>
+    <w:p>
+      <w:pPr>
+        <w:spacing w:after="0" w:line="276" w:lineRule="auto"/>
+        <w:ind w:left="1440"/>
+        <w:rPr>
+          <w:rFonts w:ascii="Times New Roman" w:hAnsi="Times New Roman" w:cs="Times New Roman"/>
+          <w:spacing w:val="4"/>
+          <w:sz w:val="24"/>
+          <w:szCs w:val="24"/>
+        </w:rPr>
+      </w:pPr>
+      <w:r>
+        <w:rPr>
+          <w:rFonts w:ascii="Times New Roman" w:hAnsi="Times New Roman" w:cs="Times New Roman"/>
+          <w:spacing w:val="4"/>
+          <w:sz w:val="24"/>
+          <w:szCs w:val="24"/>
+        </w:rPr>
+        <w:t>Systems Enginee</w:t>
+      </w:r>
+      <w:r>
+        <w:rPr>
+          <w:rFonts w:ascii="Times New Roman" w:hAnsi="Times New Roman" w:cs="Times New Roman"/>
+          <w:spacing w:val="4"/>
+          <w:sz w:val="24"/>
+          <w:szCs w:val="24"/>
+        </w:rPr>
+        <w:t>r Diploma.</w:t>
+      </w:r>
+      <w:r>
+        <w:rPr>
+          <w:rFonts w:ascii="Times New Roman" w:hAnsi="Times New Roman" w:cs="Times New Roman"/>
+          <w:spacing w:val="4"/>
+          <w:sz w:val="24"/>
+          <w:szCs w:val="24"/>
+        </w:rPr>
+        <w:t xml:space="preserve"> </w:t>
+      </w:r>
+    </w:p>
+    <w:p>
+      <w:pPr>
+        <w:spacing w:after="0" w:line="276" w:lineRule="auto"/>
+        <w:rPr>
+          <w:rFonts w:ascii="Times New Roman" w:hAnsi="Times New Roman" w:cs="Times New Roman"/>
+          <w:spacing w:val="4"/>
+          <w:sz w:val="24"/>
+          <w:szCs w:val="24"/>
+        </w:rPr>
+      </w:pPr>
+    </w:p>
+    <w:p>
+      <w:pPr>
+        <w:spacing w:after="0" w:line="276" w:lineRule="auto"/>
+        <w:rPr>
+          <w:rFonts w:ascii="Times New Roman" w:hAnsi="Times New Roman" w:cs="Times New Roman"/>
+          <w:b/>
+          <w:spacing w:val="4"/>
+          <w:sz w:val="24"/>
+          <w:szCs w:val="24"/>
+        </w:rPr>
+      </w:pPr>
+      <w:r>
+        <w:rPr>
+          <w:rFonts w:ascii="Times New Roman" w:hAnsi="Times New Roman" w:cs="Times New Roman"/>
+          <w:b/>
+          <w:spacing w:val="4"/>
+          <w:sz w:val="24"/>
+          <w:szCs w:val="24"/>
+        </w:rPr>
+        <w:t>IT P</w:t>
+      </w:r>
+      <w:r>
+        <w:rPr>
+          <w:rFonts w:ascii="Times New Roman" w:hAnsi="Times New Roman" w:cs="Times New Roman"/>
+          <w:b/>
+          <w:spacing w:val="4"/>
+          <w:sz w:val="24"/>
+          <w:szCs w:val="24"/>
+        </w:rPr>
+        <w:t>rofessional Certifications</w:t>
+      </w:r>
+    </w:p>
+    <w:p>
+      <w:pPr>
+        <w:spacing w:after="0" w:line="276" w:lineRule="auto"/>
+        <w:rPr>
+          <w:rFonts w:ascii="Times New Roman" w:hAnsi="Times New Roman" w:cs="Times New Roman"/>
+          <w:spacing w:val="4"/>
+          <w:sz w:val="24"/>
+          <w:szCs w:val="24"/>
+        </w:rPr>
+      </w:pPr>
+      <w:r>
+        <w:rPr>
+          <w:rFonts w:ascii="Times New Roman" w:hAnsi="Times New Roman" w:cs="Times New Roman"/>
+          <w:spacing w:val="4"/>
+          <w:sz w:val="24"/>
+          <w:szCs w:val="24"/>
+        </w:rPr>
+        <w:t>July 2018</w:t>
+      </w:r>
+      <w:r>
+        <w:rPr>
+          <w:rFonts w:ascii="Times New Roman" w:hAnsi="Times New Roman" w:cs="Times New Roman"/>
+          <w:spacing w:val="4"/>
+          <w:sz w:val="24"/>
+          <w:szCs w:val="24"/>
+        </w:rPr>
+        <w:tab/>
+      </w:r>
+      <w:r>
+        <w:rPr>
+          <w:rFonts w:ascii="Times New Roman" w:hAnsi="Times New Roman" w:cs="Times New Roman"/>
+          <w:spacing w:val="4"/>
+          <w:sz w:val="24"/>
+          <w:szCs w:val="24"/>
+        </w:rPr>
+        <w:t>Arcitura Education Inc.</w:t>
+      </w:r>
+    </w:p>
+    <w:p>
+      <w:pPr>
+        <w:pStyle w:val="Prrafodelista"/>
+        <w:spacing w:after="0" w:line="276" w:lineRule="auto"/>
+        <w:ind w:left="1080" w:firstLine="360"/>
+        <w:rPr>
+          <w:rFonts w:ascii="Times New Roman" w:hAnsi="Times New Roman" w:cs="Times New Roman"/>
+          <w:spacing w:val="4"/>
+          <w:sz w:val="24"/>
+          <w:szCs w:val="24"/>
+        </w:rPr>
+      </w:pPr>
+      <w:r>
+        <w:rPr>
+          <w:rFonts w:ascii="Times New Roman" w:hAnsi="Times New Roman" w:cs="Times New Roman"/>
+          <w:spacing w:val="4"/>
+          <w:sz w:val="24"/>
+          <w:szCs w:val="24"/>
+        </w:rPr>
+        <w:t>SOA Architect</w:t>
+      </w:r>
+      <w:r>
+        <w:rPr>
+          <w:rFonts w:ascii="Times New Roman" w:hAnsi="Times New Roman" w:cs="Times New Roman"/>
+          <w:spacing w:val="4"/>
+          <w:sz w:val="24"/>
+          <w:szCs w:val="24"/>
+        </w:rPr>
         <w:t>.</w:t>
       </w:r>
+    </w:p>
+    <w:p>
+      <w:pPr>
+        <w:spacing w:after="0" w:line="276" w:lineRule="auto"/>
+        <w:rPr>
+          <w:rFonts w:ascii="Times New Roman" w:hAnsi="Times New Roman" w:cs="Times New Roman"/>
+          <w:spacing w:val="4"/>
+          <w:sz w:val="24"/>
+          <w:szCs w:val="24"/>
+        </w:rPr>
+      </w:pPr>
+      <w:r>
+        <w:rPr>
+          <w:rFonts w:ascii="Times New Roman" w:hAnsi="Times New Roman" w:cs="Times New Roman"/>
+          <w:spacing w:val="4"/>
+          <w:sz w:val="24"/>
+          <w:szCs w:val="24"/>
+        </w:rPr>
+        <w:t>Oct</w:t>
+      </w:r>
+      <w:r>
+        <w:rPr>
+          <w:rFonts w:ascii="Times New Roman" w:hAnsi="Times New Roman" w:cs="Times New Roman"/>
+          <w:spacing w:val="4"/>
+          <w:sz w:val="24"/>
+          <w:szCs w:val="24"/>
+        </w:rPr>
+        <w:t xml:space="preserve"> </w:t>
+      </w:r>
+      <w:r>
+        <w:rPr>
+          <w:rFonts w:ascii="Times New Roman" w:hAnsi="Times New Roman" w:cs="Times New Roman"/>
+          <w:spacing w:val="4"/>
+          <w:sz w:val="24"/>
+          <w:szCs w:val="24"/>
+        </w:rPr>
+        <w:t>2014</w:t>
+      </w:r>
       <w:r>
         <w:rPr>
           <w:rFonts w:ascii="Times New Roman" w:hAnsi="Times New Roman" w:cs="Times New Roman"/>
@@ -2391,16 +2489,16 @@
           <w:sz w:val="24"/>
           <w:szCs w:val="24"/>
         </w:rPr>
-        <w:t xml:space="preserve">Certificate aggregate </w:t>
-      </w:r>
-      <w:r>
-        <w:rPr>
-          <w:rFonts w:ascii="Times New Roman" w:hAnsi="Times New Roman" w:cs="Times New Roman"/>
-          <w:spacing w:val="4"/>
-          <w:sz w:val="24"/>
-          <w:szCs w:val="24"/>
-        </w:rPr>
-        <w:t>Business Fundamentals,</w:t>
+        <w:t>Carnegie Mellon University</w:t>
+      </w:r>
+      <w:r>
+        <w:rPr>
+          <w:rFonts w:ascii="Times New Roman" w:hAnsi="Times New Roman" w:cs="Times New Roman"/>
+          <w:spacing w:val="4"/>
+          <w:sz w:val="24"/>
+          <w:szCs w:val="24"/>
+        </w:rPr>
+        <w:t>.</w:t>
       </w:r>
       <w:r>
         <w:rPr>
@@ -2414,22 +2512,71 @@
     </w:p>
     <w:p>
       <w:pPr>
-        <w:spacing w:after="0" w:line="276" w:lineRule="auto"/>
-        <w:rPr>
-          <w:rFonts w:ascii="Times New Roman" w:hAnsi="Times New Roman" w:cs="Times New Roman"/>
-          <w:spacing w:val="4"/>
-          <w:sz w:val="24"/>
-          <w:szCs w:val="24"/>
-        </w:rPr>
-      </w:pPr>
-      <w:r>
-        <w:rPr>
-          <w:rFonts w:ascii="Times New Roman" w:hAnsi="Times New Roman" w:cs="Times New Roman"/>
-          <w:spacing w:val="4"/>
-          <w:sz w:val="24"/>
-          <w:szCs w:val="24"/>
-        </w:rPr>
-        <w:t>April 2007</w:t>
+        <w:pStyle w:val="Prrafodelista"/>
+        <w:spacing w:after="0" w:line="276" w:lineRule="auto"/>
+        <w:ind w:left="1080" w:firstLine="360"/>
+        <w:rPr>
+          <w:rFonts w:ascii="Times New Roman" w:hAnsi="Times New Roman" w:cs="Times New Roman"/>
+          <w:spacing w:val="4"/>
+          <w:sz w:val="24"/>
+          <w:szCs w:val="24"/>
+        </w:rPr>
+      </w:pPr>
+      <w:r>
+        <w:rPr>
+          <w:rFonts w:ascii="Times New Roman" w:hAnsi="Times New Roman" w:cs="Times New Roman"/>
+          <w:spacing w:val="4"/>
+          <w:sz w:val="24"/>
+          <w:szCs w:val="24"/>
+        </w:rPr>
+        <w:t>Certified PSP Developer</w:t>
+      </w:r>
+      <w:r>
+        <w:rPr>
+          <w:rFonts w:ascii="Times New Roman" w:hAnsi="Times New Roman" w:cs="Times New Roman"/>
+          <w:spacing w:val="4"/>
+          <w:sz w:val="24"/>
+          <w:szCs w:val="24"/>
+        </w:rPr>
+        <w:t>.</w:t>
+      </w:r>
+    </w:p>
+    <w:p>
+      <w:pPr>
+        <w:spacing w:after="0" w:line="276" w:lineRule="auto"/>
+        <w:rPr>
+          <w:rFonts w:ascii="Times New Roman" w:hAnsi="Times New Roman" w:cs="Times New Roman"/>
+          <w:spacing w:val="4"/>
+          <w:sz w:val="24"/>
+          <w:szCs w:val="24"/>
+        </w:rPr>
+      </w:pPr>
+      <w:r>
+        <w:rPr>
+          <w:rFonts w:ascii="Times New Roman" w:hAnsi="Times New Roman" w:cs="Times New Roman"/>
+          <w:spacing w:val="4"/>
+          <w:sz w:val="24"/>
+          <w:szCs w:val="24"/>
+        </w:rPr>
+        <w:t>Nov</w:t>
+      </w:r>
+      <w:r>
+        <w:rPr>
+          <w:rFonts w:ascii="Times New Roman" w:hAnsi="Times New Roman" w:cs="Times New Roman"/>
+          <w:spacing w:val="4"/>
+          <w:sz w:val="24"/>
+          <w:szCs w:val="24"/>
+        </w:rPr>
+        <w:t xml:space="preserve"> </w:t>
+      </w:r>
+      <w:r>
+        <w:rPr>
+          <w:rFonts w:ascii="Times New Roman" w:hAnsi="Times New Roman" w:cs="Times New Roman"/>
+          <w:spacing w:val="4"/>
+          <w:sz w:val="24"/>
+          <w:szCs w:val="24"/>
+        </w:rPr>
+        <w:t>2011</w:t>
       </w:r>
       <w:r>
         <w:rPr>
@@ -2447,73 +2594,7 @@
           <w:sz w:val="24"/>
           <w:szCs w:val="24"/>
         </w:rPr>
-        <w:t>Andes University, Bogotá, C</w:t>
-      </w:r>
-      <w:r>
-        <w:rPr>
-          <w:rFonts w:ascii="Times New Roman" w:hAnsi="Times New Roman" w:cs="Times New Roman"/>
-          <w:spacing w:val="4"/>
-          <w:sz w:val="24"/>
-          <w:szCs w:val="24"/>
-        </w:rPr>
-        <w:t>OL.</w:t>
-      </w:r>
-    </w:p>
-    <w:p>
-      <w:pPr>
-        <w:spacing w:after="0" w:line="276" w:lineRule="auto"/>
-        <w:ind w:left="720" w:firstLine="720"/>
-        <w:rPr>
-          <w:rFonts w:ascii="Times New Roman" w:hAnsi="Times New Roman" w:cs="Times New Roman"/>
-          <w:spacing w:val="4"/>
-          <w:sz w:val="24"/>
-          <w:szCs w:val="24"/>
-        </w:rPr>
-      </w:pPr>
-      <w:r>
-        <w:rPr>
-          <w:rFonts w:ascii="Times New Roman" w:hAnsi="Times New Roman" w:cs="Times New Roman"/>
-          <w:spacing w:val="4"/>
-          <w:sz w:val="24"/>
-          <w:szCs w:val="24"/>
-        </w:rPr>
-        <w:t>Specialization in S</w:t>
-      </w:r>
-      <w:r>
-        <w:rPr>
-          <w:rFonts w:ascii="Times New Roman" w:hAnsi="Times New Roman" w:cs="Times New Roman"/>
-          <w:spacing w:val="4"/>
-          <w:sz w:val="24"/>
-          <w:szCs w:val="24"/>
-        </w:rPr>
-        <w:t>oftware</w:t>
-      </w:r>
-      <w:r>
-        <w:rPr>
-          <w:rFonts w:ascii="Times New Roman" w:hAnsi="Times New Roman" w:cs="Times New Roman"/>
-          <w:spacing w:val="4"/>
-          <w:sz w:val="24"/>
-          <w:szCs w:val="24"/>
-        </w:rPr>
-        <w:t xml:space="preserve"> Const</w:t>
-      </w:r>
-      <w:r>
-        <w:rPr>
-          <w:rFonts w:ascii="Times New Roman" w:hAnsi="Times New Roman" w:cs="Times New Roman"/>
-          <w:spacing w:val="4"/>
-          <w:sz w:val="24"/>
-          <w:szCs w:val="24"/>
-        </w:rPr>
-        <w:t>r</w:t>
-      </w:r>
-      <w:r>
-        <w:rPr>
-          <w:rFonts w:ascii="Times New Roman" w:hAnsi="Times New Roman" w:cs="Times New Roman"/>
-          <w:spacing w:val="4"/>
-          <w:sz w:val="24"/>
-          <w:szCs w:val="24"/>
-        </w:rPr>
-        <w:t>uction</w:t>
+        <w:t>Carnegie Mellon University</w:t>
       </w:r>
       <w:r>
         <w:rPr>
@@ -2527,22 +2608,44 @@
     </w:p>
     <w:p>
       <w:pPr>
-        <w:spacing w:after="0" w:line="276" w:lineRule="auto"/>
-        <w:rPr>
-          <w:rFonts w:ascii="Times New Roman" w:hAnsi="Times New Roman" w:cs="Times New Roman"/>
-          <w:spacing w:val="4"/>
-          <w:sz w:val="24"/>
-          <w:szCs w:val="24"/>
-        </w:rPr>
-      </w:pPr>
-      <w:r>
-        <w:rPr>
-          <w:rFonts w:ascii="Times New Roman" w:hAnsi="Times New Roman" w:cs="Times New Roman"/>
-          <w:spacing w:val="4"/>
-          <w:sz w:val="24"/>
-          <w:szCs w:val="24"/>
-        </w:rPr>
-        <w:t>Dec 2002</w:t>
+        <w:pStyle w:val="Prrafodelista"/>
+        <w:spacing w:after="0" w:line="276" w:lineRule="auto"/>
+        <w:ind w:left="1080" w:firstLine="360"/>
+        <w:rPr>
+          <w:rFonts w:ascii="Times New Roman" w:hAnsi="Times New Roman" w:cs="Times New Roman"/>
+          <w:spacing w:val="4"/>
+          <w:sz w:val="24"/>
+          <w:szCs w:val="24"/>
+        </w:rPr>
+      </w:pPr>
+      <w:r>
+        <w:rPr>
+          <w:rFonts w:ascii="Times New Roman" w:hAnsi="Times New Roman" w:cs="Times New Roman"/>
+          <w:spacing w:val="4"/>
+          <w:sz w:val="24"/>
+          <w:szCs w:val="24"/>
+        </w:rPr>
+        <w:t>Architecting Enterprise Systems.</w:t>
+      </w:r>
+    </w:p>
+    <w:p>
+      <w:pPr>
+        <w:spacing w:after="0" w:line="276" w:lineRule="auto"/>
+        <w:rPr>
+          <w:rFonts w:ascii="Times New Roman" w:hAnsi="Times New Roman" w:cs="Times New Roman"/>
+          <w:spacing w:val="4"/>
+          <w:sz w:val="24"/>
+          <w:szCs w:val="24"/>
+        </w:rPr>
+      </w:pPr>
+      <w:r>
+        <w:rPr>
+          <w:rFonts w:ascii="Times New Roman" w:hAnsi="Times New Roman" w:cs="Times New Roman"/>
+          <w:spacing w:val="4"/>
+          <w:sz w:val="24"/>
+          <w:szCs w:val="24"/>
+        </w:rPr>
+        <w:t>Dec 2010</w:t>
       </w:r>
       <w:r>
         <w:rPr>
@@ -2552,54 +2655,67 @@
           <w:szCs w:val="24"/>
         </w:rPr>
         <w:tab/>
-      </w:r>
-      <w:r>
-        <w:rPr>
-          <w:rFonts w:ascii="Times New Roman" w:hAnsi="Times New Roman" w:cs="Times New Roman"/>
-          <w:spacing w:val="4"/>
-          <w:sz w:val="24"/>
-          <w:szCs w:val="24"/>
-        </w:rPr>
-        <w:t>Mariana University, Pasto, C</w:t>
-      </w:r>
-      <w:r>
-        <w:rPr>
-          <w:rFonts w:ascii="Times New Roman" w:hAnsi="Times New Roman" w:cs="Times New Roman"/>
-          <w:spacing w:val="4"/>
-          <w:sz w:val="24"/>
-          <w:szCs w:val="24"/>
-        </w:rPr>
-        <w:t>OL.</w:t>
-      </w:r>
-    </w:p>
-    <w:p>
-      <w:pPr>
-        <w:spacing w:after="0" w:line="276" w:lineRule="auto"/>
-        <w:ind w:left="1440"/>
-        <w:rPr>
-          <w:rFonts w:ascii="Times New Roman" w:hAnsi="Times New Roman" w:cs="Times New Roman"/>
-          <w:spacing w:val="4"/>
-          <w:sz w:val="24"/>
-          <w:szCs w:val="24"/>
-        </w:rPr>
-      </w:pPr>
-      <w:r>
-        <w:rPr>
-          <w:rFonts w:ascii="Times New Roman" w:hAnsi="Times New Roman" w:cs="Times New Roman"/>
-          <w:spacing w:val="4"/>
-          <w:sz w:val="24"/>
-          <w:szCs w:val="24"/>
-        </w:rPr>
-        <w:t>Systems Enginee</w:t>
-      </w:r>
-      <w:r>
-        <w:rPr>
-          <w:rFonts w:ascii="Times New Roman" w:hAnsi="Times New Roman" w:cs="Times New Roman"/>
-          <w:spacing w:val="4"/>
-          <w:sz w:val="24"/>
-          <w:szCs w:val="24"/>
-        </w:rPr>
-        <w:t>r Diploma.</w:t>
+        <w:t>Microsoft</w:t>
+      </w:r>
+      <w:r>
+        <w:rPr>
+          <w:rFonts w:ascii="Times New Roman" w:hAnsi="Times New Roman" w:cs="Times New Roman"/>
+          <w:spacing w:val="4"/>
+          <w:sz w:val="24"/>
+          <w:szCs w:val="24"/>
+        </w:rPr>
+        <w:t>.</w:t>
+      </w:r>
+    </w:p>
+    <w:p>
+      <w:pPr>
+        <w:pStyle w:val="Prrafodelista"/>
+        <w:spacing w:after="0" w:line="276" w:lineRule="auto"/>
+        <w:ind w:left="1080" w:firstLine="360"/>
+        <w:rPr>
+          <w:rFonts w:ascii="Times New Roman" w:hAnsi="Times New Roman" w:cs="Times New Roman"/>
+          <w:spacing w:val="4"/>
+          <w:sz w:val="24"/>
+          <w:szCs w:val="24"/>
+        </w:rPr>
+      </w:pPr>
+      <w:r>
+        <w:rPr>
+          <w:rFonts w:ascii="Times New Roman" w:hAnsi="Times New Roman" w:cs="Times New Roman"/>
+          <w:spacing w:val="4"/>
+          <w:sz w:val="24"/>
+          <w:szCs w:val="24"/>
+        </w:rPr>
+        <w:t>NET Framework 3.5, ASP.NET Application Development</w:t>
+      </w:r>
+      <w:r>
+        <w:rPr>
+          <w:rFonts w:ascii="Times New Roman" w:hAnsi="Times New Roman" w:cs="Times New Roman"/>
+          <w:spacing w:val="4"/>
+          <w:sz w:val="24"/>
+          <w:szCs w:val="24"/>
+        </w:rPr>
+        <w:t>.</w:t>
+      </w:r>
+    </w:p>
+    <w:p>
+      <w:pPr>
+        <w:spacing w:after="0" w:line="276" w:lineRule="auto"/>
+        <w:rPr>
+          <w:rFonts w:ascii="Times New Roman" w:hAnsi="Times New Roman" w:cs="Times New Roman"/>
+          <w:spacing w:val="4"/>
+          <w:sz w:val="24"/>
+          <w:szCs w:val="24"/>
+        </w:rPr>
+      </w:pPr>
+      <w:r>
+        <w:rPr>
+          <w:rFonts w:ascii="Times New Roman" w:hAnsi="Times New Roman" w:cs="Times New Roman"/>
+          <w:spacing w:val="4"/>
+          <w:sz w:val="24"/>
+          <w:szCs w:val="24"/>
+        </w:rPr>
+        <w:t>Nov</w:t>
       </w:r>
       <w:r>
         <w:rPr>
@@ -2610,68 +2726,23 @@
         </w:rPr>
         <w:t xml:space="preserve"> </w:t>
       </w:r>
-    </w:p>
-    <w:p>
-      <w:pPr>
-        <w:spacing w:after="0" w:line="276" w:lineRule="auto"/>
-        <w:rPr>
-          <w:rFonts w:ascii="Times New Roman" w:hAnsi="Times New Roman" w:cs="Times New Roman"/>
-          <w:spacing w:val="4"/>
-          <w:sz w:val="24"/>
-          <w:szCs w:val="24"/>
-        </w:rPr>
-      </w:pPr>
-    </w:p>
-    <w:p>
-      <w:pPr>
-        <w:spacing w:after="0" w:line="276" w:lineRule="auto"/>
-        <w:rPr>
-          <w:rFonts w:ascii="Times New Roman" w:hAnsi="Times New Roman" w:cs="Times New Roman"/>
-          <w:b/>
-          <w:spacing w:val="4"/>
-          <w:sz w:val="24"/>
-          <w:szCs w:val="24"/>
-        </w:rPr>
-      </w:pPr>
-      <w:r>
-        <w:rPr>
-          <w:rFonts w:ascii="Times New Roman" w:hAnsi="Times New Roman" w:cs="Times New Roman"/>
-          <w:b/>
-          <w:spacing w:val="4"/>
-          <w:sz w:val="24"/>
-          <w:szCs w:val="24"/>
-        </w:rPr>
-        <w:t>IT P</w:t>
-      </w:r>
-      <w:r>
-        <w:rPr>
-          <w:rFonts w:ascii="Times New Roman" w:hAnsi="Times New Roman" w:cs="Times New Roman"/>
-          <w:b/>
-          <w:spacing w:val="4"/>
-          <w:sz w:val="24"/>
-          <w:szCs w:val="24"/>
-        </w:rPr>
-        <w:t>rofessional Certifications</w:t>
-      </w:r>
-    </w:p>
-    <w:p>
-      <w:pPr>
-        <w:spacing w:after="0" w:line="276" w:lineRule="auto"/>
-        <w:rPr>
-          <w:rFonts w:ascii="Times New Roman" w:hAnsi="Times New Roman" w:cs="Times New Roman"/>
-          <w:spacing w:val="4"/>
-          <w:sz w:val="24"/>
-          <w:szCs w:val="24"/>
-        </w:rPr>
-      </w:pPr>
-      <w:r>
-        <w:rPr>
-          <w:rFonts w:ascii="Times New Roman" w:hAnsi="Times New Roman" w:cs="Times New Roman"/>
-          <w:spacing w:val="4"/>
-          <w:sz w:val="24"/>
-          <w:szCs w:val="24"/>
-        </w:rPr>
-        <w:t>July 2018</w:t>
+      <w:r>
+        <w:rPr>
+          <w:rFonts w:ascii="Times New Roman" w:hAnsi="Times New Roman" w:cs="Times New Roman"/>
+          <w:spacing w:val="4"/>
+          <w:sz w:val="24"/>
+          <w:szCs w:val="24"/>
+        </w:rPr>
+        <w:t>2008</w:t>
+      </w:r>
+      <w:r>
+        <w:rPr>
+          <w:rFonts w:ascii="Times New Roman" w:hAnsi="Times New Roman" w:cs="Times New Roman"/>
+          <w:spacing w:val="4"/>
+          <w:sz w:val="24"/>
+          <w:szCs w:val="24"/>
+        </w:rPr>
+        <w:t xml:space="preserve"> </w:t>
       </w:r>
       <w:r>
         <w:rPr>
@@ -2681,15 +2752,25 @@
           <w:szCs w:val="24"/>
         </w:rPr>
         <w:tab/>
-      </w:r>
-      <w:r>
-        <w:rPr>
-          <w:rFonts w:ascii="Times New Roman" w:hAnsi="Times New Roman" w:cs="Times New Roman"/>
-          <w:spacing w:val="4"/>
-          <w:sz w:val="24"/>
-          <w:szCs w:val="24"/>
-        </w:rPr>
-        <w:t>Arcitura Education Inc.</w:t>
+        <w:t>Microsoft</w:t>
+      </w:r>
+      <w:r>
+        <w:rPr>
+          <w:rFonts w:ascii="Times New Roman" w:hAnsi="Times New Roman" w:cs="Times New Roman"/>
+          <w:spacing w:val="4"/>
+          <w:sz w:val="24"/>
+          <w:szCs w:val="24"/>
+        </w:rPr>
+        <w:t>.</w:t>
+      </w:r>
+      <w:r>
+        <w:rPr>
+          <w:rFonts w:ascii="Times New Roman" w:hAnsi="Times New Roman" w:cs="Times New Roman"/>
+          <w:spacing w:val="4"/>
+          <w:sz w:val="24"/>
+          <w:szCs w:val="24"/>
+        </w:rPr>
+        <w:tab/>
       </w:r>
     </w:p>
     <w:p>
@@ -2711,7 +2792,7 @@
           <w:sz w:val="24"/>
           <w:szCs w:val="24"/>
         </w:rPr>
-        <w:t>SOA Architect</w:t>
+        <w:t>Technology Specialist .NET Framework Web Applications</w:t>
       </w:r>
       <w:r>
         <w:rPr>
@@ -2740,25 +2821,7 @@
           <w:sz w:val="24"/>
           <w:szCs w:val="24"/>
         </w:rPr>
-        <w:t>Oct</w:t>
-      </w:r>
-      <w:r>
-        <w:rPr>
-          <w:rFonts w:ascii="Times New Roman" w:hAnsi="Times New Roman" w:cs="Times New Roman"/>
-          <w:spacing w:val="4"/>
-          <w:sz w:val="24"/>
-          <w:szCs w:val="24"/>
-        </w:rPr>
-        <w:t xml:space="preserve"> </w:t>
-      </w:r>
-      <w:r>
-        <w:rPr>
-          <w:rFonts w:ascii="Times New Roman" w:hAnsi="Times New Roman" w:cs="Times New Roman"/>
-          <w:spacing w:val="4"/>
-          <w:sz w:val="24"/>
-          <w:szCs w:val="24"/>
-        </w:rPr>
-        <w:t>2014</w:t>
+        <w:t>Aug 2007</w:t>
       </w:r>
       <w:r>
         <w:rPr>
@@ -2768,15 +2831,7 @@
           <w:szCs w:val="24"/>
         </w:rPr>
         <w:tab/>
-      </w:r>
-      <w:r>
-        <w:rPr>
-          <w:rFonts w:ascii="Times New Roman" w:hAnsi="Times New Roman" w:cs="Times New Roman"/>
-          <w:spacing w:val="4"/>
-          <w:sz w:val="24"/>
-          <w:szCs w:val="24"/>
-        </w:rPr>
-        <w:t>Carnegie Mellon University</w:t>
+        <w:t>Microsoft</w:t>
       </w:r>
       <w:r>
         <w:rPr>
@@ -2794,7 +2849,7 @@
           <w:sz w:val="24"/>
           <w:szCs w:val="24"/>
         </w:rPr>
-        <w:t xml:space="preserve"> </w:t>
+        <w:tab/>
       </w:r>
     </w:p>
     <w:p>
@@ -2816,7 +2871,7 @@
           <w:sz w:val="24"/>
           <w:szCs w:val="24"/>
         </w:rPr>
-        <w:t>Certified PSP Developer</w:t>
+        <w:t>70-528 Microsoft .NET Framework 2.0 - Web Based Client</w:t>
       </w:r>
       <w:r>
         <w:rPr>
@@ -2845,25 +2900,7 @@
           <w:sz w:val="24"/>
           <w:szCs w:val="24"/>
         </w:rPr>
-        <w:t>Nov</w:t>
-      </w:r>
-      <w:r>
-        <w:rPr>
-          <w:rFonts w:ascii="Times New Roman" w:hAnsi="Times New Roman" w:cs="Times New Roman"/>
-          <w:spacing w:val="4"/>
-          <w:sz w:val="24"/>
-          <w:szCs w:val="24"/>
-        </w:rPr>
-        <w:t xml:space="preserve"> </w:t>
-      </w:r>
-      <w:r>
-        <w:rPr>
-          <w:rFonts w:ascii="Times New Roman" w:hAnsi="Times New Roman" w:cs="Times New Roman"/>
-          <w:spacing w:val="4"/>
-          <w:sz w:val="24"/>
-          <w:szCs w:val="24"/>
-        </w:rPr>
-        <w:t>2011</w:t>
+        <w:t>July 2007</w:t>
       </w:r>
       <w:r>
         <w:rPr>
@@ -2873,371 +2910,6 @@
           <w:szCs w:val="24"/>
         </w:rPr>
         <w:tab/>
-      </w:r>
-      <w:r>
-        <w:rPr>
-          <w:rFonts w:ascii="Times New Roman" w:hAnsi="Times New Roman" w:cs="Times New Roman"/>
-          <w:spacing w:val="4"/>
-          <w:sz w:val="24"/>
-          <w:szCs w:val="24"/>
-        </w:rPr>
-        <w:t>Carnegie Mellon University</w:t>
-      </w:r>
-      <w:r>
-        <w:rPr>
-          <w:rFonts w:ascii="Times New Roman" w:hAnsi="Times New Roman" w:cs="Times New Roman"/>
-          <w:spacing w:val="4"/>
-          <w:sz w:val="24"/>
-          <w:szCs w:val="24"/>
-        </w:rPr>
-        <w:t>.</w:t>
-      </w:r>
-    </w:p>
-    <w:p>
-      <w:pPr>
-        <w:pStyle w:val="Prrafodelista"/>
-        <w:spacing w:after="0" w:line="276" w:lineRule="auto"/>
-        <w:ind w:left="1080" w:firstLine="360"/>
-        <w:rPr>
-          <w:rFonts w:ascii="Times New Roman" w:hAnsi="Times New Roman" w:cs="Times New Roman"/>
-          <w:spacing w:val="4"/>
-          <w:sz w:val="24"/>
-          <w:szCs w:val="24"/>
-        </w:rPr>
-      </w:pPr>
-      <w:r>
-        <w:rPr>
-          <w:rFonts w:ascii="Times New Roman" w:hAnsi="Times New Roman" w:cs="Times New Roman"/>
-          <w:spacing w:val="4"/>
-          <w:sz w:val="24"/>
-          <w:szCs w:val="24"/>
-        </w:rPr>
-        <w:t>Architecting Enterprise Systems</w:t>
-      </w:r>
-      <w:r>
-        <w:rPr>
-          <w:rFonts w:ascii="Times New Roman" w:hAnsi="Times New Roman" w:cs="Times New Roman"/>
-          <w:spacing w:val="4"/>
-          <w:sz w:val="24"/>
-          <w:szCs w:val="24"/>
-        </w:rPr>
-        <w:t>.</w:t>
-      </w:r>
-    </w:p>
-    <w:p>
-      <w:pPr>
-        <w:spacing w:after="0" w:line="276" w:lineRule="auto"/>
-        <w:rPr>
-          <w:rFonts w:ascii="Times New Roman" w:hAnsi="Times New Roman" w:cs="Times New Roman"/>
-          <w:spacing w:val="4"/>
-          <w:sz w:val="24"/>
-          <w:szCs w:val="24"/>
-        </w:rPr>
-      </w:pPr>
-      <w:r>
-        <w:rPr>
-          <w:rFonts w:ascii="Times New Roman" w:hAnsi="Times New Roman" w:cs="Times New Roman"/>
-          <w:spacing w:val="4"/>
-          <w:sz w:val="24"/>
-          <w:szCs w:val="24"/>
-        </w:rPr>
-        <w:t>Dec 2010</w:t>
-      </w:r>
-      <w:r>
-        <w:rPr>
-          <w:rFonts w:ascii="Times New Roman" w:hAnsi="Times New Roman" w:cs="Times New Roman"/>
-          <w:spacing w:val="4"/>
-          <w:sz w:val="24"/>
-          <w:szCs w:val="24"/>
-        </w:rPr>
-        <w:tab/>
-      </w:r>
-      <w:r>
-        <w:rPr>
-          <w:rFonts w:ascii="Times New Roman" w:hAnsi="Times New Roman" w:cs="Times New Roman"/>
-          <w:spacing w:val="4"/>
-          <w:sz w:val="24"/>
-          <w:szCs w:val="24"/>
-        </w:rPr>
-        <w:t>Microsoft</w:t>
-      </w:r>
-      <w:r>
-        <w:rPr>
-          <w:rFonts w:ascii="Times New Roman" w:hAnsi="Times New Roman" w:cs="Times New Roman"/>
-          <w:spacing w:val="4"/>
-          <w:sz w:val="24"/>
-          <w:szCs w:val="24"/>
-        </w:rPr>
-        <w:t>.</w:t>
-      </w:r>
-    </w:p>
-    <w:p>
-      <w:pPr>
-        <w:pStyle w:val="Prrafodelista"/>
-        <w:spacing w:after="0" w:line="276" w:lineRule="auto"/>
-        <w:ind w:left="1080" w:firstLine="360"/>
-        <w:rPr>
-          <w:rFonts w:ascii="Times New Roman" w:hAnsi="Times New Roman" w:cs="Times New Roman"/>
-          <w:spacing w:val="4"/>
-          <w:sz w:val="24"/>
-          <w:szCs w:val="24"/>
-        </w:rPr>
-      </w:pPr>
-      <w:r>
-        <w:rPr>
-          <w:rFonts w:ascii="Times New Roman" w:hAnsi="Times New Roman" w:cs="Times New Roman"/>
-          <w:spacing w:val="4"/>
-          <w:sz w:val="24"/>
-          <w:szCs w:val="24"/>
-        </w:rPr>
-        <w:t>NET Framework 3.5, ASP.NET Application Development</w:t>
-      </w:r>
-      <w:r>
-        <w:rPr>
-          <w:rFonts w:ascii="Times New Roman" w:hAnsi="Times New Roman" w:cs="Times New Roman"/>
-          <w:spacing w:val="4"/>
-          <w:sz w:val="24"/>
-          <w:szCs w:val="24"/>
-        </w:rPr>
-        <w:t>.</w:t>
-      </w:r>
-    </w:p>
-    <w:p>
-      <w:pPr>
-        <w:spacing w:after="0" w:line="276" w:lineRule="auto"/>
-        <w:rPr>
-          <w:rFonts w:ascii="Times New Roman" w:hAnsi="Times New Roman" w:cs="Times New Roman"/>
-          <w:spacing w:val="4"/>
-          <w:sz w:val="24"/>
-          <w:szCs w:val="24"/>
-        </w:rPr>
-      </w:pPr>
-      <w:r>
-        <w:rPr>
-          <w:rFonts w:ascii="Times New Roman" w:hAnsi="Times New Roman" w:cs="Times New Roman"/>
-          <w:spacing w:val="4"/>
-          <w:sz w:val="24"/>
-          <w:szCs w:val="24"/>
-        </w:rPr>
-        <w:t>Nov</w:t>
-      </w:r>
-      <w:r>
-        <w:rPr>
-          <w:rFonts w:ascii="Times New Roman" w:hAnsi="Times New Roman" w:cs="Times New Roman"/>
-          <w:spacing w:val="4"/>
-          <w:sz w:val="24"/>
-          <w:szCs w:val="24"/>
-        </w:rPr>
-        <w:t xml:space="preserve"> </w:t>
-      </w:r>
-      <w:r>
-        <w:rPr>
-          <w:rFonts w:ascii="Times New Roman" w:hAnsi="Times New Roman" w:cs="Times New Roman"/>
-          <w:spacing w:val="4"/>
-          <w:sz w:val="24"/>
-          <w:szCs w:val="24"/>
-        </w:rPr>
-        <w:t>2008</w:t>
-      </w:r>
-      <w:r>
-        <w:rPr>
-          <w:rFonts w:ascii="Times New Roman" w:hAnsi="Times New Roman" w:cs="Times New Roman"/>
-          <w:spacing w:val="4"/>
-          <w:sz w:val="24"/>
-          <w:szCs w:val="24"/>
-        </w:rPr>
-        <w:t xml:space="preserve"> </w:t>
-      </w:r>
-      <w:r>
-        <w:rPr>
-          <w:rFonts w:ascii="Times New Roman" w:hAnsi="Times New Roman" w:cs="Times New Roman"/>
-          <w:spacing w:val="4"/>
-          <w:sz w:val="24"/>
-          <w:szCs w:val="24"/>
-        </w:rPr>
-        <w:tab/>
-      </w:r>
-      <w:r>
-        <w:rPr>
-          <w:rFonts w:ascii="Times New Roman" w:hAnsi="Times New Roman" w:cs="Times New Roman"/>
-          <w:spacing w:val="4"/>
-          <w:sz w:val="24"/>
-          <w:szCs w:val="24"/>
-        </w:rPr>
-        <w:t>Microsoft</w:t>
-      </w:r>
-      <w:r>
-        <w:rPr>
-          <w:rFonts w:ascii="Times New Roman" w:hAnsi="Times New Roman" w:cs="Times New Roman"/>
-          <w:spacing w:val="4"/>
-          <w:sz w:val="24"/>
-          <w:szCs w:val="24"/>
-        </w:rPr>
-        <w:t>.</w:t>
-      </w:r>
-      <w:r>
-        <w:rPr>
-          <w:rFonts w:ascii="Times New Roman" w:hAnsi="Times New Roman" w:cs="Times New Roman"/>
-          <w:spacing w:val="4"/>
-          <w:sz w:val="24"/>
-          <w:szCs w:val="24"/>
-        </w:rPr>
-        <w:tab/>
-      </w:r>
-    </w:p>
-    <w:p>
-      <w:pPr>
-        <w:pStyle w:val="Prrafodelista"/>
-        <w:spacing w:after="0" w:line="276" w:lineRule="auto"/>
-        <w:ind w:left="1080" w:firstLine="360"/>
-        <w:rPr>
-          <w:rFonts w:ascii="Times New Roman" w:hAnsi="Times New Roman" w:cs="Times New Roman"/>
-          <w:spacing w:val="4"/>
-          <w:sz w:val="24"/>
-          <w:szCs w:val="24"/>
-        </w:rPr>
-      </w:pPr>
-      <w:r>
-        <w:rPr>
-          <w:rFonts w:ascii="Times New Roman" w:hAnsi="Times New Roman" w:cs="Times New Roman"/>
-          <w:spacing w:val="4"/>
-          <w:sz w:val="24"/>
-          <w:szCs w:val="24"/>
-        </w:rPr>
-        <w:t>Technology Specialist .NET Framework Web Applications</w:t>
-      </w:r>
-      <w:r>
-        <w:rPr>
-          <w:rFonts w:ascii="Times New Roman" w:hAnsi="Times New Roman" w:cs="Times New Roman"/>
-          <w:spacing w:val="4"/>
-          <w:sz w:val="24"/>
-          <w:szCs w:val="24"/>
-        </w:rPr>
-        <w:t>.</w:t>
-      </w:r>
-    </w:p>
-    <w:p>
-      <w:pPr>
-        <w:spacing w:after="0" w:line="276" w:lineRule="auto"/>
-        <w:rPr>
-          <w:rFonts w:ascii="Times New Roman" w:hAnsi="Times New Roman" w:cs="Times New Roman"/>
-          <w:spacing w:val="4"/>
-          <w:sz w:val="24"/>
-          <w:szCs w:val="24"/>
-        </w:rPr>
-      </w:pPr>
-      <w:r>
-        <w:rPr>
-          <w:rFonts w:ascii="Times New Roman" w:hAnsi="Times New Roman" w:cs="Times New Roman"/>
-          <w:spacing w:val="4"/>
-          <w:sz w:val="24"/>
-          <w:szCs w:val="24"/>
-        </w:rPr>
-        <w:t>Aug 2007</w:t>
-      </w:r>
-      <w:r>
-        <w:rPr>
-          <w:rFonts w:ascii="Times New Roman" w:hAnsi="Times New Roman" w:cs="Times New Roman"/>
-          <w:spacing w:val="4"/>
-          <w:sz w:val="24"/>
-          <w:szCs w:val="24"/>
-        </w:rPr>
-        <w:tab/>
-      </w:r>
-      <w:r>
-        <w:rPr>
-          <w:rFonts w:ascii="Times New Roman" w:hAnsi="Times New Roman" w:cs="Times New Roman"/>
-          <w:spacing w:val="4"/>
-          <w:sz w:val="24"/>
-          <w:szCs w:val="24"/>
-        </w:rPr>
-        <w:t>Microsoft</w:t>
-      </w:r>
-      <w:r>
-        <w:rPr>
-          <w:rFonts w:ascii="Times New Roman" w:hAnsi="Times New Roman" w:cs="Times New Roman"/>
-          <w:spacing w:val="4"/>
-          <w:sz w:val="24"/>
-          <w:szCs w:val="24"/>
-        </w:rPr>
-        <w:t>.</w:t>
-      </w:r>
-      <w:r>
-        <w:rPr>
-          <w:rFonts w:ascii="Times New Roman" w:hAnsi="Times New Roman" w:cs="Times New Roman"/>
-          <w:spacing w:val="4"/>
-          <w:sz w:val="24"/>
-          <w:szCs w:val="24"/>
-        </w:rPr>
-        <w:tab/>
-      </w:r>
-    </w:p>
-    <w:p>
-      <w:pPr>
-        <w:pStyle w:val="Prrafodelista"/>
-        <w:spacing w:after="0" w:line="276" w:lineRule="auto"/>
-        <w:ind w:left="1080" w:firstLine="360"/>
-        <w:rPr>
-          <w:rFonts w:ascii="Times New Roman" w:hAnsi="Times New Roman" w:cs="Times New Roman"/>
-          <w:spacing w:val="4"/>
-          <w:sz w:val="24"/>
-          <w:szCs w:val="24"/>
-        </w:rPr>
-      </w:pPr>
-      <w:r>
-        <w:rPr>
-          <w:rFonts w:ascii="Times New Roman" w:hAnsi="Times New Roman" w:cs="Times New Roman"/>
-          <w:spacing w:val="4"/>
-          <w:sz w:val="24"/>
-          <w:szCs w:val="24"/>
-        </w:rPr>
-        <w:t>70-528 Microsoft .NET Framework 2.0 - Web Based Client</w:t>
-      </w:r>
-      <w:r>
-        <w:rPr>
-          <w:rFonts w:ascii="Times New Roman" w:hAnsi="Times New Roman" w:cs="Times New Roman"/>
-          <w:spacing w:val="4"/>
-          <w:sz w:val="24"/>
-          <w:szCs w:val="24"/>
-        </w:rPr>
-        <w:t>.</w:t>
-      </w:r>
-    </w:p>
-    <w:p>
-      <w:pPr>
-        <w:spacing w:after="0" w:line="276" w:lineRule="auto"/>
-        <w:rPr>
-          <w:rFonts w:ascii="Times New Roman" w:hAnsi="Times New Roman" w:cs="Times New Roman"/>
-          <w:spacing w:val="4"/>
-          <w:sz w:val="24"/>
-          <w:szCs w:val="24"/>
-        </w:rPr>
-      </w:pPr>
-      <w:r>
-        <w:rPr>
-          <w:rFonts w:ascii="Times New Roman" w:hAnsi="Times New Roman" w:cs="Times New Roman"/>
-          <w:spacing w:val="4"/>
-          <w:sz w:val="24"/>
-          <w:szCs w:val="24"/>
-        </w:rPr>
-        <w:t>July 2007</w:t>
-      </w:r>
-      <w:r>
-        <w:rPr>
-          <w:rFonts w:ascii="Times New Roman" w:hAnsi="Times New Roman" w:cs="Times New Roman"/>
-          <w:spacing w:val="4"/>
-          <w:sz w:val="24"/>
-          <w:szCs w:val="24"/>
-        </w:rPr>
-        <w:tab/>
-      </w:r>
-      <w:r>
-        <w:rPr>
-          <w:rFonts w:ascii="Times New Roman" w:hAnsi="Times New Roman" w:cs="Times New Roman"/>
-          <w:spacing w:val="4"/>
-          <w:sz w:val="24"/>
-          <w:szCs w:val="24"/>
-        </w:rPr>
         <w:t>Microsoft.</w:t>
       </w:r>
     </w:p>
@@ -3530,7 +3202,7 @@
   <w:abstractNum w:abstractNumId="1" w15:restartNumberingAfterBreak="0">
     <w:nsid w:val="0A5F0083"/>
     <w:multiLevelType w:val="hybridMultilevel"/>
-    <w:tmpl w:val="97B444A4"/>
+    <w:tmpl w:val="5A10AC46"/>
     <w:lvl w:ilvl="0" w:tplc="10090001">
       <w:start w:val="1"/>
       <w:numFmt w:val="bullet"/>

</xml_diff>

<commit_message>
Estandarizacion del nombre de los cargos
</commit_message>
<xml_diff>
--- a/ResumeSoftwareEngineer.docx
+++ b/ResumeSoftwareEngineer.docx
@@ -53,8 +53,6 @@
         </w:rPr>
         <w:t>LOPEZ</w:t>
       </w:r>
-      <w:bookmarkStart w:id="0" w:name="_GoBack"/>
-      <w:bookmarkEnd w:id="0"/>
     </w:p>
     <w:p>
       <w:pPr>
@@ -503,37 +501,39 @@
                 <w:spacing w:val="4"/>
               </w:rPr>
             </w:pPr>
+            <w:bookmarkStart w:id="0" w:name="_GoBack"/>
+            <w:bookmarkEnd w:id="0"/>
             <w:r>
               <w:rPr>
                 <w:rFonts w:ascii="Arial" w:hAnsi="Arial" w:cs="Arial"/>
                 <w:b/>
                 <w:spacing w:val="4"/>
               </w:rPr>
+              <w:t>Team Lead</w:t>
+            </w:r>
+            <w:r>
+              <w:rPr>
+                <w:rFonts w:ascii="Arial" w:hAnsi="Arial" w:cs="Arial"/>
+                <w:b/>
+                <w:spacing w:val="4"/>
+              </w:rPr>
+              <w:t>er</w:t>
+            </w:r>
+            <w:r>
+              <w:rPr>
+                <w:rFonts w:ascii="Arial" w:hAnsi="Arial" w:cs="Arial"/>
+                <w:b/>
+                <w:spacing w:val="4"/>
+              </w:rPr>
+              <w:t xml:space="preserve">, </w:t>
+            </w:r>
+            <w:r>
+              <w:rPr>
+                <w:rFonts w:ascii="Arial" w:hAnsi="Arial" w:cs="Arial"/>
+                <w:b/>
+                <w:spacing w:val="4"/>
+              </w:rPr>
               <w:t>Software Developer</w:t>
-            </w:r>
-            <w:r>
-              <w:rPr>
-                <w:rFonts w:ascii="Arial" w:hAnsi="Arial" w:cs="Arial"/>
-                <w:b/>
-                <w:spacing w:val="4"/>
-              </w:rPr>
-              <w:t xml:space="preserve"> Team</w:t>
-            </w:r>
-            <w:r>
-              <w:rPr>
-                <w:rFonts w:ascii="Arial" w:hAnsi="Arial" w:cs="Arial"/>
-                <w:b/>
-                <w:spacing w:val="4"/>
-              </w:rPr>
-              <w:t xml:space="preserve"> </w:t>
-            </w:r>
-            <w:r>
-              <w:rPr>
-                <w:rFonts w:ascii="Arial" w:hAnsi="Arial" w:cs="Arial"/>
-                <w:b/>
-                <w:spacing w:val="4"/>
-              </w:rPr>
-              <w:t>Lead</w:t>
             </w:r>
           </w:p>
         </w:tc>
@@ -813,7 +813,31 @@
                 <w:b/>
                 <w:spacing w:val="4"/>
               </w:rPr>
-              <w:t>Senior Software Developer</w:t>
+              <w:t>Senior</w:t>
+            </w:r>
+            <w:r>
+              <w:rPr>
+                <w:rFonts w:ascii="Arial" w:hAnsi="Arial" w:cs="Arial"/>
+                <w:b/>
+                <w:spacing w:val="4"/>
+              </w:rPr>
+              <w:t xml:space="preserve"> </w:t>
+            </w:r>
+            <w:r>
+              <w:rPr>
+                <w:rFonts w:ascii="Arial" w:hAnsi="Arial" w:cs="Arial"/>
+                <w:b/>
+                <w:spacing w:val="4"/>
+              </w:rPr>
+              <w:t>Software Developer</w:t>
+            </w:r>
+            <w:r>
+              <w:rPr>
+                <w:rFonts w:ascii="Arial" w:hAnsi="Arial" w:cs="Arial"/>
+                <w:b/>
+                <w:spacing w:val="4"/>
+              </w:rPr>
+              <w:t xml:space="preserve"> </w:t>
             </w:r>
           </w:p>
         </w:tc>
@@ -1035,7 +1059,23 @@
                 <w:b/>
                 <w:spacing w:val="4"/>
               </w:rPr>
-              <w:t>Software Developer Senior</w:t>
+              <w:t>Senior</w:t>
+            </w:r>
+            <w:r>
+              <w:rPr>
+                <w:rFonts w:ascii="Arial" w:hAnsi="Arial" w:cs="Arial"/>
+                <w:b/>
+                <w:spacing w:val="4"/>
+              </w:rPr>
+              <w:t xml:space="preserve"> </w:t>
+            </w:r>
+            <w:r>
+              <w:rPr>
+                <w:rFonts w:ascii="Arial" w:hAnsi="Arial" w:cs="Arial"/>
+                <w:b/>
+                <w:spacing w:val="4"/>
+              </w:rPr>
+              <w:t xml:space="preserve">Software Developer </w:t>
             </w:r>
           </w:p>
         </w:tc>
@@ -1418,6 +1458,22 @@
                 <w:b/>
                 <w:spacing w:val="4"/>
               </w:rPr>
+              <w:t>Senior</w:t>
+            </w:r>
+            <w:r>
+              <w:rPr>
+                <w:rFonts w:ascii="Arial" w:hAnsi="Arial" w:cs="Arial"/>
+                <w:b/>
+                <w:spacing w:val="4"/>
+              </w:rPr>
+              <w:t xml:space="preserve"> </w:t>
+            </w:r>
+            <w:r>
+              <w:rPr>
+                <w:rFonts w:ascii="Arial" w:hAnsi="Arial" w:cs="Arial"/>
+                <w:b/>
+                <w:spacing w:val="4"/>
+              </w:rPr>
               <w:t xml:space="preserve">Software </w:t>
             </w:r>
             <w:r>
@@ -1434,23 +1490,7 @@
                 <w:b/>
                 <w:spacing w:val="4"/>
               </w:rPr>
-              <w:t xml:space="preserve">eveloper </w:t>
-            </w:r>
-            <w:r>
-              <w:rPr>
-                <w:rFonts w:ascii="Arial" w:hAnsi="Arial" w:cs="Arial"/>
-                <w:b/>
-                <w:spacing w:val="4"/>
-              </w:rPr>
-              <w:t>S</w:t>
-            </w:r>
-            <w:r>
-              <w:rPr>
-                <w:rFonts w:ascii="Arial" w:hAnsi="Arial" w:cs="Arial"/>
-                <w:b/>
-                <w:spacing w:val="4"/>
-              </w:rPr>
-              <w:t>enior</w:t>
+              <w:t>eveloper</w:t>
             </w:r>
           </w:p>
         </w:tc>
@@ -5290,7 +5330,7 @@
 </file>
 
 <file path=customXml/itemProps1.xml><?xml version="1.0" encoding="utf-8"?>
-<ds:datastoreItem xmlns:ds="http://schemas.openxmlformats.org/officeDocument/2006/customXml" ds:itemID="{A0C06C03-3502-43BE-92CC-8DF71FC3FAC4}">
+<ds:datastoreItem xmlns:ds="http://schemas.openxmlformats.org/officeDocument/2006/customXml" ds:itemID="{0BBC2EFF-DF02-4409-926F-C6A48578E7F0}">
   <ds:schemaRefs>
     <ds:schemaRef ds:uri="http://schemas.openxmlformats.org/officeDocument/2006/bibliography"/>
   </ds:schemaRefs>

</xml_diff>

<commit_message>
Cambio en el nombre del cargo en legis
</commit_message>
<xml_diff>
--- a/ResumeSoftwareEngineer.docx
+++ b/ResumeSoftwareEngineer.docx
@@ -501,15 +501,13 @@
                 <w:spacing w:val="4"/>
               </w:rPr>
             </w:pPr>
-            <w:bookmarkStart w:id="0" w:name="_GoBack"/>
-            <w:bookmarkEnd w:id="0"/>
             <w:r>
               <w:rPr>
                 <w:rFonts w:ascii="Arial" w:hAnsi="Arial" w:cs="Arial"/>
                 <w:b/>
                 <w:spacing w:val="4"/>
               </w:rPr>
-              <w:t>Team Lead</w:t>
+              <w:t>Lead</w:t>
             </w:r>
             <w:r>
               <w:rPr>
@@ -517,23 +515,7 @@
                 <w:b/>
                 <w:spacing w:val="4"/>
               </w:rPr>
-              <w:t>er</w:t>
-            </w:r>
-            <w:r>
-              <w:rPr>
-                <w:rFonts w:ascii="Arial" w:hAnsi="Arial" w:cs="Arial"/>
-                <w:b/>
-                <w:spacing w:val="4"/>
-              </w:rPr>
-              <w:t xml:space="preserve">, </w:t>
-            </w:r>
-            <w:r>
-              <w:rPr>
-                <w:rFonts w:ascii="Arial" w:hAnsi="Arial" w:cs="Arial"/>
-                <w:b/>
-                <w:spacing w:val="4"/>
-              </w:rPr>
-              <w:t>Software Developer</w:t>
+              <w:t xml:space="preserve"> Developer</w:t>
             </w:r>
           </w:p>
         </w:tc>
@@ -718,7 +700,16 @@
                 <w:rFonts w:ascii="Arial" w:hAnsi="Arial" w:cs="Arial"/>
                 <w:spacing w:val="4"/>
               </w:rPr>
-              <w:t xml:space="preserve"> software components based on functional requirements and </w:t>
+              <w:t xml:space="preserve"> software components based on fu</w:t>
+            </w:r>
+            <w:bookmarkStart w:id="0" w:name="_GoBack"/>
+            <w:bookmarkEnd w:id="0"/>
+            <w:r>
+              <w:rPr>
+                <w:rFonts w:ascii="Arial" w:hAnsi="Arial" w:cs="Arial"/>
+                <w:spacing w:val="4"/>
+              </w:rPr>
+              <w:t xml:space="preserve">nctional requirements and </w:t>
             </w:r>
             <w:r>
               <w:rPr>
@@ -813,15 +804,7 @@
                 <w:b/>
                 <w:spacing w:val="4"/>
               </w:rPr>
-              <w:t>Senior</w:t>
-            </w:r>
-            <w:r>
-              <w:rPr>
-                <w:rFonts w:ascii="Arial" w:hAnsi="Arial" w:cs="Arial"/>
-                <w:b/>
-                <w:spacing w:val="4"/>
-              </w:rPr>
-              <w:t xml:space="preserve"> </w:t>
+              <w:t xml:space="preserve">Senior </w:t>
             </w:r>
             <w:r>
               <w:rPr>
@@ -859,28 +842,7 @@
                 <w:rFonts w:ascii="Arial" w:hAnsi="Arial" w:cs="Arial"/>
                 <w:spacing w:val="4"/>
               </w:rPr>
-              <w:t>Nov</w:t>
-            </w:r>
-            <w:r>
-              <w:rPr>
-                <w:rFonts w:ascii="Arial" w:hAnsi="Arial" w:cs="Arial"/>
-                <w:spacing w:val="4"/>
-              </w:rPr>
-              <w:t xml:space="preserve"> 2015 – </w:t>
-            </w:r>
-            <w:r>
-              <w:rPr>
-                <w:rFonts w:ascii="Arial" w:hAnsi="Arial" w:cs="Arial"/>
-                <w:spacing w:val="4"/>
-              </w:rPr>
-              <w:t>Aug</w:t>
-            </w:r>
-            <w:r>
-              <w:rPr>
-                <w:rFonts w:ascii="Arial" w:hAnsi="Arial" w:cs="Arial"/>
-                <w:spacing w:val="4"/>
-              </w:rPr>
-              <w:t xml:space="preserve"> 2016</w:t>
+              <w:t>Nov 2015 – Aug 2016</w:t>
             </w:r>
           </w:p>
         </w:tc>
@@ -1059,15 +1021,7 @@
                 <w:b/>
                 <w:spacing w:val="4"/>
               </w:rPr>
-              <w:t>Senior</w:t>
-            </w:r>
-            <w:r>
-              <w:rPr>
-                <w:rFonts w:ascii="Arial" w:hAnsi="Arial" w:cs="Arial"/>
-                <w:b/>
-                <w:spacing w:val="4"/>
-              </w:rPr>
-              <w:t xml:space="preserve"> </w:t>
+              <w:t xml:space="preserve">Senior </w:t>
             </w:r>
             <w:r>
               <w:rPr>
@@ -1291,15 +1245,7 @@
                 <w:b/>
                 <w:spacing w:val="4"/>
               </w:rPr>
-              <w:t>C</w:t>
-            </w:r>
-            <w:r>
-              <w:rPr>
-                <w:rFonts w:ascii="Arial" w:hAnsi="Arial" w:cs="Arial"/>
-                <w:b/>
-                <w:spacing w:val="4"/>
-              </w:rPr>
-              <w:t>onsultant .NET</w:t>
+              <w:t>Consultant .NET</w:t>
             </w:r>
           </w:p>
         </w:tc>
@@ -1321,28 +1267,7 @@
                 <w:rFonts w:ascii="Arial" w:hAnsi="Arial" w:cs="Arial"/>
                 <w:spacing w:val="4"/>
               </w:rPr>
-              <w:t>Sep</w:t>
-            </w:r>
-            <w:r>
-              <w:rPr>
-                <w:rFonts w:ascii="Arial" w:hAnsi="Arial" w:cs="Arial"/>
-                <w:spacing w:val="4"/>
-              </w:rPr>
-              <w:t xml:space="preserve"> 2014 – </w:t>
-            </w:r>
-            <w:r>
-              <w:rPr>
-                <w:rFonts w:ascii="Arial" w:hAnsi="Arial" w:cs="Arial"/>
-                <w:spacing w:val="4"/>
-              </w:rPr>
-              <w:t>Feb</w:t>
-            </w:r>
-            <w:r>
-              <w:rPr>
-                <w:rFonts w:ascii="Arial" w:hAnsi="Arial" w:cs="Arial"/>
-                <w:spacing w:val="4"/>
-              </w:rPr>
-              <w:t xml:space="preserve"> 2015</w:t>
+              <w:t>Sep 2014 – Feb 2015</w:t>
             </w:r>
           </w:p>
         </w:tc>
@@ -1458,15 +1383,7 @@
                 <w:b/>
                 <w:spacing w:val="4"/>
               </w:rPr>
-              <w:t>Senior</w:t>
-            </w:r>
-            <w:r>
-              <w:rPr>
-                <w:rFonts w:ascii="Arial" w:hAnsi="Arial" w:cs="Arial"/>
-                <w:b/>
-                <w:spacing w:val="4"/>
-              </w:rPr>
-              <w:t xml:space="preserve"> </w:t>
+              <w:t xml:space="preserve">Senior </w:t>
             </w:r>
             <w:r>
               <w:rPr>
@@ -1748,16 +1665,7 @@
                 <w:spacing w:val="4"/>
                 <w:shd w:val="clear" w:color="auto" w:fill="FFFFFF"/>
               </w:rPr>
-              <w:t> Non-Governmental Org, Madrid SPN</w:t>
-            </w:r>
-            <w:r>
-              <w:rPr>
-                <w:rFonts w:ascii="Arial" w:hAnsi="Arial" w:cs="Arial"/>
-                <w:color w:val="222222"/>
-                <w:spacing w:val="4"/>
-                <w:shd w:val="clear" w:color="auto" w:fill="FFFFFF"/>
-              </w:rPr>
-              <w:t xml:space="preserve"> </w:t>
+              <w:t xml:space="preserve"> Non-Governmental Org, Madrid SPN </w:t>
             </w:r>
             <w:r>
               <w:rPr>
@@ -1899,21 +1807,7 @@
                 <w:rFonts w:ascii="Arial" w:hAnsi="Arial" w:cs="Arial"/>
                 <w:spacing w:val="4"/>
               </w:rPr>
-              <w:t>AXEDE, Bogota, COL</w:t>
-            </w:r>
-            <w:r>
-              <w:rPr>
-                <w:rFonts w:ascii="Arial" w:hAnsi="Arial" w:cs="Arial"/>
-                <w:spacing w:val="4"/>
-              </w:rPr>
-              <w:t>.</w:t>
-            </w:r>
-            <w:r>
-              <w:rPr>
-                <w:rFonts w:ascii="Arial" w:hAnsi="Arial" w:cs="Arial"/>
-                <w:spacing w:val="4"/>
-              </w:rPr>
-              <w:t xml:space="preserve">  </w:t>
+              <w:t xml:space="preserve">AXEDE, Bogota, COL.  </w:t>
             </w:r>
           </w:p>
         </w:tc>
@@ -2044,28 +1938,7 @@
                 <w:rFonts w:ascii="Arial" w:hAnsi="Arial" w:cs="Arial"/>
                 <w:spacing w:val="4"/>
               </w:rPr>
-              <w:t>SOFTMANAGEMEN</w:t>
-            </w:r>
-            <w:r>
-              <w:rPr>
-                <w:rFonts w:ascii="Arial" w:hAnsi="Arial" w:cs="Arial"/>
-                <w:spacing w:val="4"/>
-              </w:rPr>
-              <w:t>T</w:t>
-            </w:r>
-            <w:r>
-              <w:rPr>
-                <w:rFonts w:ascii="Arial" w:hAnsi="Arial" w:cs="Arial"/>
-                <w:spacing w:val="4"/>
-              </w:rPr>
-              <w:t>, Bogotá, COL</w:t>
-            </w:r>
-            <w:r>
-              <w:rPr>
-                <w:rFonts w:ascii="Arial" w:hAnsi="Arial" w:cs="Arial"/>
-                <w:spacing w:val="4"/>
-              </w:rPr>
-              <w:t>.</w:t>
+              <w:t>SOFTMANAGEMENT, Bogotá, COL.</w:t>
             </w:r>
           </w:p>
         </w:tc>
@@ -2111,14 +1984,7 @@
                 <w:rFonts w:ascii="Arial" w:hAnsi="Arial" w:cs="Arial"/>
                 <w:spacing w:val="4"/>
               </w:rPr>
-              <w:t xml:space="preserve">and windows forms </w:t>
-            </w:r>
-            <w:r>
-              <w:rPr>
-                <w:rFonts w:ascii="Arial" w:hAnsi="Arial" w:cs="Arial"/>
-                <w:spacing w:val="4"/>
-              </w:rPr>
-              <w:t>application</w:t>
+              <w:t>and windows forms application</w:t>
             </w:r>
             <w:r>
               <w:rPr>
@@ -2190,28 +2056,7 @@
           <w:rFonts w:ascii="Arial" w:hAnsi="Arial" w:cs="Arial"/>
           <w:spacing w:val="4"/>
         </w:rPr>
-        <w:t>Certificate aggregate Business Fundamentals</w:t>
-      </w:r>
-      <w:r>
-        <w:rPr>
-          <w:rFonts w:ascii="Arial" w:hAnsi="Arial" w:cs="Arial"/>
-          <w:spacing w:val="4"/>
-        </w:rPr>
-        <w:t>. Expected completion Dec. 2019</w:t>
-      </w:r>
-      <w:r>
-        <w:rPr>
-          <w:rFonts w:ascii="Arial" w:hAnsi="Arial" w:cs="Arial"/>
-          <w:spacing w:val="4"/>
-        </w:rPr>
-        <w:t>,</w:t>
-      </w:r>
-      <w:r>
-        <w:rPr>
-          <w:rFonts w:ascii="Arial" w:hAnsi="Arial" w:cs="Arial"/>
-          <w:spacing w:val="4"/>
-        </w:rPr>
-        <w:t xml:space="preserve"> BCIT</w:t>
+        <w:t>Certificate aggregate Business Fundamentals. Expected completion Dec. 2019, BCIT</w:t>
       </w:r>
       <w:r>
         <w:rPr>
@@ -2263,14 +2108,7 @@
           <w:rFonts w:ascii="Arial" w:hAnsi="Arial" w:cs="Arial"/>
           <w:spacing w:val="4"/>
         </w:rPr>
-        <w:t>Specialization in Software Construction</w:t>
-      </w:r>
-      <w:r>
-        <w:rPr>
-          <w:rFonts w:ascii="Arial" w:hAnsi="Arial" w:cs="Arial"/>
-          <w:spacing w:val="4"/>
-        </w:rPr>
-        <w:t xml:space="preserve">, </w:t>
+        <w:t xml:space="preserve">Specialization in Software Construction, </w:t>
       </w:r>
       <w:r>
         <w:rPr>
@@ -2322,14 +2160,7 @@
           <w:rFonts w:ascii="Arial" w:hAnsi="Arial" w:cs="Arial"/>
           <w:spacing w:val="4"/>
         </w:rPr>
-        <w:t>Bachelor of science in Systems Engineering</w:t>
-      </w:r>
-      <w:r>
-        <w:rPr>
-          <w:rFonts w:ascii="Arial" w:hAnsi="Arial" w:cs="Arial"/>
-          <w:spacing w:val="4"/>
-        </w:rPr>
-        <w:t xml:space="preserve">, </w:t>
+        <w:t xml:space="preserve">Bachelor of science in Systems Engineering, </w:t>
       </w:r>
       <w:r>
         <w:rPr>
@@ -2450,15 +2281,7 @@
           <w:i/>
           <w:spacing w:val="4"/>
         </w:rPr>
-        <w:t>SOA Architect</w:t>
-      </w:r>
-      <w:r>
-        <w:rPr>
-          <w:rFonts w:ascii="Arial" w:hAnsi="Arial" w:cs="Arial"/>
-          <w:i/>
-          <w:spacing w:val="4"/>
-        </w:rPr>
-        <w:t xml:space="preserve">, </w:t>
+        <w:t xml:space="preserve">SOA Architect, </w:t>
       </w:r>
       <w:r>
         <w:rPr>
@@ -2516,15 +2339,7 @@
           <w:i/>
           <w:spacing w:val="4"/>
         </w:rPr>
-        <w:t>Certified PSP Developer</w:t>
-      </w:r>
-      <w:r>
-        <w:rPr>
-          <w:rFonts w:ascii="Arial" w:hAnsi="Arial" w:cs="Arial"/>
-          <w:i/>
-          <w:spacing w:val="4"/>
-        </w:rPr>
-        <w:t xml:space="preserve">, </w:t>
+        <w:t xml:space="preserve">Certified PSP Developer, </w:t>
       </w:r>
       <w:r>
         <w:rPr>
@@ -2598,15 +2413,7 @@
           <w:i/>
           <w:spacing w:val="4"/>
         </w:rPr>
-        <w:t>Architecting Enterprise Systems</w:t>
-      </w:r>
-      <w:r>
-        <w:rPr>
-          <w:rFonts w:ascii="Arial" w:hAnsi="Arial" w:cs="Arial"/>
-          <w:i/>
-          <w:spacing w:val="4"/>
-        </w:rPr>
-        <w:t xml:space="preserve">, </w:t>
+        <w:t xml:space="preserve">Architecting Enterprise Systems, </w:t>
       </w:r>
       <w:r>
         <w:rPr>
@@ -5330,7 +5137,7 @@
 </file>
 
 <file path=customXml/itemProps1.xml><?xml version="1.0" encoding="utf-8"?>
-<ds:datastoreItem xmlns:ds="http://schemas.openxmlformats.org/officeDocument/2006/customXml" ds:itemID="{0BBC2EFF-DF02-4409-926F-C6A48578E7F0}">
+<ds:datastoreItem xmlns:ds="http://schemas.openxmlformats.org/officeDocument/2006/customXml" ds:itemID="{1FE1D65C-1038-4A43-A446-0AAA5D4BE905}">
   <ds:schemaRefs>
     <ds:schemaRef ds:uri="http://schemas.openxmlformats.org/officeDocument/2006/bibliography"/>
   </ds:schemaRefs>

</xml_diff>